<commit_message>
documentacao com os diagramas
</commit_message>
<xml_diff>
--- a/Documentação/Documentação Trabalho.docx
+++ b/Documentação/Documentação Trabalho.docx
@@ -3253,6 +3253,1258 @@
     </w:p>
     <w:p>
       <w:pPr>
+        <w:ind w:left="360"/>
+        <w:jc w:val="both"/>
+        <w:rPr>
+          <w:lang w:val="pt-BR"/>
+        </w:rPr>
+      </w:pPr>
+      <w:r>
+        <w:rPr>
+          <w:lang w:val="pt-BR"/>
+        </w:rPr>
+        <w:t xml:space="preserve">A representação arquitetural da API de Gestão de Brindes para Crianças pode seguir uma arquitetura </w:t>
+      </w:r>
+      <w:proofErr w:type="spellStart"/>
+      <w:r>
+        <w:rPr>
+          <w:lang w:val="pt-BR"/>
+        </w:rPr>
+        <w:t>RESTful</w:t>
+      </w:r>
+      <w:proofErr w:type="spellEnd"/>
+      <w:r>
+        <w:rPr>
+          <w:lang w:val="pt-BR"/>
+        </w:rPr>
+        <w:t xml:space="preserve"> (</w:t>
+      </w:r>
+      <w:proofErr w:type="spellStart"/>
+      <w:r>
+        <w:rPr>
+          <w:lang w:val="pt-BR"/>
+        </w:rPr>
+        <w:t>Representational</w:t>
+      </w:r>
+      <w:proofErr w:type="spellEnd"/>
+      <w:r>
+        <w:rPr>
+          <w:lang w:val="pt-BR"/>
+        </w:rPr>
+        <w:t xml:space="preserve"> </w:t>
+      </w:r>
+      <w:proofErr w:type="spellStart"/>
+      <w:r>
+        <w:rPr>
+          <w:lang w:val="pt-BR"/>
+        </w:rPr>
+        <w:t>State</w:t>
+      </w:r>
+      <w:proofErr w:type="spellEnd"/>
+      <w:r>
+        <w:rPr>
+          <w:lang w:val="pt-BR"/>
+        </w:rPr>
+        <w:t xml:space="preserve"> </w:t>
+      </w:r>
+      <w:proofErr w:type="spellStart"/>
+      <w:r>
+        <w:rPr>
+          <w:lang w:val="pt-BR"/>
+        </w:rPr>
+        <w:t>Transfer</w:t>
+      </w:r>
+      <w:proofErr w:type="spellEnd"/>
+      <w:r>
+        <w:rPr>
+          <w:lang w:val="pt-BR"/>
+        </w:rPr>
+        <w:t>), que é amplamente utilizada em projetos de APIs.</w:t>
+      </w:r>
+    </w:p>
+    <w:p>
+      <w:pPr>
+        <w:ind w:left="360"/>
+        <w:jc w:val="both"/>
+        <w:rPr>
+          <w:lang w:val="pt-BR"/>
+        </w:rPr>
+      </w:pPr>
+    </w:p>
+    <w:p>
+      <w:pPr>
+        <w:ind w:left="360"/>
+        <w:jc w:val="both"/>
+        <w:rPr>
+          <w:lang w:val="pt-BR"/>
+        </w:rPr>
+      </w:pPr>
+      <w:r>
+        <w:rPr>
+          <w:lang w:val="pt-BR"/>
+        </w:rPr>
+        <w:t xml:space="preserve">Aqui está uma visão geral da arquitetura </w:t>
+      </w:r>
+      <w:proofErr w:type="spellStart"/>
+      <w:r>
+        <w:rPr>
+          <w:lang w:val="pt-BR"/>
+        </w:rPr>
+        <w:t>RESTful</w:t>
+      </w:r>
+      <w:proofErr w:type="spellEnd"/>
+      <w:r>
+        <w:rPr>
+          <w:lang w:val="pt-BR"/>
+        </w:rPr>
+        <w:t xml:space="preserve"> para a API de Gestão de Brindes para Crianças:</w:t>
+      </w:r>
+    </w:p>
+    <w:p>
+      <w:pPr>
+        <w:ind w:left="360"/>
+        <w:jc w:val="both"/>
+        <w:rPr>
+          <w:lang w:val="pt-BR"/>
+        </w:rPr>
+      </w:pPr>
+    </w:p>
+    <w:p>
+      <w:pPr>
+        <w:ind w:left="360"/>
+        <w:jc w:val="both"/>
+        <w:rPr>
+          <w:lang w:val="pt-BR"/>
+        </w:rPr>
+      </w:pPr>
+      <w:r>
+        <w:rPr>
+          <w:lang w:val="pt-BR"/>
+        </w:rPr>
+        <w:t>Cliente: O cliente é a entidade que consome a API para interagir com os recursos e serviços oferecidos pela API. Pode ser um aplicativo web, aplicativo móvel ou outro sistema que se conecta à API.</w:t>
+      </w:r>
+    </w:p>
+    <w:p>
+      <w:pPr>
+        <w:ind w:left="360"/>
+        <w:jc w:val="both"/>
+        <w:rPr>
+          <w:lang w:val="pt-BR"/>
+        </w:rPr>
+      </w:pPr>
+    </w:p>
+    <w:p>
+      <w:pPr>
+        <w:ind w:left="360"/>
+        <w:jc w:val="both"/>
+        <w:rPr>
+          <w:lang w:val="pt-BR"/>
+        </w:rPr>
+      </w:pPr>
+      <w:r>
+        <w:rPr>
+          <w:lang w:val="pt-BR"/>
+        </w:rPr>
+        <w:t xml:space="preserve">Servidor: O servidor é responsável por fornecer os recursos e serviços da API de Gestão de Brindes para Crianças. </w:t>
+      </w:r>
+      <w:r>
+        <w:rPr>
+          <w:lang w:val="pt-BR"/>
+        </w:rPr>
+        <w:lastRenderedPageBreak/>
+        <w:t>Ele processa as solicitações do cliente, executa as operações necessárias e retorna as respostas apropriadas.</w:t>
+      </w:r>
+    </w:p>
+    <w:p>
+      <w:pPr>
+        <w:ind w:left="360"/>
+        <w:jc w:val="both"/>
+        <w:rPr>
+          <w:lang w:val="pt-BR"/>
+        </w:rPr>
+      </w:pPr>
+    </w:p>
+    <w:p>
+      <w:pPr>
+        <w:ind w:left="360"/>
+        <w:jc w:val="both"/>
+        <w:rPr>
+          <w:lang w:val="pt-BR"/>
+        </w:rPr>
+      </w:pPr>
+      <w:proofErr w:type="spellStart"/>
+      <w:r>
+        <w:rPr>
+          <w:lang w:val="pt-BR"/>
+        </w:rPr>
+        <w:t>Endpoints</w:t>
+      </w:r>
+      <w:proofErr w:type="spellEnd"/>
+      <w:r>
+        <w:rPr>
+          <w:lang w:val="pt-BR"/>
+        </w:rPr>
+        <w:t xml:space="preserve">: Os </w:t>
+      </w:r>
+      <w:proofErr w:type="spellStart"/>
+      <w:r>
+        <w:rPr>
+          <w:lang w:val="pt-BR"/>
+        </w:rPr>
+        <w:t>endpoints</w:t>
+      </w:r>
+      <w:proofErr w:type="spellEnd"/>
+      <w:r>
+        <w:rPr>
+          <w:lang w:val="pt-BR"/>
+        </w:rPr>
+        <w:t xml:space="preserve"> são URLs específicas da API que representam recursos e funcionalidades. Por exemplo, "/brindes" pode ser um </w:t>
+      </w:r>
+      <w:proofErr w:type="spellStart"/>
+      <w:r>
+        <w:rPr>
+          <w:lang w:val="pt-BR"/>
+        </w:rPr>
+        <w:t>endpoint</w:t>
+      </w:r>
+      <w:proofErr w:type="spellEnd"/>
+      <w:r>
+        <w:rPr>
+          <w:lang w:val="pt-BR"/>
+        </w:rPr>
+        <w:t xml:space="preserve"> para gerenciar os brindes disponíveis, enquanto "/</w:t>
+      </w:r>
+      <w:proofErr w:type="spellStart"/>
+      <w:r>
+        <w:rPr>
+          <w:lang w:val="pt-BR"/>
+        </w:rPr>
+        <w:t>beneficiarios</w:t>
+      </w:r>
+      <w:proofErr w:type="spellEnd"/>
+      <w:r>
+        <w:rPr>
+          <w:lang w:val="pt-BR"/>
+        </w:rPr>
+        <w:t xml:space="preserve">" pode ser um </w:t>
+      </w:r>
+      <w:proofErr w:type="spellStart"/>
+      <w:r>
+        <w:rPr>
+          <w:lang w:val="pt-BR"/>
+        </w:rPr>
+        <w:t>endpoint</w:t>
+      </w:r>
+      <w:proofErr w:type="spellEnd"/>
+      <w:r>
+        <w:rPr>
+          <w:lang w:val="pt-BR"/>
+        </w:rPr>
+        <w:t xml:space="preserve"> para gerenciar informações dos beneficiários.</w:t>
+      </w:r>
+    </w:p>
+    <w:p>
+      <w:pPr>
+        <w:ind w:left="360"/>
+        <w:jc w:val="both"/>
+        <w:rPr>
+          <w:lang w:val="pt-BR"/>
+        </w:rPr>
+      </w:pPr>
+    </w:p>
+    <w:p>
+      <w:pPr>
+        <w:ind w:left="360"/>
+        <w:jc w:val="both"/>
+        <w:rPr>
+          <w:lang w:val="pt-BR"/>
+        </w:rPr>
+      </w:pPr>
+      <w:r>
+        <w:rPr>
+          <w:lang w:val="pt-BR"/>
+        </w:rPr>
+        <w:t>Métodos HTTP: A API utiliza os métodos HTTP, como GET, POST, PUT e DELETE, para permitir a manipulação dos recursos. Por exemplo, o método GET pode ser usado para recuperar informações sobre brindes ou beneficiários, enquanto o método POST pode ser usado para criar um novo brinde ou beneficiário.</w:t>
+      </w:r>
+    </w:p>
+    <w:p>
+      <w:pPr>
+        <w:ind w:left="360"/>
+        <w:jc w:val="both"/>
+        <w:rPr>
+          <w:lang w:val="pt-BR"/>
+        </w:rPr>
+      </w:pPr>
+    </w:p>
+    <w:p>
+      <w:pPr>
+        <w:ind w:left="360"/>
+        <w:jc w:val="both"/>
+        <w:rPr>
+          <w:lang w:val="pt-BR"/>
+        </w:rPr>
+      </w:pPr>
+      <w:r>
+        <w:rPr>
+          <w:lang w:val="pt-BR"/>
+        </w:rPr>
+        <w:t>Autenticação e autorização: A API pode incluir mecanismos de autenticação e autorização para garantir a segurança e controle de acesso aos recursos. Isso pode ser feito usando tokens de autenticação, chaves de API ou outros métodos de autenticação adequados.</w:t>
+      </w:r>
+    </w:p>
+    <w:p>
+      <w:pPr>
+        <w:ind w:left="360"/>
+        <w:jc w:val="both"/>
+        <w:rPr>
+          <w:lang w:val="pt-BR"/>
+        </w:rPr>
+      </w:pPr>
+    </w:p>
+    <w:p>
+      <w:pPr>
+        <w:ind w:left="360"/>
+        <w:jc w:val="both"/>
+        <w:rPr>
+          <w:lang w:val="pt-BR"/>
+        </w:rPr>
+      </w:pPr>
+      <w:r>
+        <w:rPr>
+          <w:lang w:val="pt-BR"/>
+        </w:rPr>
+        <w:t>Formato de dados: A API pode utilizar formatos de dados comuns, como JSON (</w:t>
+      </w:r>
+      <w:proofErr w:type="spellStart"/>
+      <w:r>
+        <w:rPr>
+          <w:lang w:val="pt-BR"/>
+        </w:rPr>
+        <w:t>JavaScript</w:t>
+      </w:r>
+      <w:proofErr w:type="spellEnd"/>
+      <w:r>
+        <w:rPr>
+          <w:lang w:val="pt-BR"/>
+        </w:rPr>
+        <w:t xml:space="preserve"> </w:t>
+      </w:r>
+      <w:proofErr w:type="spellStart"/>
+      <w:r>
+        <w:rPr>
+          <w:lang w:val="pt-BR"/>
+        </w:rPr>
+        <w:t>Object</w:t>
+      </w:r>
+      <w:proofErr w:type="spellEnd"/>
+      <w:r>
+        <w:rPr>
+          <w:lang w:val="pt-BR"/>
+        </w:rPr>
+        <w:t xml:space="preserve"> </w:t>
+      </w:r>
+      <w:proofErr w:type="spellStart"/>
+      <w:r>
+        <w:rPr>
+          <w:lang w:val="pt-BR"/>
+        </w:rPr>
+        <w:t>Notation</w:t>
+      </w:r>
+      <w:proofErr w:type="spellEnd"/>
+      <w:r>
+        <w:rPr>
+          <w:lang w:val="pt-BR"/>
+        </w:rPr>
+        <w:t>), para representar os dados enviados e recebidos pela API. Isso permite a interoperabilidade e facilita o processamento dos dados pelos clientes.</w:t>
+      </w:r>
+    </w:p>
+    <w:p>
+      <w:pPr>
+        <w:ind w:left="360"/>
+        <w:jc w:val="both"/>
+        <w:rPr>
+          <w:lang w:val="pt-BR"/>
+        </w:rPr>
+      </w:pPr>
+    </w:p>
+    <w:p>
+      <w:pPr>
+        <w:ind w:left="360"/>
+        <w:jc w:val="both"/>
+        <w:rPr>
+          <w:lang w:val="pt-BR"/>
+        </w:rPr>
+      </w:pPr>
+      <w:r>
+        <w:rPr>
+          <w:lang w:val="pt-BR"/>
+        </w:rPr>
+        <w:t>Camada de negócios: A camada de negócios contém a lógica de negócios e regras específicas da aplicação. Ela é responsável por realizar as operações de criação, leitura, atualização e exclusão de dados, além de aplicar validações e regras de negócio necessárias.</w:t>
+      </w:r>
+    </w:p>
+    <w:p>
+      <w:pPr>
+        <w:ind w:left="360"/>
+        <w:jc w:val="both"/>
+        <w:rPr>
+          <w:lang w:val="pt-BR"/>
+        </w:rPr>
+      </w:pPr>
+    </w:p>
+    <w:p>
+      <w:pPr>
+        <w:ind w:left="360"/>
+        <w:jc w:val="both"/>
+        <w:rPr>
+          <w:lang w:val="pt-BR"/>
+        </w:rPr>
+      </w:pPr>
+      <w:r>
+        <w:rPr>
+          <w:lang w:val="pt-BR"/>
+        </w:rPr>
+        <w:t>Camada de dados: A camada de dados é responsável pelo acesso aos dados armazenados, como banco de dados ou serviços externos. Ela permite a persistência e recuperação dos dados necessários para a funcionalidade da API.</w:t>
+      </w:r>
+    </w:p>
+    <w:p>
+      <w:pPr>
+        <w:ind w:left="360"/>
+        <w:jc w:val="both"/>
+        <w:rPr>
+          <w:lang w:val="pt-BR"/>
+        </w:rPr>
+      </w:pPr>
+    </w:p>
+    <w:p>
+      <w:pPr>
+        <w:ind w:left="360"/>
+        <w:jc w:val="both"/>
+        <w:rPr>
+          <w:lang w:val="pt-BR"/>
+        </w:rPr>
+      </w:pPr>
+      <w:r>
+        <w:rPr>
+          <w:noProof/>
+          <w:lang w:val="pt-BR"/>
+        </w:rPr>
+        <w:drawing>
+          <wp:anchor distT="0" distB="0" distL="114300" distR="114300" simplePos="0" relativeHeight="251658240" behindDoc="1" locked="0" layoutInCell="1" allowOverlap="1" wp14:anchorId="2C717EB5" wp14:editId="30583C1A">
+            <wp:simplePos x="0" y="0"/>
+            <wp:positionH relativeFrom="margin">
+              <wp:align>right</wp:align>
+            </wp:positionH>
+            <wp:positionV relativeFrom="page">
+              <wp:posOffset>5915025</wp:posOffset>
+            </wp:positionV>
+            <wp:extent cx="5686425" cy="2847975"/>
+            <wp:effectExtent l="0" t="0" r="9525" b="9525"/>
+            <wp:wrapTight wrapText="bothSides">
+              <wp:wrapPolygon edited="0">
+                <wp:start x="0" y="0"/>
+                <wp:lineTo x="0" y="21528"/>
+                <wp:lineTo x="21564" y="21528"/>
+                <wp:lineTo x="21564" y="0"/>
+                <wp:lineTo x="0" y="0"/>
+              </wp:wrapPolygon>
+            </wp:wrapTight>
+            <wp:docPr id="1888914929" name="Imagem 1"/>
+            <wp:cNvGraphicFramePr>
+              <a:graphicFrameLocks xmlns:a="http://schemas.openxmlformats.org/drawingml/2006/main" noChangeAspect="1"/>
+            </wp:cNvGraphicFramePr>
+            <a:graphic xmlns:a="http://schemas.openxmlformats.org/drawingml/2006/main">
+              <a:graphicData uri="http://schemas.openxmlformats.org/drawingml/2006/picture">
+                <pic:pic xmlns:pic="http://schemas.openxmlformats.org/drawingml/2006/picture">
+                  <pic:nvPicPr>
+                    <pic:cNvPr id="0" name="Picture 1"/>
+                    <pic:cNvPicPr>
+                      <a:picLocks noChangeAspect="1" noChangeArrowheads="1"/>
+                    </pic:cNvPicPr>
+                  </pic:nvPicPr>
+                  <pic:blipFill>
+                    <a:blip r:embed="rId8">
+                      <a:extLst>
+                        <a:ext uri="{28A0092B-C50C-407E-A947-70E740481C1C}">
+                          <a14:useLocalDpi xmlns:a14="http://schemas.microsoft.com/office/drawing/2010/main" val="0"/>
+                        </a:ext>
+                      </a:extLst>
+                    </a:blip>
+                    <a:srcRect/>
+                    <a:stretch>
+                      <a:fillRect/>
+                    </a:stretch>
+                  </pic:blipFill>
+                  <pic:spPr bwMode="auto">
+                    <a:xfrm>
+                      <a:off x="0" y="0"/>
+                      <a:ext cx="5686425" cy="2847975"/>
+                    </a:xfrm>
+                    <a:prstGeom prst="rect">
+                      <a:avLst/>
+                    </a:prstGeom>
+                    <a:noFill/>
+                    <a:ln>
+                      <a:noFill/>
+                    </a:ln>
+                  </pic:spPr>
+                </pic:pic>
+              </a:graphicData>
+            </a:graphic>
+            <wp14:sizeRelH relativeFrom="margin">
+              <wp14:pctWidth>0</wp14:pctWidth>
+            </wp14:sizeRelH>
+            <wp14:sizeRelV relativeFrom="margin">
+              <wp14:pctHeight>0</wp14:pctHeight>
+            </wp14:sizeRelV>
+          </wp:anchor>
+        </w:drawing>
+      </w:r>
+      <w:r>
+        <w:rPr>
+          <w:lang w:val="pt-BR"/>
+        </w:rPr>
+        <w:t xml:space="preserve">Essa representação arquitetural segue os princípios </w:t>
+      </w:r>
+      <w:proofErr w:type="spellStart"/>
+      <w:r>
+        <w:rPr>
+          <w:lang w:val="pt-BR"/>
+        </w:rPr>
+        <w:t>RESTful</w:t>
+      </w:r>
+      <w:proofErr w:type="spellEnd"/>
+      <w:r>
+        <w:rPr>
+          <w:lang w:val="pt-BR"/>
+        </w:rPr>
+        <w:t>, promovendo uma comunicação de API eficiente, escalável e interoperável. No entanto, é importante adaptar a arquitetura de acordo com as necessidades específicas do projeto e considerar requisitos adicionais de segurança, desempenho e escalabilidade.</w:t>
+      </w:r>
+    </w:p>
+    <w:p>
+      <w:pPr>
+        <w:ind w:left="360"/>
+        <w:jc w:val="both"/>
+        <w:rPr>
+          <w:lang w:val="pt-BR"/>
+        </w:rPr>
+      </w:pPr>
+    </w:p>
+    <w:p>
+      <w:pPr>
+        <w:ind w:left="360"/>
+        <w:jc w:val="both"/>
+        <w:rPr>
+          <w:lang w:val="pt-BR"/>
+        </w:rPr>
+      </w:pPr>
+    </w:p>
+    <w:p>
+      <w:pPr>
+        <w:ind w:left="360"/>
+        <w:jc w:val="both"/>
+        <w:rPr>
+          <w:b/>
+          <w:bCs/>
+          <w:sz w:val="24"/>
+          <w:szCs w:val="24"/>
+          <w:lang w:val="pt-BR"/>
+        </w:rPr>
+      </w:pPr>
+      <w:r>
+        <w:rPr>
+          <w:b/>
+          <w:bCs/>
+          <w:sz w:val="24"/>
+          <w:szCs w:val="24"/>
+          <w:lang w:val="pt-BR"/>
+        </w:rPr>
+        <w:t>Diagrama de Classe</w:t>
+      </w:r>
+      <w:r>
+        <w:rPr>
+          <w:b/>
+          <w:bCs/>
+          <w:sz w:val="24"/>
+          <w:szCs w:val="24"/>
+          <w:lang w:val="pt-BR"/>
+        </w:rPr>
+        <w:t>:</w:t>
+      </w:r>
+    </w:p>
+    <w:p>
+      <w:pPr>
+        <w:ind w:left="360"/>
+        <w:jc w:val="both"/>
+        <w:rPr>
+          <w:b/>
+          <w:bCs/>
+          <w:sz w:val="24"/>
+          <w:szCs w:val="24"/>
+          <w:lang w:val="pt-BR"/>
+        </w:rPr>
+      </w:pPr>
+    </w:p>
+    <w:p>
+      <w:pPr>
+        <w:ind w:left="360"/>
+        <w:jc w:val="both"/>
+        <w:rPr>
+          <w:b/>
+          <w:bCs/>
+          <w:sz w:val="24"/>
+          <w:szCs w:val="24"/>
+          <w:lang w:val="pt-BR"/>
+        </w:rPr>
+      </w:pPr>
+    </w:p>
+    <w:p>
+      <w:pPr>
+        <w:ind w:left="360"/>
+        <w:jc w:val="both"/>
+        <w:rPr>
+          <w:b/>
+          <w:bCs/>
+          <w:sz w:val="24"/>
+          <w:szCs w:val="24"/>
+          <w:lang w:val="pt-BR"/>
+        </w:rPr>
+      </w:pPr>
+      <w:r>
+        <w:rPr>
+          <w:b/>
+          <w:bCs/>
+          <w:sz w:val="24"/>
+          <w:szCs w:val="24"/>
+          <w:lang w:val="pt-BR"/>
+        </w:rPr>
+        <w:lastRenderedPageBreak/>
+        <w:t>Diagrama de Caso de Uso:</w:t>
+      </w:r>
+    </w:p>
+    <w:p>
+      <w:pPr>
+        <w:ind w:left="360"/>
+        <w:jc w:val="both"/>
+        <w:rPr>
+          <w:b/>
+          <w:bCs/>
+          <w:sz w:val="24"/>
+          <w:szCs w:val="24"/>
+          <w:lang w:val="pt-BR"/>
+        </w:rPr>
+      </w:pPr>
+    </w:p>
+    <w:p>
+      <w:pPr>
+        <w:ind w:left="360"/>
+        <w:jc w:val="both"/>
+        <w:rPr>
+          <w:b/>
+          <w:bCs/>
+          <w:sz w:val="24"/>
+          <w:szCs w:val="24"/>
+          <w:lang w:val="pt-BR"/>
+        </w:rPr>
+      </w:pPr>
+      <w:r>
+        <w:rPr>
+          <w:b/>
+          <w:bCs/>
+          <w:noProof/>
+          <w:sz w:val="24"/>
+          <w:szCs w:val="24"/>
+          <w:lang w:val="pt-BR"/>
+        </w:rPr>
+        <w:drawing>
+          <wp:inline distT="0" distB="0" distL="0" distR="0" wp14:anchorId="0FC42B7D" wp14:editId="3C611A66">
+            <wp:extent cx="4391025" cy="7058025"/>
+            <wp:effectExtent l="0" t="0" r="9525" b="9525"/>
+            <wp:docPr id="369819455" name="Imagem 2"/>
+            <wp:cNvGraphicFramePr>
+              <a:graphicFrameLocks xmlns:a="http://schemas.openxmlformats.org/drawingml/2006/main" noChangeAspect="1"/>
+            </wp:cNvGraphicFramePr>
+            <a:graphic xmlns:a="http://schemas.openxmlformats.org/drawingml/2006/main">
+              <a:graphicData uri="http://schemas.openxmlformats.org/drawingml/2006/picture">
+                <pic:pic xmlns:pic="http://schemas.openxmlformats.org/drawingml/2006/picture">
+                  <pic:nvPicPr>
+                    <pic:cNvPr id="0" name="Picture 2"/>
+                    <pic:cNvPicPr>
+                      <a:picLocks noChangeAspect="1" noChangeArrowheads="1"/>
+                    </pic:cNvPicPr>
+                  </pic:nvPicPr>
+                  <pic:blipFill>
+                    <a:blip r:embed="rId9">
+                      <a:extLst>
+                        <a:ext uri="{28A0092B-C50C-407E-A947-70E740481C1C}">
+                          <a14:useLocalDpi xmlns:a14="http://schemas.microsoft.com/office/drawing/2010/main" val="0"/>
+                        </a:ext>
+                      </a:extLst>
+                    </a:blip>
+                    <a:srcRect/>
+                    <a:stretch>
+                      <a:fillRect/>
+                    </a:stretch>
+                  </pic:blipFill>
+                  <pic:spPr bwMode="auto">
+                    <a:xfrm>
+                      <a:off x="0" y="0"/>
+                      <a:ext cx="4391025" cy="7058025"/>
+                    </a:xfrm>
+                    <a:prstGeom prst="rect">
+                      <a:avLst/>
+                    </a:prstGeom>
+                    <a:noFill/>
+                    <a:ln>
+                      <a:noFill/>
+                    </a:ln>
+                  </pic:spPr>
+                </pic:pic>
+              </a:graphicData>
+            </a:graphic>
+          </wp:inline>
+        </w:drawing>
+      </w:r>
+    </w:p>
+    <w:p>
+      <w:pPr>
+        <w:ind w:left="360"/>
+        <w:jc w:val="both"/>
+        <w:rPr>
+          <w:b/>
+          <w:bCs/>
+          <w:sz w:val="24"/>
+          <w:szCs w:val="24"/>
+          <w:lang w:val="pt-BR"/>
+        </w:rPr>
+      </w:pPr>
+    </w:p>
+    <w:p>
+      <w:pPr>
+        <w:ind w:left="360"/>
+        <w:jc w:val="both"/>
+        <w:rPr>
+          <w:b/>
+          <w:bCs/>
+          <w:sz w:val="24"/>
+          <w:szCs w:val="24"/>
+          <w:lang w:val="pt-BR"/>
+        </w:rPr>
+      </w:pPr>
+    </w:p>
+    <w:p>
+      <w:pPr>
+        <w:ind w:left="360"/>
+        <w:jc w:val="both"/>
+        <w:rPr>
+          <w:b/>
+          <w:bCs/>
+          <w:sz w:val="24"/>
+          <w:szCs w:val="24"/>
+          <w:lang w:val="pt-BR"/>
+        </w:rPr>
+      </w:pPr>
+    </w:p>
+    <w:p>
+      <w:pPr>
+        <w:ind w:left="360"/>
+        <w:jc w:val="both"/>
+        <w:rPr>
+          <w:b/>
+          <w:bCs/>
+          <w:sz w:val="24"/>
+          <w:szCs w:val="24"/>
+          <w:lang w:val="pt-BR"/>
+        </w:rPr>
+      </w:pPr>
+    </w:p>
+    <w:p>
+      <w:pPr>
+        <w:ind w:left="360"/>
+        <w:jc w:val="both"/>
+        <w:rPr>
+          <w:b/>
+          <w:bCs/>
+          <w:sz w:val="24"/>
+          <w:szCs w:val="24"/>
+          <w:lang w:val="pt-BR"/>
+        </w:rPr>
+      </w:pPr>
+      <w:r>
+        <w:rPr>
+          <w:b/>
+          <w:bCs/>
+          <w:sz w:val="24"/>
+          <w:szCs w:val="24"/>
+          <w:lang w:val="pt-BR"/>
+        </w:rPr>
+        <w:lastRenderedPageBreak/>
+        <w:t>Diagramas de BPMN:</w:t>
+      </w:r>
+    </w:p>
+    <w:p>
+      <w:pPr>
+        <w:ind w:left="360"/>
+        <w:jc w:val="both"/>
+        <w:rPr>
+          <w:b/>
+          <w:bCs/>
+          <w:sz w:val="24"/>
+          <w:szCs w:val="24"/>
+          <w:lang w:val="pt-BR"/>
+        </w:rPr>
+      </w:pPr>
+      <w:r>
+        <w:rPr>
+          <w:b/>
+          <w:bCs/>
+          <w:sz w:val="24"/>
+          <w:szCs w:val="24"/>
+          <w:lang w:val="pt-BR"/>
+        </w:rPr>
+        <w:t>Cadastro de atividade:</w:t>
+      </w:r>
+    </w:p>
+    <w:p>
+      <w:pPr>
+        <w:ind w:left="360"/>
+        <w:jc w:val="both"/>
+        <w:rPr>
+          <w:b/>
+          <w:bCs/>
+          <w:sz w:val="24"/>
+          <w:szCs w:val="24"/>
+          <w:lang w:val="pt-BR"/>
+        </w:rPr>
+      </w:pPr>
+    </w:p>
+    <w:p>
+      <w:pPr>
+        <w:ind w:left="360"/>
+        <w:jc w:val="both"/>
+        <w:rPr>
+          <w:b/>
+          <w:bCs/>
+          <w:sz w:val="24"/>
+          <w:szCs w:val="24"/>
+          <w:lang w:val="pt-BR"/>
+        </w:rPr>
+      </w:pPr>
+      <w:r>
+        <w:rPr>
+          <w:b/>
+          <w:bCs/>
+          <w:noProof/>
+          <w:sz w:val="24"/>
+          <w:szCs w:val="24"/>
+          <w:lang w:val="pt-BR"/>
+        </w:rPr>
+        <w:drawing>
+          <wp:inline distT="0" distB="0" distL="0" distR="0" wp14:anchorId="7EC2A433" wp14:editId="145C65C6">
+            <wp:extent cx="5943600" cy="3629025"/>
+            <wp:effectExtent l="0" t="0" r="0" b="9525"/>
+            <wp:docPr id="165147943" name="Imagem 3"/>
+            <wp:cNvGraphicFramePr>
+              <a:graphicFrameLocks xmlns:a="http://schemas.openxmlformats.org/drawingml/2006/main" noChangeAspect="1"/>
+            </wp:cNvGraphicFramePr>
+            <a:graphic xmlns:a="http://schemas.openxmlformats.org/drawingml/2006/main">
+              <a:graphicData uri="http://schemas.openxmlformats.org/drawingml/2006/picture">
+                <pic:pic xmlns:pic="http://schemas.openxmlformats.org/drawingml/2006/picture">
+                  <pic:nvPicPr>
+                    <pic:cNvPr id="0" name="Picture 3"/>
+                    <pic:cNvPicPr>
+                      <a:picLocks noChangeAspect="1" noChangeArrowheads="1"/>
+                    </pic:cNvPicPr>
+                  </pic:nvPicPr>
+                  <pic:blipFill>
+                    <a:blip r:embed="rId10">
+                      <a:extLst>
+                        <a:ext uri="{28A0092B-C50C-407E-A947-70E740481C1C}">
+                          <a14:useLocalDpi xmlns:a14="http://schemas.microsoft.com/office/drawing/2010/main" val="0"/>
+                        </a:ext>
+                      </a:extLst>
+                    </a:blip>
+                    <a:srcRect/>
+                    <a:stretch>
+                      <a:fillRect/>
+                    </a:stretch>
+                  </pic:blipFill>
+                  <pic:spPr bwMode="auto">
+                    <a:xfrm>
+                      <a:off x="0" y="0"/>
+                      <a:ext cx="5943600" cy="3629025"/>
+                    </a:xfrm>
+                    <a:prstGeom prst="rect">
+                      <a:avLst/>
+                    </a:prstGeom>
+                    <a:noFill/>
+                    <a:ln>
+                      <a:noFill/>
+                    </a:ln>
+                  </pic:spPr>
+                </pic:pic>
+              </a:graphicData>
+            </a:graphic>
+          </wp:inline>
+        </w:drawing>
+      </w:r>
+    </w:p>
+    <w:p>
+      <w:pPr>
+        <w:ind w:left="360"/>
+        <w:jc w:val="both"/>
+        <w:rPr>
+          <w:b/>
+          <w:bCs/>
+          <w:sz w:val="24"/>
+          <w:szCs w:val="24"/>
+          <w:lang w:val="pt-BR"/>
+        </w:rPr>
+      </w:pPr>
+    </w:p>
+    <w:p>
+      <w:pPr>
+        <w:ind w:left="360"/>
+        <w:jc w:val="both"/>
+        <w:rPr>
+          <w:b/>
+          <w:bCs/>
+          <w:sz w:val="24"/>
+          <w:szCs w:val="24"/>
+          <w:lang w:val="pt-BR"/>
+        </w:rPr>
+      </w:pPr>
+      <w:r>
+        <w:rPr>
+          <w:b/>
+          <w:bCs/>
+          <w:sz w:val="24"/>
+          <w:szCs w:val="24"/>
+          <w:lang w:val="pt-BR"/>
+        </w:rPr>
+        <w:t>CRUD:</w:t>
+      </w:r>
+    </w:p>
+    <w:p>
+      <w:pPr>
+        <w:ind w:left="360"/>
+        <w:jc w:val="both"/>
+        <w:rPr>
+          <w:b/>
+          <w:bCs/>
+          <w:sz w:val="24"/>
+          <w:szCs w:val="24"/>
+          <w:lang w:val="pt-BR"/>
+        </w:rPr>
+      </w:pPr>
+      <w:r>
+        <w:rPr>
+          <w:b/>
+          <w:bCs/>
+          <w:noProof/>
+          <w:sz w:val="24"/>
+          <w:szCs w:val="24"/>
+          <w:lang w:val="pt-BR"/>
+        </w:rPr>
+        <w:drawing>
+          <wp:anchor distT="0" distB="0" distL="114300" distR="114300" simplePos="0" relativeHeight="251659264" behindDoc="1" locked="0" layoutInCell="1" allowOverlap="1" wp14:anchorId="1C674884" wp14:editId="7FD177A6">
+            <wp:simplePos x="0" y="0"/>
+            <wp:positionH relativeFrom="column">
+              <wp:posOffset>209550</wp:posOffset>
+            </wp:positionH>
+            <wp:positionV relativeFrom="page">
+              <wp:posOffset>5715000</wp:posOffset>
+            </wp:positionV>
+            <wp:extent cx="5943600" cy="3629025"/>
+            <wp:effectExtent l="0" t="0" r="0" b="9525"/>
+            <wp:wrapTight wrapText="bothSides">
+              <wp:wrapPolygon edited="0">
+                <wp:start x="0" y="0"/>
+                <wp:lineTo x="0" y="21543"/>
+                <wp:lineTo x="21531" y="21543"/>
+                <wp:lineTo x="21531" y="0"/>
+                <wp:lineTo x="0" y="0"/>
+              </wp:wrapPolygon>
+            </wp:wrapTight>
+            <wp:docPr id="944545926" name="Imagem 4"/>
+            <wp:cNvGraphicFramePr>
+              <a:graphicFrameLocks xmlns:a="http://schemas.openxmlformats.org/drawingml/2006/main" noChangeAspect="1"/>
+            </wp:cNvGraphicFramePr>
+            <a:graphic xmlns:a="http://schemas.openxmlformats.org/drawingml/2006/main">
+              <a:graphicData uri="http://schemas.openxmlformats.org/drawingml/2006/picture">
+                <pic:pic xmlns:pic="http://schemas.openxmlformats.org/drawingml/2006/picture">
+                  <pic:nvPicPr>
+                    <pic:cNvPr id="0" name="Picture 4"/>
+                    <pic:cNvPicPr>
+                      <a:picLocks noChangeAspect="1" noChangeArrowheads="1"/>
+                    </pic:cNvPicPr>
+                  </pic:nvPicPr>
+                  <pic:blipFill>
+                    <a:blip r:embed="rId11">
+                      <a:extLst>
+                        <a:ext uri="{28A0092B-C50C-407E-A947-70E740481C1C}">
+                          <a14:useLocalDpi xmlns:a14="http://schemas.microsoft.com/office/drawing/2010/main" val="0"/>
+                        </a:ext>
+                      </a:extLst>
+                    </a:blip>
+                    <a:srcRect/>
+                    <a:stretch>
+                      <a:fillRect/>
+                    </a:stretch>
+                  </pic:blipFill>
+                  <pic:spPr bwMode="auto">
+                    <a:xfrm>
+                      <a:off x="0" y="0"/>
+                      <a:ext cx="5943600" cy="3629025"/>
+                    </a:xfrm>
+                    <a:prstGeom prst="rect">
+                      <a:avLst/>
+                    </a:prstGeom>
+                    <a:noFill/>
+                    <a:ln>
+                      <a:noFill/>
+                    </a:ln>
+                  </pic:spPr>
+                </pic:pic>
+              </a:graphicData>
+            </a:graphic>
+            <wp14:sizeRelV relativeFrom="margin">
+              <wp14:pctHeight>0</wp14:pctHeight>
+            </wp14:sizeRelV>
+          </wp:anchor>
+        </w:drawing>
+      </w:r>
+      <w:r>
+        <w:rPr>
+          <w:b/>
+          <w:bCs/>
+          <w:sz w:val="24"/>
+          <w:szCs w:val="24"/>
+          <w:lang w:val="pt-BR"/>
+        </w:rPr>
+        <w:t>Atividade:</w:t>
+      </w:r>
+    </w:p>
+    <w:p>
+      <w:pPr>
+        <w:ind w:left="360"/>
+        <w:jc w:val="both"/>
+        <w:rPr>
+          <w:b/>
+          <w:bCs/>
+          <w:sz w:val="24"/>
+          <w:szCs w:val="24"/>
+          <w:lang w:val="pt-BR"/>
+        </w:rPr>
+      </w:pPr>
+      <w:r>
+        <w:rPr>
+          <w:b/>
+          <w:bCs/>
+          <w:noProof/>
+          <w:sz w:val="24"/>
+          <w:szCs w:val="24"/>
+          <w:lang w:val="pt-BR"/>
+        </w:rPr>
+        <w:lastRenderedPageBreak/>
+        <w:drawing>
+          <wp:anchor distT="0" distB="0" distL="114300" distR="114300" simplePos="0" relativeHeight="251660288" behindDoc="1" locked="0" layoutInCell="1" allowOverlap="1" wp14:anchorId="3A63F874" wp14:editId="3538131B">
+            <wp:simplePos x="0" y="0"/>
+            <wp:positionH relativeFrom="column">
+              <wp:posOffset>200025</wp:posOffset>
+            </wp:positionH>
+            <wp:positionV relativeFrom="page">
+              <wp:posOffset>1143000</wp:posOffset>
+            </wp:positionV>
+            <wp:extent cx="5943600" cy="3629025"/>
+            <wp:effectExtent l="0" t="0" r="0" b="9525"/>
+            <wp:wrapTight wrapText="bothSides">
+              <wp:wrapPolygon edited="0">
+                <wp:start x="0" y="0"/>
+                <wp:lineTo x="0" y="21543"/>
+                <wp:lineTo x="21531" y="21543"/>
+                <wp:lineTo x="21531" y="0"/>
+                <wp:lineTo x="0" y="0"/>
+              </wp:wrapPolygon>
+            </wp:wrapTight>
+            <wp:docPr id="1449228203" name="Imagem 5"/>
+            <wp:cNvGraphicFramePr>
+              <a:graphicFrameLocks xmlns:a="http://schemas.openxmlformats.org/drawingml/2006/main" noChangeAspect="1"/>
+            </wp:cNvGraphicFramePr>
+            <a:graphic xmlns:a="http://schemas.openxmlformats.org/drawingml/2006/main">
+              <a:graphicData uri="http://schemas.openxmlformats.org/drawingml/2006/picture">
+                <pic:pic xmlns:pic="http://schemas.openxmlformats.org/drawingml/2006/picture">
+                  <pic:nvPicPr>
+                    <pic:cNvPr id="0" name="Picture 5"/>
+                    <pic:cNvPicPr>
+                      <a:picLocks noChangeAspect="1" noChangeArrowheads="1"/>
+                    </pic:cNvPicPr>
+                  </pic:nvPicPr>
+                  <pic:blipFill>
+                    <a:blip r:embed="rId12">
+                      <a:extLst>
+                        <a:ext uri="{28A0092B-C50C-407E-A947-70E740481C1C}">
+                          <a14:useLocalDpi xmlns:a14="http://schemas.microsoft.com/office/drawing/2010/main" val="0"/>
+                        </a:ext>
+                      </a:extLst>
+                    </a:blip>
+                    <a:srcRect/>
+                    <a:stretch>
+                      <a:fillRect/>
+                    </a:stretch>
+                  </pic:blipFill>
+                  <pic:spPr bwMode="auto">
+                    <a:xfrm>
+                      <a:off x="0" y="0"/>
+                      <a:ext cx="5943600" cy="3629025"/>
+                    </a:xfrm>
+                    <a:prstGeom prst="rect">
+                      <a:avLst/>
+                    </a:prstGeom>
+                    <a:noFill/>
+                    <a:ln>
+                      <a:noFill/>
+                    </a:ln>
+                  </pic:spPr>
+                </pic:pic>
+              </a:graphicData>
+            </a:graphic>
+          </wp:anchor>
+        </w:drawing>
+      </w:r>
+      <w:r>
+        <w:rPr>
+          <w:b/>
+          <w:bCs/>
+          <w:sz w:val="24"/>
+          <w:szCs w:val="24"/>
+          <w:lang w:val="pt-BR"/>
+        </w:rPr>
+        <w:t>Filho:</w:t>
+      </w:r>
+    </w:p>
+    <w:p>
+      <w:pPr>
+        <w:ind w:left="360"/>
+        <w:jc w:val="both"/>
+        <w:rPr>
+          <w:b/>
+          <w:bCs/>
+          <w:sz w:val="24"/>
+          <w:szCs w:val="24"/>
+          <w:lang w:val="pt-BR"/>
+        </w:rPr>
+      </w:pPr>
+      <w:r>
+        <w:rPr>
+          <w:b/>
+          <w:bCs/>
+          <w:noProof/>
+          <w:sz w:val="24"/>
+          <w:szCs w:val="24"/>
+          <w:lang w:val="pt-BR"/>
+        </w:rPr>
+        <w:drawing>
+          <wp:anchor distT="0" distB="0" distL="114300" distR="114300" simplePos="0" relativeHeight="251661312" behindDoc="1" locked="0" layoutInCell="1" allowOverlap="1" wp14:anchorId="6265E123" wp14:editId="004283AF">
+            <wp:simplePos x="0" y="0"/>
+            <wp:positionH relativeFrom="column">
+              <wp:posOffset>200025</wp:posOffset>
+            </wp:positionH>
+            <wp:positionV relativeFrom="page">
+              <wp:posOffset>5191125</wp:posOffset>
+            </wp:positionV>
+            <wp:extent cx="5943600" cy="3629025"/>
+            <wp:effectExtent l="0" t="0" r="0" b="9525"/>
+            <wp:wrapTight wrapText="bothSides">
+              <wp:wrapPolygon edited="0">
+                <wp:start x="0" y="0"/>
+                <wp:lineTo x="0" y="21543"/>
+                <wp:lineTo x="21531" y="21543"/>
+                <wp:lineTo x="21531" y="0"/>
+                <wp:lineTo x="0" y="0"/>
+              </wp:wrapPolygon>
+            </wp:wrapTight>
+            <wp:docPr id="295366446" name="Imagem 6"/>
+            <wp:cNvGraphicFramePr>
+              <a:graphicFrameLocks xmlns:a="http://schemas.openxmlformats.org/drawingml/2006/main" noChangeAspect="1"/>
+            </wp:cNvGraphicFramePr>
+            <a:graphic xmlns:a="http://schemas.openxmlformats.org/drawingml/2006/main">
+              <a:graphicData uri="http://schemas.openxmlformats.org/drawingml/2006/picture">
+                <pic:pic xmlns:pic="http://schemas.openxmlformats.org/drawingml/2006/picture">
+                  <pic:nvPicPr>
+                    <pic:cNvPr id="0" name="Picture 6"/>
+                    <pic:cNvPicPr>
+                      <a:picLocks noChangeAspect="1" noChangeArrowheads="1"/>
+                    </pic:cNvPicPr>
+                  </pic:nvPicPr>
+                  <pic:blipFill>
+                    <a:blip r:embed="rId13">
+                      <a:extLst>
+                        <a:ext uri="{28A0092B-C50C-407E-A947-70E740481C1C}">
+                          <a14:useLocalDpi xmlns:a14="http://schemas.microsoft.com/office/drawing/2010/main" val="0"/>
+                        </a:ext>
+                      </a:extLst>
+                    </a:blip>
+                    <a:srcRect/>
+                    <a:stretch>
+                      <a:fillRect/>
+                    </a:stretch>
+                  </pic:blipFill>
+                  <pic:spPr bwMode="auto">
+                    <a:xfrm>
+                      <a:off x="0" y="0"/>
+                      <a:ext cx="5943600" cy="3629025"/>
+                    </a:xfrm>
+                    <a:prstGeom prst="rect">
+                      <a:avLst/>
+                    </a:prstGeom>
+                    <a:noFill/>
+                    <a:ln>
+                      <a:noFill/>
+                    </a:ln>
+                  </pic:spPr>
+                </pic:pic>
+              </a:graphicData>
+            </a:graphic>
+          </wp:anchor>
+        </w:drawing>
+      </w:r>
+      <w:r>
+        <w:rPr>
+          <w:b/>
+          <w:bCs/>
+          <w:sz w:val="24"/>
+          <w:szCs w:val="24"/>
+          <w:lang w:val="pt-BR"/>
+        </w:rPr>
+        <w:t>Recompensa:</w:t>
+      </w:r>
+    </w:p>
+    <w:p>
+      <w:pPr>
+        <w:jc w:val="both"/>
+        <w:rPr>
+          <w:b/>
+          <w:bCs/>
+          <w:sz w:val="24"/>
+          <w:szCs w:val="24"/>
+          <w:lang w:val="pt-BR"/>
+        </w:rPr>
+      </w:pPr>
+    </w:p>
+    <w:p>
+      <w:pPr>
+        <w:ind w:left="360"/>
+        <w:jc w:val="both"/>
+        <w:rPr>
+          <w:b/>
+          <w:bCs/>
+          <w:sz w:val="24"/>
+          <w:szCs w:val="24"/>
+          <w:lang w:val="pt-BR"/>
+        </w:rPr>
+      </w:pPr>
+    </w:p>
+    <w:p>
+      <w:pPr>
         <w:pStyle w:val="Ttulo1"/>
         <w:ind w:left="360" w:hanging="360"/>
         <w:rPr>
@@ -3333,7 +4585,6 @@
         <w:rPr>
           <w:lang w:val="pt-BR"/>
         </w:rPr>
-        <w:lastRenderedPageBreak/>
         <w:t>Visão Lógica</w:t>
       </w:r>
       <w:bookmarkEnd w:id="14"/>
@@ -3560,8 +4811,8 @@
       </w:pPr>
     </w:p>
     <w:sectPr>
-      <w:headerReference w:type="default" r:id="rId8"/>
-      <w:footerReference w:type="default" r:id="rId9"/>
+      <w:headerReference w:type="default" r:id="rId14"/>
+      <w:footerReference w:type="default" r:id="rId15"/>
       <w:pgSz w:w="12240" w:h="15840" w:code="1"/>
       <w:pgMar w:top="1417" w:right="1440" w:bottom="1417" w:left="1440" w:header="720" w:footer="720" w:gutter="0"/>
       <w:pgNumType w:start="1"/>

</xml_diff>

<commit_message>
documentacao v3git add *
</commit_message>
<xml_diff>
--- a/Documentação/Documentação Trabalho.docx
+++ b/Documentação/Documentação Trabalho.docx
@@ -4528,6 +4528,349 @@
     </w:p>
     <w:p>
       <w:pPr>
+        <w:ind w:left="360"/>
+        <w:jc w:val="both"/>
+        <w:rPr>
+          <w:lang w:val="pt-BR"/>
+        </w:rPr>
+      </w:pPr>
+      <w:r>
+        <w:rPr>
+          <w:lang w:val="pt-BR"/>
+        </w:rPr>
+        <w:t>Metas:</w:t>
+      </w:r>
+    </w:p>
+    <w:p>
+      <w:pPr>
+        <w:ind w:left="360"/>
+        <w:jc w:val="both"/>
+        <w:rPr>
+          <w:lang w:val="pt-BR"/>
+        </w:rPr>
+      </w:pPr>
+    </w:p>
+    <w:p>
+      <w:pPr>
+        <w:pStyle w:val="PargrafodaLista"/>
+        <w:numPr>
+          <w:ilvl w:val="0"/>
+          <w:numId w:val="27"/>
+        </w:numPr>
+        <w:jc w:val="both"/>
+        <w:rPr>
+          <w:lang w:val="pt-BR"/>
+        </w:rPr>
+      </w:pPr>
+      <w:r>
+        <w:rPr>
+          <w:lang w:val="pt-BR"/>
+        </w:rPr>
+        <w:t>Escalabilidade: A arquitetura deve ser projetada para lidar com um aumento na demanda e no número de usuários, garantindo um desempenho adequado e uma resposta rápida mesmo em períodos de pico.</w:t>
+      </w:r>
+    </w:p>
+    <w:p>
+      <w:pPr>
+        <w:ind w:left="360"/>
+        <w:jc w:val="both"/>
+        <w:rPr>
+          <w:lang w:val="pt-BR"/>
+        </w:rPr>
+      </w:pPr>
+    </w:p>
+    <w:p>
+      <w:pPr>
+        <w:pStyle w:val="PargrafodaLista"/>
+        <w:numPr>
+          <w:ilvl w:val="0"/>
+          <w:numId w:val="27"/>
+        </w:numPr>
+        <w:jc w:val="both"/>
+        <w:rPr>
+          <w:lang w:val="pt-BR"/>
+        </w:rPr>
+      </w:pPr>
+      <w:r>
+        <w:rPr>
+          <w:lang w:val="pt-BR"/>
+        </w:rPr>
+        <w:t>Flexibilidade: A arquitetura deve permitir a adição de novos recursos e funcionalidades de forma modular, facilitando a evolução e a expansão da API no futuro.</w:t>
+      </w:r>
+    </w:p>
+    <w:p>
+      <w:pPr>
+        <w:ind w:left="360"/>
+        <w:jc w:val="both"/>
+        <w:rPr>
+          <w:lang w:val="pt-BR"/>
+        </w:rPr>
+      </w:pPr>
+    </w:p>
+    <w:p>
+      <w:pPr>
+        <w:pStyle w:val="PargrafodaLista"/>
+        <w:numPr>
+          <w:ilvl w:val="0"/>
+          <w:numId w:val="27"/>
+        </w:numPr>
+        <w:jc w:val="both"/>
+        <w:rPr>
+          <w:lang w:val="pt-BR"/>
+        </w:rPr>
+      </w:pPr>
+      <w:r>
+        <w:rPr>
+          <w:lang w:val="pt-BR"/>
+        </w:rPr>
+        <w:t>Segurança: A arquitetura deve implementar mecanismos adequados de autenticação, autorização e proteção dos dados para garantir a segurança e a privacidade dos usuários.</w:t>
+      </w:r>
+    </w:p>
+    <w:p>
+      <w:pPr>
+        <w:ind w:left="360"/>
+        <w:jc w:val="both"/>
+        <w:rPr>
+          <w:lang w:val="pt-BR"/>
+        </w:rPr>
+      </w:pPr>
+    </w:p>
+    <w:p>
+      <w:pPr>
+        <w:pStyle w:val="PargrafodaLista"/>
+        <w:numPr>
+          <w:ilvl w:val="0"/>
+          <w:numId w:val="27"/>
+        </w:numPr>
+        <w:jc w:val="both"/>
+        <w:rPr>
+          <w:lang w:val="pt-BR"/>
+        </w:rPr>
+      </w:pPr>
+      <w:r>
+        <w:rPr>
+          <w:lang w:val="pt-BR"/>
+        </w:rPr>
+        <w:t>Facilidade de uso: A API deve ser intuitiva e fácil de usar, com uma documentação clara e exemplos de uso para que os desenvolvedores possam integrá-la facilmente em seus aplicativos.</w:t>
+      </w:r>
+    </w:p>
+    <w:p>
+      <w:pPr>
+        <w:ind w:left="360"/>
+        <w:jc w:val="both"/>
+        <w:rPr>
+          <w:lang w:val="pt-BR"/>
+        </w:rPr>
+      </w:pPr>
+    </w:p>
+    <w:p>
+      <w:pPr>
+        <w:pStyle w:val="PargrafodaLista"/>
+        <w:numPr>
+          <w:ilvl w:val="0"/>
+          <w:numId w:val="27"/>
+        </w:numPr>
+        <w:jc w:val="both"/>
+        <w:rPr>
+          <w:lang w:val="pt-BR"/>
+        </w:rPr>
+      </w:pPr>
+      <w:r>
+        <w:rPr>
+          <w:lang w:val="pt-BR"/>
+        </w:rPr>
+        <w:t>Confiabilidade: A arquitetura deve ser projetada para minimizar falhas e garantir alta disponibilidade, utilizando práticas de tolerância a falhas e monitoramento contínuo dos sistemas.</w:t>
+      </w:r>
+    </w:p>
+    <w:p>
+      <w:pPr>
+        <w:ind w:left="360"/>
+        <w:jc w:val="both"/>
+        <w:rPr>
+          <w:lang w:val="pt-BR"/>
+        </w:rPr>
+      </w:pPr>
+    </w:p>
+    <w:p>
+      <w:pPr>
+        <w:ind w:left="360"/>
+        <w:jc w:val="both"/>
+        <w:rPr>
+          <w:lang w:val="pt-BR"/>
+        </w:rPr>
+      </w:pPr>
+      <w:r>
+        <w:rPr>
+          <w:lang w:val="pt-BR"/>
+        </w:rPr>
+        <w:t>Restrições:</w:t>
+      </w:r>
+    </w:p>
+    <w:p>
+      <w:pPr>
+        <w:ind w:left="360"/>
+        <w:jc w:val="both"/>
+        <w:rPr>
+          <w:lang w:val="pt-BR"/>
+        </w:rPr>
+      </w:pPr>
+    </w:p>
+    <w:p>
+      <w:pPr>
+        <w:pStyle w:val="PargrafodaLista"/>
+        <w:numPr>
+          <w:ilvl w:val="0"/>
+          <w:numId w:val="28"/>
+        </w:numPr>
+        <w:jc w:val="both"/>
+        <w:rPr>
+          <w:lang w:val="pt-BR"/>
+        </w:rPr>
+      </w:pPr>
+      <w:r>
+        <w:rPr>
+          <w:lang w:val="pt-BR"/>
+        </w:rPr>
+        <w:t>Restrições de tempo: O projeto da arquitetura deve levar em consideração os prazos e cronogramas definidos, garantindo que as metas sejam alcançadas dentro do tempo estabelecido.</w:t>
+      </w:r>
+    </w:p>
+    <w:p>
+      <w:pPr>
+        <w:ind w:left="360"/>
+        <w:jc w:val="both"/>
+        <w:rPr>
+          <w:lang w:val="pt-BR"/>
+        </w:rPr>
+      </w:pPr>
+    </w:p>
+    <w:p>
+      <w:pPr>
+        <w:pStyle w:val="PargrafodaLista"/>
+        <w:numPr>
+          <w:ilvl w:val="0"/>
+          <w:numId w:val="28"/>
+        </w:numPr>
+        <w:jc w:val="both"/>
+        <w:rPr>
+          <w:lang w:val="pt-BR"/>
+        </w:rPr>
+      </w:pPr>
+      <w:r>
+        <w:rPr>
+          <w:lang w:val="pt-BR"/>
+        </w:rPr>
+        <w:t>Restrições orçamentárias: É importante considerar as restrições financeiras e os recursos disponíveis para o desenvolvimento, implantação e manutenção da API.</w:t>
+      </w:r>
+    </w:p>
+    <w:p>
+      <w:pPr>
+        <w:ind w:left="360"/>
+        <w:jc w:val="both"/>
+        <w:rPr>
+          <w:lang w:val="pt-BR"/>
+        </w:rPr>
+      </w:pPr>
+    </w:p>
+    <w:p>
+      <w:pPr>
+        <w:pStyle w:val="PargrafodaLista"/>
+        <w:numPr>
+          <w:ilvl w:val="0"/>
+          <w:numId w:val="28"/>
+        </w:numPr>
+        <w:jc w:val="both"/>
+        <w:rPr>
+          <w:lang w:val="pt-BR"/>
+        </w:rPr>
+      </w:pPr>
+      <w:r>
+        <w:rPr>
+          <w:lang w:val="pt-BR"/>
+        </w:rPr>
+        <w:t>Restrições tecnológicas: A arquitetura deve ser compatível com as tecnologias e plataformas existentes, levando em consideração as limitações técnicas e as infraestruturas disponíveis.</w:t>
+      </w:r>
+    </w:p>
+    <w:p>
+      <w:pPr>
+        <w:ind w:left="360"/>
+        <w:jc w:val="both"/>
+        <w:rPr>
+          <w:lang w:val="pt-BR"/>
+        </w:rPr>
+      </w:pPr>
+    </w:p>
+    <w:p>
+      <w:pPr>
+        <w:pStyle w:val="PargrafodaLista"/>
+        <w:numPr>
+          <w:ilvl w:val="0"/>
+          <w:numId w:val="28"/>
+        </w:numPr>
+        <w:jc w:val="both"/>
+        <w:rPr>
+          <w:lang w:val="pt-BR"/>
+        </w:rPr>
+      </w:pPr>
+      <w:r>
+        <w:rPr>
+          <w:lang w:val="pt-BR"/>
+        </w:rPr>
+        <w:t>Conformidade legal: A arquitetura deve estar em conformidade com as leis e regulamentações aplicáveis, especialmente aquelas relacionadas à proteção de dados e privacidade das crianças.</w:t>
+      </w:r>
+    </w:p>
+    <w:p>
+      <w:pPr>
+        <w:ind w:left="360"/>
+        <w:jc w:val="both"/>
+        <w:rPr>
+          <w:lang w:val="pt-BR"/>
+        </w:rPr>
+      </w:pPr>
+    </w:p>
+    <w:p>
+      <w:pPr>
+        <w:pStyle w:val="PargrafodaLista"/>
+        <w:numPr>
+          <w:ilvl w:val="0"/>
+          <w:numId w:val="28"/>
+        </w:numPr>
+        <w:jc w:val="both"/>
+        <w:rPr>
+          <w:lang w:val="pt-BR"/>
+        </w:rPr>
+      </w:pPr>
+      <w:r>
+        <w:rPr>
+          <w:lang w:val="pt-BR"/>
+        </w:rPr>
+        <w:t>Limitações de recursos: É importante considerar as limitações de recursos, como capacidade de armazenamento, largura de banda e poder de processamento, a fim de garantir um desempenho adequado da API.</w:t>
+      </w:r>
+    </w:p>
+    <w:p>
+      <w:pPr>
+        <w:ind w:left="360"/>
+        <w:jc w:val="both"/>
+        <w:rPr>
+          <w:lang w:val="pt-BR"/>
+        </w:rPr>
+      </w:pPr>
+    </w:p>
+    <w:p>
+      <w:pPr>
+        <w:ind w:left="360"/>
+        <w:jc w:val="both"/>
+        <w:rPr>
+          <w:lang w:val="pt-BR"/>
+        </w:rPr>
+      </w:pPr>
+      <w:r>
+        <w:rPr>
+          <w:lang w:val="pt-BR"/>
+        </w:rPr>
+        <w:t>Essas metas e restrições podem ser adaptadas e refinadas de acordo com as necessidades e requisitos específicos do projeto da API de Gestão de Brindes para Crianças, garantindo que ela atenda aos objetivos estabelecidos e às expectativas dos usuários.</w:t>
+      </w:r>
+    </w:p>
+    <w:p>
+      <w:pPr>
         <w:pStyle w:val="Ttulo1"/>
         <w:ind w:left="360" w:hanging="360"/>
         <w:rPr>
@@ -4585,6 +4928,7 @@
         <w:rPr>
           <w:lang w:val="pt-BR"/>
         </w:rPr>
+        <w:lastRenderedPageBreak/>
         <w:t>Visão Lógica</w:t>
       </w:r>
       <w:bookmarkEnd w:id="14"/>
@@ -5228,6 +5572,119 @@
     </w:lvl>
   </w:abstractNum>
   <w:abstractNum w:abstractNumId="4" w15:restartNumberingAfterBreak="0">
+    <w:nsid w:val="0D517D0D"/>
+    <w:multiLevelType w:val="hybridMultilevel"/>
+    <w:tmpl w:val="5442DBFA"/>
+    <w:lvl w:ilvl="0" w:tplc="04160001">
+      <w:start w:val="1"/>
+      <w:numFmt w:val="bullet"/>
+      <w:lvlText w:val=""/>
+      <w:lvlJc w:val="left"/>
+      <w:pPr>
+        <w:ind w:left="786" w:hanging="360"/>
+      </w:pPr>
+      <w:rPr>
+        <w:rFonts w:ascii="Symbol" w:hAnsi="Symbol" w:hint="default"/>
+      </w:rPr>
+    </w:lvl>
+    <w:lvl w:ilvl="1" w:tplc="04160003" w:tentative="1">
+      <w:start w:val="1"/>
+      <w:numFmt w:val="bullet"/>
+      <w:lvlText w:val="o"/>
+      <w:lvlJc w:val="left"/>
+      <w:pPr>
+        <w:ind w:left="1506" w:hanging="360"/>
+      </w:pPr>
+      <w:rPr>
+        <w:rFonts w:ascii="Courier New" w:hAnsi="Courier New" w:cs="Courier New" w:hint="default"/>
+      </w:rPr>
+    </w:lvl>
+    <w:lvl w:ilvl="2" w:tplc="04160005" w:tentative="1">
+      <w:start w:val="1"/>
+      <w:numFmt w:val="bullet"/>
+      <w:lvlText w:val=""/>
+      <w:lvlJc w:val="left"/>
+      <w:pPr>
+        <w:ind w:left="2226" w:hanging="360"/>
+      </w:pPr>
+      <w:rPr>
+        <w:rFonts w:ascii="Wingdings" w:hAnsi="Wingdings" w:hint="default"/>
+      </w:rPr>
+    </w:lvl>
+    <w:lvl w:ilvl="3" w:tplc="04160001" w:tentative="1">
+      <w:start w:val="1"/>
+      <w:numFmt w:val="bullet"/>
+      <w:lvlText w:val=""/>
+      <w:lvlJc w:val="left"/>
+      <w:pPr>
+        <w:ind w:left="2946" w:hanging="360"/>
+      </w:pPr>
+      <w:rPr>
+        <w:rFonts w:ascii="Symbol" w:hAnsi="Symbol" w:hint="default"/>
+      </w:rPr>
+    </w:lvl>
+    <w:lvl w:ilvl="4" w:tplc="04160003" w:tentative="1">
+      <w:start w:val="1"/>
+      <w:numFmt w:val="bullet"/>
+      <w:lvlText w:val="o"/>
+      <w:lvlJc w:val="left"/>
+      <w:pPr>
+        <w:ind w:left="3666" w:hanging="360"/>
+      </w:pPr>
+      <w:rPr>
+        <w:rFonts w:ascii="Courier New" w:hAnsi="Courier New" w:cs="Courier New" w:hint="default"/>
+      </w:rPr>
+    </w:lvl>
+    <w:lvl w:ilvl="5" w:tplc="04160005" w:tentative="1">
+      <w:start w:val="1"/>
+      <w:numFmt w:val="bullet"/>
+      <w:lvlText w:val=""/>
+      <w:lvlJc w:val="left"/>
+      <w:pPr>
+        <w:ind w:left="4386" w:hanging="360"/>
+      </w:pPr>
+      <w:rPr>
+        <w:rFonts w:ascii="Wingdings" w:hAnsi="Wingdings" w:hint="default"/>
+      </w:rPr>
+    </w:lvl>
+    <w:lvl w:ilvl="6" w:tplc="04160001" w:tentative="1">
+      <w:start w:val="1"/>
+      <w:numFmt w:val="bullet"/>
+      <w:lvlText w:val=""/>
+      <w:lvlJc w:val="left"/>
+      <w:pPr>
+        <w:ind w:left="5106" w:hanging="360"/>
+      </w:pPr>
+      <w:rPr>
+        <w:rFonts w:ascii="Symbol" w:hAnsi="Symbol" w:hint="default"/>
+      </w:rPr>
+    </w:lvl>
+    <w:lvl w:ilvl="7" w:tplc="04160003" w:tentative="1">
+      <w:start w:val="1"/>
+      <w:numFmt w:val="bullet"/>
+      <w:lvlText w:val="o"/>
+      <w:lvlJc w:val="left"/>
+      <w:pPr>
+        <w:ind w:left="5826" w:hanging="360"/>
+      </w:pPr>
+      <w:rPr>
+        <w:rFonts w:ascii="Courier New" w:hAnsi="Courier New" w:cs="Courier New" w:hint="default"/>
+      </w:rPr>
+    </w:lvl>
+    <w:lvl w:ilvl="8" w:tplc="04160005" w:tentative="1">
+      <w:start w:val="1"/>
+      <w:numFmt w:val="bullet"/>
+      <w:lvlText w:val=""/>
+      <w:lvlJc w:val="left"/>
+      <w:pPr>
+        <w:ind w:left="6546" w:hanging="360"/>
+      </w:pPr>
+      <w:rPr>
+        <w:rFonts w:ascii="Wingdings" w:hAnsi="Wingdings" w:hint="default"/>
+      </w:rPr>
+    </w:lvl>
+  </w:abstractNum>
+  <w:abstractNum w:abstractNumId="5" w15:restartNumberingAfterBreak="0">
     <w:nsid w:val="17CB6DC4"/>
     <w:multiLevelType w:val="multilevel"/>
     <w:tmpl w:val="04090001"/>
@@ -5287,7 +5744,7 @@
       <w:lvlJc w:val="left"/>
     </w:lvl>
   </w:abstractNum>
-  <w:abstractNum w:abstractNumId="5" w15:restartNumberingAfterBreak="0">
+  <w:abstractNum w:abstractNumId="6" w15:restartNumberingAfterBreak="0">
     <w:nsid w:val="22443AC4"/>
     <w:multiLevelType w:val="multilevel"/>
     <w:tmpl w:val="04090001"/>
@@ -5347,7 +5804,7 @@
       <w:lvlJc w:val="left"/>
     </w:lvl>
   </w:abstractNum>
-  <w:abstractNum w:abstractNumId="6" w15:restartNumberingAfterBreak="0">
+  <w:abstractNum w:abstractNumId="7" w15:restartNumberingAfterBreak="0">
     <w:nsid w:val="2D4B634E"/>
     <w:multiLevelType w:val="multilevel"/>
     <w:tmpl w:val="04090001"/>
@@ -5407,7 +5864,120 @@
       <w:lvlJc w:val="left"/>
     </w:lvl>
   </w:abstractNum>
-  <w:abstractNum w:abstractNumId="7" w15:restartNumberingAfterBreak="0">
+  <w:abstractNum w:abstractNumId="8" w15:restartNumberingAfterBreak="0">
+    <w:nsid w:val="2F824A50"/>
+    <w:multiLevelType w:val="hybridMultilevel"/>
+    <w:tmpl w:val="57166B76"/>
+    <w:lvl w:ilvl="0" w:tplc="04160001">
+      <w:start w:val="1"/>
+      <w:numFmt w:val="bullet"/>
+      <w:lvlText w:val=""/>
+      <w:lvlJc w:val="left"/>
+      <w:pPr>
+        <w:ind w:left="786" w:hanging="360"/>
+      </w:pPr>
+      <w:rPr>
+        <w:rFonts w:ascii="Symbol" w:hAnsi="Symbol" w:hint="default"/>
+      </w:rPr>
+    </w:lvl>
+    <w:lvl w:ilvl="1" w:tplc="04160003" w:tentative="1">
+      <w:start w:val="1"/>
+      <w:numFmt w:val="bullet"/>
+      <w:lvlText w:val="o"/>
+      <w:lvlJc w:val="left"/>
+      <w:pPr>
+        <w:ind w:left="1506" w:hanging="360"/>
+      </w:pPr>
+      <w:rPr>
+        <w:rFonts w:ascii="Courier New" w:hAnsi="Courier New" w:cs="Courier New" w:hint="default"/>
+      </w:rPr>
+    </w:lvl>
+    <w:lvl w:ilvl="2" w:tplc="04160005" w:tentative="1">
+      <w:start w:val="1"/>
+      <w:numFmt w:val="bullet"/>
+      <w:lvlText w:val=""/>
+      <w:lvlJc w:val="left"/>
+      <w:pPr>
+        <w:ind w:left="2226" w:hanging="360"/>
+      </w:pPr>
+      <w:rPr>
+        <w:rFonts w:ascii="Wingdings" w:hAnsi="Wingdings" w:hint="default"/>
+      </w:rPr>
+    </w:lvl>
+    <w:lvl w:ilvl="3" w:tplc="04160001" w:tentative="1">
+      <w:start w:val="1"/>
+      <w:numFmt w:val="bullet"/>
+      <w:lvlText w:val=""/>
+      <w:lvlJc w:val="left"/>
+      <w:pPr>
+        <w:ind w:left="2946" w:hanging="360"/>
+      </w:pPr>
+      <w:rPr>
+        <w:rFonts w:ascii="Symbol" w:hAnsi="Symbol" w:hint="default"/>
+      </w:rPr>
+    </w:lvl>
+    <w:lvl w:ilvl="4" w:tplc="04160003" w:tentative="1">
+      <w:start w:val="1"/>
+      <w:numFmt w:val="bullet"/>
+      <w:lvlText w:val="o"/>
+      <w:lvlJc w:val="left"/>
+      <w:pPr>
+        <w:ind w:left="3666" w:hanging="360"/>
+      </w:pPr>
+      <w:rPr>
+        <w:rFonts w:ascii="Courier New" w:hAnsi="Courier New" w:cs="Courier New" w:hint="default"/>
+      </w:rPr>
+    </w:lvl>
+    <w:lvl w:ilvl="5" w:tplc="04160005" w:tentative="1">
+      <w:start w:val="1"/>
+      <w:numFmt w:val="bullet"/>
+      <w:lvlText w:val=""/>
+      <w:lvlJc w:val="left"/>
+      <w:pPr>
+        <w:ind w:left="4386" w:hanging="360"/>
+      </w:pPr>
+      <w:rPr>
+        <w:rFonts w:ascii="Wingdings" w:hAnsi="Wingdings" w:hint="default"/>
+      </w:rPr>
+    </w:lvl>
+    <w:lvl w:ilvl="6" w:tplc="04160001" w:tentative="1">
+      <w:start w:val="1"/>
+      <w:numFmt w:val="bullet"/>
+      <w:lvlText w:val=""/>
+      <w:lvlJc w:val="left"/>
+      <w:pPr>
+        <w:ind w:left="5106" w:hanging="360"/>
+      </w:pPr>
+      <w:rPr>
+        <w:rFonts w:ascii="Symbol" w:hAnsi="Symbol" w:hint="default"/>
+      </w:rPr>
+    </w:lvl>
+    <w:lvl w:ilvl="7" w:tplc="04160003" w:tentative="1">
+      <w:start w:val="1"/>
+      <w:numFmt w:val="bullet"/>
+      <w:lvlText w:val="o"/>
+      <w:lvlJc w:val="left"/>
+      <w:pPr>
+        <w:ind w:left="5826" w:hanging="360"/>
+      </w:pPr>
+      <w:rPr>
+        <w:rFonts w:ascii="Courier New" w:hAnsi="Courier New" w:cs="Courier New" w:hint="default"/>
+      </w:rPr>
+    </w:lvl>
+    <w:lvl w:ilvl="8" w:tplc="04160005" w:tentative="1">
+      <w:start w:val="1"/>
+      <w:numFmt w:val="bullet"/>
+      <w:lvlText w:val=""/>
+      <w:lvlJc w:val="left"/>
+      <w:pPr>
+        <w:ind w:left="6546" w:hanging="360"/>
+      </w:pPr>
+      <w:rPr>
+        <w:rFonts w:ascii="Wingdings" w:hAnsi="Wingdings" w:hint="default"/>
+      </w:rPr>
+    </w:lvl>
+  </w:abstractNum>
+  <w:abstractNum w:abstractNumId="9" w15:restartNumberingAfterBreak="0">
     <w:nsid w:val="31DD2C45"/>
     <w:multiLevelType w:val="multilevel"/>
     <w:tmpl w:val="04090001"/>
@@ -5467,7 +6037,7 @@
       <w:lvlJc w:val="left"/>
     </w:lvl>
   </w:abstractNum>
-  <w:abstractNum w:abstractNumId="8" w15:restartNumberingAfterBreak="0">
+  <w:abstractNum w:abstractNumId="10" w15:restartNumberingAfterBreak="0">
     <w:nsid w:val="32982B51"/>
     <w:multiLevelType w:val="multilevel"/>
     <w:tmpl w:val="04090001"/>
@@ -5527,7 +6097,7 @@
       <w:lvlJc w:val="left"/>
     </w:lvl>
   </w:abstractNum>
-  <w:abstractNum w:abstractNumId="9" w15:restartNumberingAfterBreak="0">
+  <w:abstractNum w:abstractNumId="11" w15:restartNumberingAfterBreak="0">
     <w:nsid w:val="3375481C"/>
     <w:multiLevelType w:val="multilevel"/>
     <w:tmpl w:val="E6747DA6"/>
@@ -5587,7 +6157,7 @@
       <w:lvlJc w:val="left"/>
     </w:lvl>
   </w:abstractNum>
-  <w:abstractNum w:abstractNumId="10" w15:restartNumberingAfterBreak="0">
+  <w:abstractNum w:abstractNumId="12" w15:restartNumberingAfterBreak="0">
     <w:nsid w:val="348D39FB"/>
     <w:multiLevelType w:val="hybridMultilevel"/>
     <w:tmpl w:val="3EC69E34"/>
@@ -5673,7 +6243,7 @@
       </w:pPr>
     </w:lvl>
   </w:abstractNum>
-  <w:abstractNum w:abstractNumId="11" w15:restartNumberingAfterBreak="0">
+  <w:abstractNum w:abstractNumId="13" w15:restartNumberingAfterBreak="0">
     <w:nsid w:val="369D5471"/>
     <w:multiLevelType w:val="multilevel"/>
     <w:tmpl w:val="04090001"/>
@@ -5733,7 +6303,7 @@
       <w:lvlJc w:val="left"/>
     </w:lvl>
   </w:abstractNum>
-  <w:abstractNum w:abstractNumId="12" w15:restartNumberingAfterBreak="0">
+  <w:abstractNum w:abstractNumId="14" w15:restartNumberingAfterBreak="0">
     <w:nsid w:val="3BBD1429"/>
     <w:multiLevelType w:val="multilevel"/>
     <w:tmpl w:val="29864140"/>
@@ -5847,7 +6417,7 @@
       </w:pPr>
     </w:lvl>
   </w:abstractNum>
-  <w:abstractNum w:abstractNumId="13" w15:restartNumberingAfterBreak="0">
+  <w:abstractNum w:abstractNumId="15" w15:restartNumberingAfterBreak="0">
     <w:nsid w:val="42B97F7B"/>
     <w:multiLevelType w:val="multilevel"/>
     <w:tmpl w:val="04090001"/>
@@ -5907,7 +6477,7 @@
       <w:lvlJc w:val="left"/>
     </w:lvl>
   </w:abstractNum>
-  <w:abstractNum w:abstractNumId="14" w15:restartNumberingAfterBreak="0">
+  <w:abstractNum w:abstractNumId="16" w15:restartNumberingAfterBreak="0">
     <w:nsid w:val="49E170D0"/>
     <w:multiLevelType w:val="multilevel"/>
     <w:tmpl w:val="04090001"/>
@@ -5967,7 +6537,7 @@
       <w:lvlJc w:val="left"/>
     </w:lvl>
   </w:abstractNum>
-  <w:abstractNum w:abstractNumId="15" w15:restartNumberingAfterBreak="0">
+  <w:abstractNum w:abstractNumId="17" w15:restartNumberingAfterBreak="0">
     <w:nsid w:val="4F64732B"/>
     <w:multiLevelType w:val="multilevel"/>
     <w:tmpl w:val="04090001"/>
@@ -6027,7 +6597,7 @@
       <w:lvlJc w:val="left"/>
     </w:lvl>
   </w:abstractNum>
-  <w:abstractNum w:abstractNumId="16" w15:restartNumberingAfterBreak="0">
+  <w:abstractNum w:abstractNumId="18" w15:restartNumberingAfterBreak="0">
     <w:nsid w:val="52DF734E"/>
     <w:multiLevelType w:val="multilevel"/>
     <w:tmpl w:val="04090001"/>
@@ -6087,7 +6657,7 @@
       <w:lvlJc w:val="left"/>
     </w:lvl>
   </w:abstractNum>
-  <w:abstractNum w:abstractNumId="17" w15:restartNumberingAfterBreak="0">
+  <w:abstractNum w:abstractNumId="19" w15:restartNumberingAfterBreak="0">
     <w:nsid w:val="6A7B30FC"/>
     <w:multiLevelType w:val="hybridMultilevel"/>
     <w:tmpl w:val="FD4CD7D4"/>
@@ -6173,7 +6743,7 @@
       </w:pPr>
     </w:lvl>
   </w:abstractNum>
-  <w:abstractNum w:abstractNumId="18" w15:restartNumberingAfterBreak="0">
+  <w:abstractNum w:abstractNumId="20" w15:restartNumberingAfterBreak="0">
     <w:nsid w:val="6D2F7D46"/>
     <w:multiLevelType w:val="multilevel"/>
     <w:tmpl w:val="04090001"/>
@@ -6233,7 +6803,7 @@
       <w:lvlJc w:val="left"/>
     </w:lvl>
   </w:abstractNum>
-  <w:abstractNum w:abstractNumId="19" w15:restartNumberingAfterBreak="0">
+  <w:abstractNum w:abstractNumId="21" w15:restartNumberingAfterBreak="0">
     <w:nsid w:val="71F21F2A"/>
     <w:multiLevelType w:val="multilevel"/>
     <w:tmpl w:val="04090001"/>
@@ -6293,7 +6863,7 @@
       <w:lvlJc w:val="left"/>
     </w:lvl>
   </w:abstractNum>
-  <w:abstractNum w:abstractNumId="20" w15:restartNumberingAfterBreak="0">
+  <w:abstractNum w:abstractNumId="22" w15:restartNumberingAfterBreak="0">
     <w:nsid w:val="743601FB"/>
     <w:multiLevelType w:val="multilevel"/>
     <w:tmpl w:val="04090001"/>
@@ -6353,7 +6923,7 @@
       <w:lvlJc w:val="left"/>
     </w:lvl>
   </w:abstractNum>
-  <w:abstractNum w:abstractNumId="21" w15:restartNumberingAfterBreak="0">
+  <w:abstractNum w:abstractNumId="23" w15:restartNumberingAfterBreak="0">
     <w:nsid w:val="756150CA"/>
     <w:multiLevelType w:val="multilevel"/>
     <w:tmpl w:val="04090001"/>
@@ -6413,7 +6983,7 @@
       <w:lvlJc w:val="left"/>
     </w:lvl>
   </w:abstractNum>
-  <w:abstractNum w:abstractNumId="22" w15:restartNumberingAfterBreak="0">
+  <w:abstractNum w:abstractNumId="24" w15:restartNumberingAfterBreak="0">
     <w:nsid w:val="75866B8B"/>
     <w:multiLevelType w:val="hybridMultilevel"/>
     <w:tmpl w:val="221E5E6A"/>
@@ -6499,7 +7069,7 @@
       </w:pPr>
     </w:lvl>
   </w:abstractNum>
-  <w:abstractNum w:abstractNumId="23" w15:restartNumberingAfterBreak="0">
+  <w:abstractNum w:abstractNumId="25" w15:restartNumberingAfterBreak="0">
     <w:nsid w:val="7B9C7102"/>
     <w:multiLevelType w:val="hybridMultilevel"/>
     <w:tmpl w:val="6644B5E8"/>
@@ -6585,7 +7155,7 @@
       </w:pPr>
     </w:lvl>
   </w:abstractNum>
-  <w:abstractNum w:abstractNumId="24" w15:restartNumberingAfterBreak="0">
+  <w:abstractNum w:abstractNumId="26" w15:restartNumberingAfterBreak="0">
     <w:nsid w:val="7BE434D7"/>
     <w:multiLevelType w:val="multilevel"/>
     <w:tmpl w:val="04090001"/>
@@ -6649,16 +7219,16 @@
     <w:abstractNumId w:val="0"/>
   </w:num>
   <w:num w:numId="2" w16cid:durableId="1270360485">
-    <w:abstractNumId w:val="9"/>
+    <w:abstractNumId w:val="11"/>
   </w:num>
   <w:num w:numId="3" w16cid:durableId="1676303978">
-    <w:abstractNumId w:val="24"/>
+    <w:abstractNumId w:val="26"/>
   </w:num>
   <w:num w:numId="4" w16cid:durableId="1681276540">
-    <w:abstractNumId w:val="16"/>
+    <w:abstractNumId w:val="18"/>
   </w:num>
   <w:num w:numId="5" w16cid:durableId="1569222483">
-    <w:abstractNumId w:val="15"/>
+    <w:abstractNumId w:val="17"/>
   </w:num>
   <w:num w:numId="6" w16cid:durableId="354158619">
     <w:abstractNumId w:val="1"/>
@@ -6680,37 +7250,37 @@
     <w:abstractNumId w:val="2"/>
   </w:num>
   <w:num w:numId="8" w16cid:durableId="1191450478">
-    <w:abstractNumId w:val="21"/>
+    <w:abstractNumId w:val="23"/>
   </w:num>
   <w:num w:numId="9" w16cid:durableId="296837179">
     <w:abstractNumId w:val="3"/>
   </w:num>
   <w:num w:numId="10" w16cid:durableId="273367859">
-    <w:abstractNumId w:val="11"/>
+    <w:abstractNumId w:val="13"/>
   </w:num>
   <w:num w:numId="11" w16cid:durableId="1249846703">
-    <w:abstractNumId w:val="8"/>
+    <w:abstractNumId w:val="10"/>
   </w:num>
   <w:num w:numId="12" w16cid:durableId="1857962494">
-    <w:abstractNumId w:val="20"/>
+    <w:abstractNumId w:val="22"/>
   </w:num>
   <w:num w:numId="13" w16cid:durableId="1950425996">
-    <w:abstractNumId w:val="7"/>
+    <w:abstractNumId w:val="9"/>
   </w:num>
   <w:num w:numId="14" w16cid:durableId="1818036882">
-    <w:abstractNumId w:val="4"/>
+    <w:abstractNumId w:val="5"/>
   </w:num>
   <w:num w:numId="15" w16cid:durableId="1052537887">
-    <w:abstractNumId w:val="19"/>
+    <w:abstractNumId w:val="21"/>
   </w:num>
   <w:num w:numId="16" w16cid:durableId="324164333">
-    <w:abstractNumId w:val="14"/>
+    <w:abstractNumId w:val="16"/>
   </w:num>
   <w:num w:numId="17" w16cid:durableId="215748818">
-    <w:abstractNumId w:val="5"/>
+    <w:abstractNumId w:val="6"/>
   </w:num>
   <w:num w:numId="18" w16cid:durableId="98724145">
-    <w:abstractNumId w:val="13"/>
+    <w:abstractNumId w:val="15"/>
   </w:num>
   <w:num w:numId="19" w16cid:durableId="1278441549">
     <w:abstractNumId w:val="1"/>
@@ -6730,25 +7300,31 @@
     </w:lvlOverride>
   </w:num>
   <w:num w:numId="20" w16cid:durableId="1752464250">
-    <w:abstractNumId w:val="6"/>
+    <w:abstractNumId w:val="7"/>
   </w:num>
   <w:num w:numId="21" w16cid:durableId="1067650696">
-    <w:abstractNumId w:val="18"/>
+    <w:abstractNumId w:val="20"/>
   </w:num>
   <w:num w:numId="22" w16cid:durableId="1413358507">
+    <w:abstractNumId w:val="14"/>
+  </w:num>
+  <w:num w:numId="23" w16cid:durableId="689725038">
+    <w:abstractNumId w:val="25"/>
+  </w:num>
+  <w:num w:numId="24" w16cid:durableId="1195582698">
+    <w:abstractNumId w:val="19"/>
+  </w:num>
+  <w:num w:numId="25" w16cid:durableId="879243511">
     <w:abstractNumId w:val="12"/>
   </w:num>
-  <w:num w:numId="23" w16cid:durableId="689725038">
-    <w:abstractNumId w:val="23"/>
+  <w:num w:numId="26" w16cid:durableId="88896869">
+    <w:abstractNumId w:val="24"/>
   </w:num>
-  <w:num w:numId="24" w16cid:durableId="1195582698">
-    <w:abstractNumId w:val="17"/>
+  <w:num w:numId="27" w16cid:durableId="682589108">
+    <w:abstractNumId w:val="4"/>
   </w:num>
-  <w:num w:numId="25" w16cid:durableId="879243511">
-    <w:abstractNumId w:val="10"/>
-  </w:num>
-  <w:num w:numId="26" w16cid:durableId="88896869">
-    <w:abstractNumId w:val="22"/>
+  <w:num w:numId="28" w16cid:durableId="1869877736">
+    <w:abstractNumId w:val="8"/>
   </w:num>
 </w:numbering>
 </file>

</xml_diff>

<commit_message>
documentacao com a visao logica done
</commit_message>
<xml_diff>
--- a/Documentação/Documentação Trabalho.docx
+++ b/Documentação/Documentação Trabalho.docx
@@ -5340,6 +5340,248 @@
     </w:p>
     <w:p>
       <w:pPr>
+        <w:ind w:left="360"/>
+        <w:jc w:val="both"/>
+        <w:rPr>
+          <w:lang w:val="pt-BR"/>
+        </w:rPr>
+      </w:pPr>
+      <w:r>
+        <w:rPr>
+          <w:lang w:val="pt-BR"/>
+        </w:rPr>
+        <w:t>A visão lógica da API de Gestão de Brindes para Crianças envolve a representação dos componentes e relacionamentos do sistema em um nível abstrato. Aqui estão alguns elementos importantes da visão lógica:</w:t>
+      </w:r>
+    </w:p>
+    <w:p>
+      <w:pPr>
+        <w:ind w:left="360"/>
+        <w:jc w:val="both"/>
+        <w:rPr>
+          <w:lang w:val="pt-BR"/>
+        </w:rPr>
+      </w:pPr>
+    </w:p>
+    <w:p>
+      <w:pPr>
+        <w:pStyle w:val="PargrafodaLista"/>
+        <w:numPr>
+          <w:ilvl w:val="0"/>
+          <w:numId w:val="30"/>
+        </w:numPr>
+        <w:jc w:val="both"/>
+        <w:rPr>
+          <w:lang w:val="pt-BR"/>
+        </w:rPr>
+      </w:pPr>
+      <w:r>
+        <w:rPr>
+          <w:lang w:val="pt-BR"/>
+        </w:rPr>
+        <w:t>Entidades: As entidades são os principais elementos de dados do sistema. Elas podem incluir brindes, beneficiários, pedidos, configurações de personalização, entre outros. Cada entidade possui atributos que descrevem suas características, como nome, descrição, faixa etária, preferências, etc.</w:t>
+      </w:r>
+    </w:p>
+    <w:p>
+      <w:pPr>
+        <w:ind w:left="360"/>
+        <w:jc w:val="both"/>
+        <w:rPr>
+          <w:lang w:val="pt-BR"/>
+        </w:rPr>
+      </w:pPr>
+    </w:p>
+    <w:p>
+      <w:pPr>
+        <w:pStyle w:val="PargrafodaLista"/>
+        <w:numPr>
+          <w:ilvl w:val="0"/>
+          <w:numId w:val="30"/>
+        </w:numPr>
+        <w:jc w:val="both"/>
+        <w:rPr>
+          <w:lang w:val="pt-BR"/>
+        </w:rPr>
+      </w:pPr>
+      <w:r>
+        <w:rPr>
+          <w:lang w:val="pt-BR"/>
+        </w:rPr>
+        <w:t>Relacionamentos: Os relacionamentos são as associações entre as entidades. Por exemplo, um brinde pode estar associado a um ou mais beneficiários, e um beneficiário pode receber vários brindes ao longo do tempo. Esses relacionamentos podem ser representados através de chaves estrangeiras ou outras abordagens de modelagem de dados.</w:t>
+      </w:r>
+    </w:p>
+    <w:p>
+      <w:pPr>
+        <w:ind w:left="360"/>
+        <w:jc w:val="both"/>
+        <w:rPr>
+          <w:lang w:val="pt-BR"/>
+        </w:rPr>
+      </w:pPr>
+    </w:p>
+    <w:p>
+      <w:pPr>
+        <w:pStyle w:val="PargrafodaLista"/>
+        <w:numPr>
+          <w:ilvl w:val="0"/>
+          <w:numId w:val="30"/>
+        </w:numPr>
+        <w:jc w:val="both"/>
+        <w:rPr>
+          <w:lang w:val="pt-BR"/>
+        </w:rPr>
+      </w:pPr>
+      <w:r>
+        <w:rPr>
+          <w:lang w:val="pt-BR"/>
+        </w:rPr>
+        <w:t>Operações: As operações definem as ações que podem ser realizadas na API. Isso inclui operações como cadastrar brindes, registrar beneficiários, solicitar brindes, atualizar informações, consultar estoque, gerar relatórios, entre outras.</w:t>
+      </w:r>
+    </w:p>
+    <w:p>
+      <w:pPr>
+        <w:ind w:left="360"/>
+        <w:jc w:val="both"/>
+        <w:rPr>
+          <w:lang w:val="pt-BR"/>
+        </w:rPr>
+      </w:pPr>
+    </w:p>
+    <w:p>
+      <w:pPr>
+        <w:pStyle w:val="PargrafodaLista"/>
+        <w:numPr>
+          <w:ilvl w:val="0"/>
+          <w:numId w:val="30"/>
+        </w:numPr>
+        <w:jc w:val="both"/>
+        <w:rPr>
+          <w:lang w:val="pt-BR"/>
+        </w:rPr>
+      </w:pPr>
+      <w:r>
+        <w:rPr>
+          <w:lang w:val="pt-BR"/>
+        </w:rPr>
+        <w:t>Regras de Negócio: As regras de negócio são as lógicas e restrições que governam o comportamento do sistema. Por exemplo, pode haver regras relacionadas à faixa etária dos brindes, limites de quantidade disponível, validação de dados, restrições de distribuição, entre outras.</w:t>
+      </w:r>
+    </w:p>
+    <w:p>
+      <w:pPr>
+        <w:ind w:left="360"/>
+        <w:jc w:val="both"/>
+        <w:rPr>
+          <w:lang w:val="pt-BR"/>
+        </w:rPr>
+      </w:pPr>
+    </w:p>
+    <w:p>
+      <w:pPr>
+        <w:pStyle w:val="PargrafodaLista"/>
+        <w:numPr>
+          <w:ilvl w:val="0"/>
+          <w:numId w:val="30"/>
+        </w:numPr>
+        <w:jc w:val="both"/>
+        <w:rPr>
+          <w:lang w:val="pt-BR"/>
+        </w:rPr>
+      </w:pPr>
+      <w:r>
+        <w:rPr>
+          <w:lang w:val="pt-BR"/>
+        </w:rPr>
+        <w:t xml:space="preserve">Autenticação e Autorização: A visão lógica também deve abordar aspectos relacionados à autenticação e autorização dos usuários da API. Isso pode envolver o uso de tokens de autenticação, chaves de API ou outros </w:t>
+      </w:r>
+      <w:r>
+        <w:rPr>
+          <w:lang w:val="pt-BR"/>
+        </w:rPr>
+        <w:lastRenderedPageBreak/>
+        <w:t>mecanismos para garantir que apenas usuários autorizados tenham acesso às funcionalidades da API.</w:t>
+      </w:r>
+    </w:p>
+    <w:p>
+      <w:pPr>
+        <w:ind w:left="360"/>
+        <w:jc w:val="both"/>
+        <w:rPr>
+          <w:lang w:val="pt-BR"/>
+        </w:rPr>
+      </w:pPr>
+    </w:p>
+    <w:p>
+      <w:pPr>
+        <w:pStyle w:val="PargrafodaLista"/>
+        <w:numPr>
+          <w:ilvl w:val="0"/>
+          <w:numId w:val="30"/>
+        </w:numPr>
+        <w:jc w:val="both"/>
+        <w:rPr>
+          <w:lang w:val="pt-BR"/>
+        </w:rPr>
+      </w:pPr>
+      <w:r>
+        <w:rPr>
+          <w:lang w:val="pt-BR"/>
+        </w:rPr>
+        <w:t>Fluxos de Dados: É importante considerar os fluxos de dados dentro do sistema, incluindo o formato dos dados transmitidos pela API (por exemplo, JSON), a validação dos dados de entrada e saída, e a consistência dos dados armazenados.</w:t>
+      </w:r>
+    </w:p>
+    <w:p>
+      <w:pPr>
+        <w:ind w:left="360"/>
+        <w:jc w:val="both"/>
+        <w:rPr>
+          <w:lang w:val="pt-BR"/>
+        </w:rPr>
+      </w:pPr>
+    </w:p>
+    <w:p>
+      <w:pPr>
+        <w:pStyle w:val="PargrafodaLista"/>
+        <w:numPr>
+          <w:ilvl w:val="0"/>
+          <w:numId w:val="30"/>
+        </w:numPr>
+        <w:jc w:val="both"/>
+        <w:rPr>
+          <w:lang w:val="pt-BR"/>
+        </w:rPr>
+      </w:pPr>
+      <w:r>
+        <w:rPr>
+          <w:lang w:val="pt-BR"/>
+        </w:rPr>
+        <w:t>Validações: A visão lógica deve incluir as validações necessárias para garantir a integridade dos dados e a consistência do sistema. Isso pode envolver a verificação de campos obrigatórios, a validação de formatos de dados, restrições de valores, entre outras validações específicas.</w:t>
+      </w:r>
+    </w:p>
+    <w:p>
+      <w:pPr>
+        <w:ind w:left="360"/>
+        <w:jc w:val="both"/>
+        <w:rPr>
+          <w:lang w:val="pt-BR"/>
+        </w:rPr>
+      </w:pPr>
+    </w:p>
+    <w:p>
+      <w:pPr>
+        <w:ind w:left="360"/>
+        <w:jc w:val="both"/>
+        <w:rPr>
+          <w:lang w:val="pt-BR"/>
+        </w:rPr>
+      </w:pPr>
+      <w:r>
+        <w:rPr>
+          <w:lang w:val="pt-BR"/>
+        </w:rPr>
+        <w:t>Esses são alguns elementos que podem compor a visão lógica da API de Gestão de Brindes para Crianças. A visão lógica serve como um guia para o desenvolvimento e implementação do sistema, ajudando a estabelecer a estrutura e a lógica subjacente à API.</w:t>
+      </w:r>
+    </w:p>
+    <w:p>
+      <w:pPr>
         <w:pStyle w:val="Ttulo2"/>
         <w:rPr>
           <w:lang w:val="pt-BR"/>
@@ -5356,6 +5598,241 @@
     </w:p>
     <w:p>
       <w:pPr>
+        <w:ind w:left="720"/>
+        <w:jc w:val="both"/>
+        <w:rPr>
+          <w:lang w:val="pt-BR"/>
+        </w:rPr>
+      </w:pPr>
+      <w:r>
+        <w:rPr>
+          <w:lang w:val="pt-BR"/>
+        </w:rPr>
+        <w:t>A visão geral da API de Gestão de Brindes para Crianças abrange os principais aspectos e funcionalidades do sistema. Aqui está uma visão geral dos principais componentes da API:</w:t>
+      </w:r>
+    </w:p>
+    <w:p>
+      <w:pPr>
+        <w:ind w:left="720"/>
+        <w:jc w:val="both"/>
+        <w:rPr>
+          <w:lang w:val="pt-BR"/>
+        </w:rPr>
+      </w:pPr>
+    </w:p>
+    <w:p>
+      <w:pPr>
+        <w:pStyle w:val="PargrafodaLista"/>
+        <w:numPr>
+          <w:ilvl w:val="0"/>
+          <w:numId w:val="31"/>
+        </w:numPr>
+        <w:jc w:val="both"/>
+        <w:rPr>
+          <w:lang w:val="pt-BR"/>
+        </w:rPr>
+      </w:pPr>
+      <w:r>
+        <w:rPr>
+          <w:lang w:val="pt-BR"/>
+        </w:rPr>
+        <w:t>Cadastro de Brindes: A API permite que os usuários cadastrem novos brindes no sistema, fornecendo informações como nome, descrição, faixa etária recomendada, quantidade disponível e outras características relevantes. Isso possibilita a manutenção de um catálogo atualizado de brindes disponíveis.</w:t>
+      </w:r>
+    </w:p>
+    <w:p>
+      <w:pPr>
+        <w:ind w:left="720"/>
+        <w:jc w:val="both"/>
+        <w:rPr>
+          <w:lang w:val="pt-BR"/>
+        </w:rPr>
+      </w:pPr>
+    </w:p>
+    <w:p>
+      <w:pPr>
+        <w:pStyle w:val="PargrafodaLista"/>
+        <w:numPr>
+          <w:ilvl w:val="0"/>
+          <w:numId w:val="31"/>
+        </w:numPr>
+        <w:jc w:val="both"/>
+        <w:rPr>
+          <w:lang w:val="pt-BR"/>
+        </w:rPr>
+      </w:pPr>
+      <w:r>
+        <w:rPr>
+          <w:lang w:val="pt-BR"/>
+        </w:rPr>
+        <w:t>Registro de Beneficiários: A API possibilita o registro dos beneficiários, como crianças, fornecendo informações como nome, idade, preferências, histórico de brindes recebidos e qualquer outra informação relevante. Esses dados podem ser utilizados para personalização e distribuição dos brindes de acordo com as características de cada beneficiário.</w:t>
+      </w:r>
+    </w:p>
+    <w:p>
+      <w:pPr>
+        <w:ind w:left="720"/>
+        <w:jc w:val="both"/>
+        <w:rPr>
+          <w:lang w:val="pt-BR"/>
+        </w:rPr>
+      </w:pPr>
+    </w:p>
+    <w:p>
+      <w:pPr>
+        <w:pStyle w:val="PargrafodaLista"/>
+        <w:numPr>
+          <w:ilvl w:val="0"/>
+          <w:numId w:val="31"/>
+        </w:numPr>
+        <w:jc w:val="both"/>
+        <w:rPr>
+          <w:lang w:val="pt-BR"/>
+        </w:rPr>
+      </w:pPr>
+      <w:r>
+        <w:rPr>
+          <w:lang w:val="pt-BR"/>
+        </w:rPr>
+        <w:t>Consulta de Estoque: Os usuários podem consultar o estoque de brindes disponíveis através da API. Isso permite verificar a disponibilidade de brindes específicos, bem como obter informações detalhadas sobre os mesmos, como quantidade disponível, descrição e outras características.</w:t>
+      </w:r>
+    </w:p>
+    <w:p>
+      <w:pPr>
+        <w:ind w:left="720"/>
+        <w:jc w:val="both"/>
+        <w:rPr>
+          <w:lang w:val="pt-BR"/>
+        </w:rPr>
+      </w:pPr>
+    </w:p>
+    <w:p>
+      <w:pPr>
+        <w:pStyle w:val="PargrafodaLista"/>
+        <w:numPr>
+          <w:ilvl w:val="0"/>
+          <w:numId w:val="31"/>
+        </w:numPr>
+        <w:jc w:val="both"/>
+        <w:rPr>
+          <w:lang w:val="pt-BR"/>
+        </w:rPr>
+      </w:pPr>
+      <w:r>
+        <w:rPr>
+          <w:lang w:val="pt-BR"/>
+        </w:rPr>
+        <w:t>Solicitação de Brinde: A API permite que os usuários solicitem a reserva ou a distribuição de brindes para beneficiários específicos. Através da API, é possível registrar essas solicitações, verificar a disponibilidade do brinde desejado e fornecer uma resposta confirmando a reserva ou a distribuição do brinde.</w:t>
+      </w:r>
+    </w:p>
+    <w:p>
+      <w:pPr>
+        <w:ind w:left="720"/>
+        <w:jc w:val="both"/>
+        <w:rPr>
+          <w:lang w:val="pt-BR"/>
+        </w:rPr>
+      </w:pPr>
+    </w:p>
+    <w:p>
+      <w:pPr>
+        <w:pStyle w:val="PargrafodaLista"/>
+        <w:numPr>
+          <w:ilvl w:val="0"/>
+          <w:numId w:val="31"/>
+        </w:numPr>
+        <w:jc w:val="both"/>
+        <w:rPr>
+          <w:lang w:val="pt-BR"/>
+        </w:rPr>
+      </w:pPr>
+      <w:r>
+        <w:rPr>
+          <w:lang w:val="pt-BR"/>
+        </w:rPr>
+        <w:t>Personalização de Brindes: A API suporta a personalização dos brindes com base nas preferências dos beneficiários. Os usuários podem definir opções de personalização, como escolha de cores, tamanhos ou outras configurações específicas, permitindo uma experiência mais personalizada para as crianças.</w:t>
+      </w:r>
+    </w:p>
+    <w:p>
+      <w:pPr>
+        <w:ind w:left="720"/>
+        <w:jc w:val="both"/>
+        <w:rPr>
+          <w:lang w:val="pt-BR"/>
+        </w:rPr>
+      </w:pPr>
+    </w:p>
+    <w:p>
+      <w:pPr>
+        <w:pStyle w:val="PargrafodaLista"/>
+        <w:numPr>
+          <w:ilvl w:val="0"/>
+          <w:numId w:val="31"/>
+        </w:numPr>
+        <w:jc w:val="both"/>
+        <w:rPr>
+          <w:lang w:val="pt-BR"/>
+        </w:rPr>
+      </w:pPr>
+      <w:r>
+        <w:rPr>
+          <w:lang w:val="pt-BR"/>
+        </w:rPr>
+        <w:t>Relatórios de Distribuição: A API oferece recursos para a geração de relatórios sobre a distribuição de brindes. Isso inclui informações como a quantidade de brindes distribuídos, beneficiários atendidos, faixa etária mais atendida, feedback dos beneficiários e outros dados relevantes. Esses relatórios podem auxiliar na análise de dados e na tomada de decisões estratégicas.</w:t>
+      </w:r>
+    </w:p>
+    <w:p>
+      <w:pPr>
+        <w:ind w:left="720"/>
+        <w:jc w:val="both"/>
+        <w:rPr>
+          <w:lang w:val="pt-BR"/>
+        </w:rPr>
+      </w:pPr>
+    </w:p>
+    <w:p>
+      <w:pPr>
+        <w:pStyle w:val="PargrafodaLista"/>
+        <w:numPr>
+          <w:ilvl w:val="0"/>
+          <w:numId w:val="31"/>
+        </w:numPr>
+        <w:jc w:val="both"/>
+        <w:rPr>
+          <w:lang w:val="pt-BR"/>
+        </w:rPr>
+      </w:pPr>
+      <w:r>
+        <w:rPr>
+          <w:lang w:val="pt-BR"/>
+        </w:rPr>
+        <w:t>Atualização de Informações: Os usuários podem utilizar a API para atualizar informações relacionadas a brindes, beneficiários ou outras entidades do sistema. Isso inclui a alteração de informações de estoque, atualização de detalhes dos brindes ou informações de contato dos beneficiários, garantindo a manutenção precisa dos dados do sistema.</w:t>
+      </w:r>
+    </w:p>
+    <w:p>
+      <w:pPr>
+        <w:ind w:left="720"/>
+        <w:jc w:val="both"/>
+        <w:rPr>
+          <w:lang w:val="pt-BR"/>
+        </w:rPr>
+      </w:pPr>
+    </w:p>
+    <w:p>
+      <w:pPr>
+        <w:ind w:left="720"/>
+        <w:jc w:val="both"/>
+        <w:rPr>
+          <w:lang w:val="pt-BR"/>
+        </w:rPr>
+      </w:pPr>
+      <w:r>
+        <w:rPr>
+          <w:lang w:val="pt-BR"/>
+        </w:rPr>
+        <w:t>Essa visão geral abrange os principais recursos e funcionalidades da API de Gestão de Brindes para Crianças, fornecendo uma compreensão geral do sistema e suas capacidades. É importante lembrar que os detalhes específicos podem variar de acordo com os requisitos e especificações do projeto.</w:t>
+      </w:r>
+    </w:p>
+    <w:p>
+      <w:pPr>
         <w:pStyle w:val="Ttulo2"/>
         <w:rPr>
           <w:lang w:val="pt-BR"/>
@@ -5366,9 +5843,189 @@
         <w:rPr>
           <w:lang w:val="pt-BR"/>
         </w:rPr>
+        <w:lastRenderedPageBreak/>
         <w:t>Pacotes de Design Significativos do Ponto de Vista da Arquitetura</w:t>
       </w:r>
       <w:bookmarkEnd w:id="16"/>
+    </w:p>
+    <w:p>
+      <w:pPr>
+        <w:ind w:left="720"/>
+        <w:jc w:val="both"/>
+        <w:rPr>
+          <w:lang w:val="pt-BR"/>
+        </w:rPr>
+      </w:pPr>
+      <w:r>
+        <w:rPr>
+          <w:lang w:val="pt-BR"/>
+        </w:rPr>
+        <w:t>Os pacotes de design significativos do ponto de vista da arquitetura na API de Gestão de Brindes para Crianças podem incluir:</w:t>
+      </w:r>
+    </w:p>
+    <w:p>
+      <w:pPr>
+        <w:ind w:left="720"/>
+        <w:jc w:val="both"/>
+        <w:rPr>
+          <w:lang w:val="pt-BR"/>
+        </w:rPr>
+      </w:pPr>
+    </w:p>
+    <w:p>
+      <w:pPr>
+        <w:pStyle w:val="PargrafodaLista"/>
+        <w:numPr>
+          <w:ilvl w:val="0"/>
+          <w:numId w:val="33"/>
+        </w:numPr>
+        <w:jc w:val="both"/>
+        <w:rPr>
+          <w:lang w:val="pt-BR"/>
+        </w:rPr>
+      </w:pPr>
+      <w:r>
+        <w:rPr>
+          <w:lang w:val="pt-BR"/>
+        </w:rPr>
+        <w:t>Pacote de Brindes: Este pacote contém os componentes relacionados à gestão dos brindes. Pode incluir classes e módulos para cadastrar brindes, consultar estoque, realizar personalizações, atualizar informações e gerar relatórios específicos sobre os brindes disponíveis.</w:t>
+      </w:r>
+    </w:p>
+    <w:p>
+      <w:pPr>
+        <w:ind w:left="720"/>
+        <w:jc w:val="both"/>
+        <w:rPr>
+          <w:lang w:val="pt-BR"/>
+        </w:rPr>
+      </w:pPr>
+    </w:p>
+    <w:p>
+      <w:pPr>
+        <w:pStyle w:val="PargrafodaLista"/>
+        <w:numPr>
+          <w:ilvl w:val="0"/>
+          <w:numId w:val="33"/>
+        </w:numPr>
+        <w:jc w:val="both"/>
+        <w:rPr>
+          <w:lang w:val="pt-BR"/>
+        </w:rPr>
+      </w:pPr>
+      <w:r>
+        <w:rPr>
+          <w:lang w:val="pt-BR"/>
+        </w:rPr>
+        <w:t>Pacote de Beneficiários: Este pacote abrange os componentes relacionados aos beneficiários, como crianças. Pode incluir classes e módulos para registrar beneficiários, capturar suas preferências, manter um histórico de brindes recebidos e atualizar informações sobre os beneficiários.</w:t>
+      </w:r>
+    </w:p>
+    <w:p>
+      <w:pPr>
+        <w:ind w:left="720"/>
+        <w:jc w:val="both"/>
+        <w:rPr>
+          <w:lang w:val="pt-BR"/>
+        </w:rPr>
+      </w:pPr>
+    </w:p>
+    <w:p>
+      <w:pPr>
+        <w:pStyle w:val="PargrafodaLista"/>
+        <w:numPr>
+          <w:ilvl w:val="0"/>
+          <w:numId w:val="33"/>
+        </w:numPr>
+        <w:jc w:val="both"/>
+        <w:rPr>
+          <w:lang w:val="pt-BR"/>
+        </w:rPr>
+      </w:pPr>
+      <w:r>
+        <w:rPr>
+          <w:lang w:val="pt-BR"/>
+        </w:rPr>
+        <w:t>Pacote de Autenticação e Autorização: Este pacote lida com a autenticação e autorização dos usuários da API. Pode conter classes e módulos para autenticar os usuários, gerenciar tokens de autenticação, verificar as permissões de acesso e aplicar medidas de segurança para proteger os dados sensíveis.</w:t>
+      </w:r>
+    </w:p>
+    <w:p>
+      <w:pPr>
+        <w:ind w:left="720"/>
+        <w:jc w:val="both"/>
+        <w:rPr>
+          <w:lang w:val="pt-BR"/>
+        </w:rPr>
+      </w:pPr>
+    </w:p>
+    <w:p>
+      <w:pPr>
+        <w:pStyle w:val="PargrafodaLista"/>
+        <w:numPr>
+          <w:ilvl w:val="0"/>
+          <w:numId w:val="33"/>
+        </w:numPr>
+        <w:jc w:val="both"/>
+        <w:rPr>
+          <w:lang w:val="pt-BR"/>
+        </w:rPr>
+      </w:pPr>
+      <w:r>
+        <w:rPr>
+          <w:lang w:val="pt-BR"/>
+        </w:rPr>
+        <w:t>Pacote de Comunicação: Este pacote trata das funcionalidades relacionadas à comunicação entre os clientes e a API. Pode incluir classes e módulos para receber e processar solicitações HTTP, realizar validações de entrada, formatar as respostas da API e lidar com erros de comunicação.</w:t>
+      </w:r>
+    </w:p>
+    <w:p>
+      <w:pPr>
+        <w:ind w:left="720"/>
+        <w:jc w:val="both"/>
+        <w:rPr>
+          <w:lang w:val="pt-BR"/>
+        </w:rPr>
+      </w:pPr>
+    </w:p>
+    <w:p>
+      <w:pPr>
+        <w:pStyle w:val="PargrafodaLista"/>
+        <w:numPr>
+          <w:ilvl w:val="0"/>
+          <w:numId w:val="33"/>
+        </w:numPr>
+        <w:jc w:val="both"/>
+        <w:rPr>
+          <w:lang w:val="pt-BR"/>
+        </w:rPr>
+      </w:pPr>
+      <w:r>
+        <w:rPr>
+          <w:lang w:val="pt-BR"/>
+        </w:rPr>
+        <w:t>Pacote de Armazenamento e Persistência: Este pacote engloba os componentes relacionados ao armazenamento e persistência dos dados da API. Pode conter classes e módulos para interagir com o banco de dados ou outros sistemas de armazenamento, realizar consultas e operações de gravação, garantindo a integridade e a consistência dos dados.</w:t>
+      </w:r>
+    </w:p>
+    <w:p>
+      <w:pPr>
+        <w:ind w:left="720"/>
+        <w:jc w:val="both"/>
+        <w:rPr>
+          <w:lang w:val="pt-BR"/>
+        </w:rPr>
+      </w:pPr>
+    </w:p>
+    <w:p>
+      <w:pPr>
+        <w:ind w:left="720"/>
+        <w:jc w:val="both"/>
+        <w:rPr>
+          <w:lang w:val="pt-BR"/>
+        </w:rPr>
+      </w:pPr>
+      <w:r>
+        <w:rPr>
+          <w:lang w:val="pt-BR"/>
+        </w:rPr>
+        <w:t>Esses pacotes de design representam grupos lógicos de funcionalidades relacionadas e podem ajudar na organização, modularidade e escalabilidade da API. É importante considerar a estrutura e a interação entre esses pacotes para garantir uma arquitetura coesa e de fácil manutenção.</w:t>
+      </w:r>
     </w:p>
     <w:p>
       <w:pPr>
@@ -5911,6 +6568,178 @@
     </w:lvl>
   </w:abstractNum>
   <w:abstractNum w:abstractNumId="3" w15:restartNumberingAfterBreak="0">
+    <w:nsid w:val="05DD0F9C"/>
+    <w:multiLevelType w:val="hybridMultilevel"/>
+    <w:tmpl w:val="287EF2CA"/>
+    <w:lvl w:ilvl="0" w:tplc="0416000F">
+      <w:start w:val="1"/>
+      <w:numFmt w:val="decimal"/>
+      <w:lvlText w:val="%1."/>
+      <w:lvlJc w:val="left"/>
+      <w:pPr>
+        <w:ind w:left="1069" w:hanging="360"/>
+      </w:pPr>
+    </w:lvl>
+    <w:lvl w:ilvl="1" w:tplc="04160019" w:tentative="1">
+      <w:start w:val="1"/>
+      <w:numFmt w:val="lowerLetter"/>
+      <w:lvlText w:val="%2."/>
+      <w:lvlJc w:val="left"/>
+      <w:pPr>
+        <w:ind w:left="1789" w:hanging="360"/>
+      </w:pPr>
+    </w:lvl>
+    <w:lvl w:ilvl="2" w:tplc="0416001B" w:tentative="1">
+      <w:start w:val="1"/>
+      <w:numFmt w:val="lowerRoman"/>
+      <w:lvlText w:val="%3."/>
+      <w:lvlJc w:val="right"/>
+      <w:pPr>
+        <w:ind w:left="2509" w:hanging="180"/>
+      </w:pPr>
+    </w:lvl>
+    <w:lvl w:ilvl="3" w:tplc="0416000F" w:tentative="1">
+      <w:start w:val="1"/>
+      <w:numFmt w:val="decimal"/>
+      <w:lvlText w:val="%4."/>
+      <w:lvlJc w:val="left"/>
+      <w:pPr>
+        <w:ind w:left="3229" w:hanging="360"/>
+      </w:pPr>
+    </w:lvl>
+    <w:lvl w:ilvl="4" w:tplc="04160019" w:tentative="1">
+      <w:start w:val="1"/>
+      <w:numFmt w:val="lowerLetter"/>
+      <w:lvlText w:val="%5."/>
+      <w:lvlJc w:val="left"/>
+      <w:pPr>
+        <w:ind w:left="3949" w:hanging="360"/>
+      </w:pPr>
+    </w:lvl>
+    <w:lvl w:ilvl="5" w:tplc="0416001B" w:tentative="1">
+      <w:start w:val="1"/>
+      <w:numFmt w:val="lowerRoman"/>
+      <w:lvlText w:val="%6."/>
+      <w:lvlJc w:val="right"/>
+      <w:pPr>
+        <w:ind w:left="4669" w:hanging="180"/>
+      </w:pPr>
+    </w:lvl>
+    <w:lvl w:ilvl="6" w:tplc="0416000F" w:tentative="1">
+      <w:start w:val="1"/>
+      <w:numFmt w:val="decimal"/>
+      <w:lvlText w:val="%7."/>
+      <w:lvlJc w:val="left"/>
+      <w:pPr>
+        <w:ind w:left="5389" w:hanging="360"/>
+      </w:pPr>
+    </w:lvl>
+    <w:lvl w:ilvl="7" w:tplc="04160019" w:tentative="1">
+      <w:start w:val="1"/>
+      <w:numFmt w:val="lowerLetter"/>
+      <w:lvlText w:val="%8."/>
+      <w:lvlJc w:val="left"/>
+      <w:pPr>
+        <w:ind w:left="6109" w:hanging="360"/>
+      </w:pPr>
+    </w:lvl>
+    <w:lvl w:ilvl="8" w:tplc="0416001B" w:tentative="1">
+      <w:start w:val="1"/>
+      <w:numFmt w:val="lowerRoman"/>
+      <w:lvlText w:val="%9."/>
+      <w:lvlJc w:val="right"/>
+      <w:pPr>
+        <w:ind w:left="6829" w:hanging="180"/>
+      </w:pPr>
+    </w:lvl>
+  </w:abstractNum>
+  <w:abstractNum w:abstractNumId="4" w15:restartNumberingAfterBreak="0">
+    <w:nsid w:val="0693654D"/>
+    <w:multiLevelType w:val="hybridMultilevel"/>
+    <w:tmpl w:val="34AE85B4"/>
+    <w:lvl w:ilvl="0" w:tplc="0416000F">
+      <w:start w:val="1"/>
+      <w:numFmt w:val="decimal"/>
+      <w:lvlText w:val="%1."/>
+      <w:lvlJc w:val="left"/>
+      <w:pPr>
+        <w:ind w:left="1069" w:hanging="360"/>
+      </w:pPr>
+    </w:lvl>
+    <w:lvl w:ilvl="1" w:tplc="04160019" w:tentative="1">
+      <w:start w:val="1"/>
+      <w:numFmt w:val="lowerLetter"/>
+      <w:lvlText w:val="%2."/>
+      <w:lvlJc w:val="left"/>
+      <w:pPr>
+        <w:ind w:left="1789" w:hanging="360"/>
+      </w:pPr>
+    </w:lvl>
+    <w:lvl w:ilvl="2" w:tplc="0416001B" w:tentative="1">
+      <w:start w:val="1"/>
+      <w:numFmt w:val="lowerRoman"/>
+      <w:lvlText w:val="%3."/>
+      <w:lvlJc w:val="right"/>
+      <w:pPr>
+        <w:ind w:left="2509" w:hanging="180"/>
+      </w:pPr>
+    </w:lvl>
+    <w:lvl w:ilvl="3" w:tplc="0416000F" w:tentative="1">
+      <w:start w:val="1"/>
+      <w:numFmt w:val="decimal"/>
+      <w:lvlText w:val="%4."/>
+      <w:lvlJc w:val="left"/>
+      <w:pPr>
+        <w:ind w:left="3229" w:hanging="360"/>
+      </w:pPr>
+    </w:lvl>
+    <w:lvl w:ilvl="4" w:tplc="04160019" w:tentative="1">
+      <w:start w:val="1"/>
+      <w:numFmt w:val="lowerLetter"/>
+      <w:lvlText w:val="%5."/>
+      <w:lvlJc w:val="left"/>
+      <w:pPr>
+        <w:ind w:left="3949" w:hanging="360"/>
+      </w:pPr>
+    </w:lvl>
+    <w:lvl w:ilvl="5" w:tplc="0416001B" w:tentative="1">
+      <w:start w:val="1"/>
+      <w:numFmt w:val="lowerRoman"/>
+      <w:lvlText w:val="%6."/>
+      <w:lvlJc w:val="right"/>
+      <w:pPr>
+        <w:ind w:left="4669" w:hanging="180"/>
+      </w:pPr>
+    </w:lvl>
+    <w:lvl w:ilvl="6" w:tplc="0416000F" w:tentative="1">
+      <w:start w:val="1"/>
+      <w:numFmt w:val="decimal"/>
+      <w:lvlText w:val="%7."/>
+      <w:lvlJc w:val="left"/>
+      <w:pPr>
+        <w:ind w:left="5389" w:hanging="360"/>
+      </w:pPr>
+    </w:lvl>
+    <w:lvl w:ilvl="7" w:tplc="04160019" w:tentative="1">
+      <w:start w:val="1"/>
+      <w:numFmt w:val="lowerLetter"/>
+      <w:lvlText w:val="%8."/>
+      <w:lvlJc w:val="left"/>
+      <w:pPr>
+        <w:ind w:left="6109" w:hanging="360"/>
+      </w:pPr>
+    </w:lvl>
+    <w:lvl w:ilvl="8" w:tplc="0416001B" w:tentative="1">
+      <w:start w:val="1"/>
+      <w:numFmt w:val="lowerRoman"/>
+      <w:lvlText w:val="%9."/>
+      <w:lvlJc w:val="right"/>
+      <w:pPr>
+        <w:ind w:left="6829" w:hanging="180"/>
+      </w:pPr>
+    </w:lvl>
+  </w:abstractNum>
+  <w:abstractNum w:abstractNumId="5" w15:restartNumberingAfterBreak="0">
     <w:nsid w:val="0A117094"/>
     <w:multiLevelType w:val="multilevel"/>
     <w:tmpl w:val="04090001"/>
@@ -5970,7 +6799,7 @@
       <w:lvlJc w:val="left"/>
     </w:lvl>
   </w:abstractNum>
-  <w:abstractNum w:abstractNumId="4" w15:restartNumberingAfterBreak="0">
+  <w:abstractNum w:abstractNumId="6" w15:restartNumberingAfterBreak="0">
     <w:nsid w:val="0D517D0D"/>
     <w:multiLevelType w:val="hybridMultilevel"/>
     <w:tmpl w:val="5442DBFA"/>
@@ -6083,7 +6912,7 @@
       </w:rPr>
     </w:lvl>
   </w:abstractNum>
-  <w:abstractNum w:abstractNumId="5" w15:restartNumberingAfterBreak="0">
+  <w:abstractNum w:abstractNumId="7" w15:restartNumberingAfterBreak="0">
     <w:nsid w:val="17CB6DC4"/>
     <w:multiLevelType w:val="multilevel"/>
     <w:tmpl w:val="04090001"/>
@@ -6143,7 +6972,7 @@
       <w:lvlJc w:val="left"/>
     </w:lvl>
   </w:abstractNum>
-  <w:abstractNum w:abstractNumId="6" w15:restartNumberingAfterBreak="0">
+  <w:abstractNum w:abstractNumId="8" w15:restartNumberingAfterBreak="0">
     <w:nsid w:val="22443AC4"/>
     <w:multiLevelType w:val="multilevel"/>
     <w:tmpl w:val="04090001"/>
@@ -6203,7 +7032,7 @@
       <w:lvlJc w:val="left"/>
     </w:lvl>
   </w:abstractNum>
-  <w:abstractNum w:abstractNumId="7" w15:restartNumberingAfterBreak="0">
+  <w:abstractNum w:abstractNumId="9" w15:restartNumberingAfterBreak="0">
     <w:nsid w:val="2D4B634E"/>
     <w:multiLevelType w:val="multilevel"/>
     <w:tmpl w:val="04090001"/>
@@ -6263,7 +7092,7 @@
       <w:lvlJc w:val="left"/>
     </w:lvl>
   </w:abstractNum>
-  <w:abstractNum w:abstractNumId="8" w15:restartNumberingAfterBreak="0">
+  <w:abstractNum w:abstractNumId="10" w15:restartNumberingAfterBreak="0">
     <w:nsid w:val="2F824A50"/>
     <w:multiLevelType w:val="hybridMultilevel"/>
     <w:tmpl w:val="57166B76"/>
@@ -6376,7 +7205,7 @@
       </w:rPr>
     </w:lvl>
   </w:abstractNum>
-  <w:abstractNum w:abstractNumId="9" w15:restartNumberingAfterBreak="0">
+  <w:abstractNum w:abstractNumId="11" w15:restartNumberingAfterBreak="0">
     <w:nsid w:val="31DD2C45"/>
     <w:multiLevelType w:val="multilevel"/>
     <w:tmpl w:val="04090001"/>
@@ -6436,7 +7265,7 @@
       <w:lvlJc w:val="left"/>
     </w:lvl>
   </w:abstractNum>
-  <w:abstractNum w:abstractNumId="10" w15:restartNumberingAfterBreak="0">
+  <w:abstractNum w:abstractNumId="12" w15:restartNumberingAfterBreak="0">
     <w:nsid w:val="32982B51"/>
     <w:multiLevelType w:val="multilevel"/>
     <w:tmpl w:val="04090001"/>
@@ -6496,7 +7325,7 @@
       <w:lvlJc w:val="left"/>
     </w:lvl>
   </w:abstractNum>
-  <w:abstractNum w:abstractNumId="11" w15:restartNumberingAfterBreak="0">
+  <w:abstractNum w:abstractNumId="13" w15:restartNumberingAfterBreak="0">
     <w:nsid w:val="3375481C"/>
     <w:multiLevelType w:val="multilevel"/>
     <w:tmpl w:val="E6747DA6"/>
@@ -6556,7 +7385,7 @@
       <w:lvlJc w:val="left"/>
     </w:lvl>
   </w:abstractNum>
-  <w:abstractNum w:abstractNumId="12" w15:restartNumberingAfterBreak="0">
+  <w:abstractNum w:abstractNumId="14" w15:restartNumberingAfterBreak="0">
     <w:nsid w:val="348D39FB"/>
     <w:multiLevelType w:val="hybridMultilevel"/>
     <w:tmpl w:val="3EC69E34"/>
@@ -6642,7 +7471,7 @@
       </w:pPr>
     </w:lvl>
   </w:abstractNum>
-  <w:abstractNum w:abstractNumId="13" w15:restartNumberingAfterBreak="0">
+  <w:abstractNum w:abstractNumId="15" w15:restartNumberingAfterBreak="0">
     <w:nsid w:val="369D5471"/>
     <w:multiLevelType w:val="multilevel"/>
     <w:tmpl w:val="04090001"/>
@@ -6702,7 +7531,7 @@
       <w:lvlJc w:val="left"/>
     </w:lvl>
   </w:abstractNum>
-  <w:abstractNum w:abstractNumId="14" w15:restartNumberingAfterBreak="0">
+  <w:abstractNum w:abstractNumId="16" w15:restartNumberingAfterBreak="0">
     <w:nsid w:val="3BBD1429"/>
     <w:multiLevelType w:val="multilevel"/>
     <w:tmpl w:val="29864140"/>
@@ -6816,7 +7645,7 @@
       </w:pPr>
     </w:lvl>
   </w:abstractNum>
-  <w:abstractNum w:abstractNumId="15" w15:restartNumberingAfterBreak="0">
+  <w:abstractNum w:abstractNumId="17" w15:restartNumberingAfterBreak="0">
     <w:nsid w:val="42B97F7B"/>
     <w:multiLevelType w:val="multilevel"/>
     <w:tmpl w:val="04090001"/>
@@ -6876,7 +7705,93 @@
       <w:lvlJc w:val="left"/>
     </w:lvl>
   </w:abstractNum>
-  <w:abstractNum w:abstractNumId="16" w15:restartNumberingAfterBreak="0">
+  <w:abstractNum w:abstractNumId="18" w15:restartNumberingAfterBreak="0">
+    <w:nsid w:val="4859394A"/>
+    <w:multiLevelType w:val="hybridMultilevel"/>
+    <w:tmpl w:val="FBB63386"/>
+    <w:lvl w:ilvl="0" w:tplc="0416000F">
+      <w:start w:val="1"/>
+      <w:numFmt w:val="decimal"/>
+      <w:lvlText w:val="%1."/>
+      <w:lvlJc w:val="left"/>
+      <w:pPr>
+        <w:ind w:left="644" w:hanging="360"/>
+      </w:pPr>
+    </w:lvl>
+    <w:lvl w:ilvl="1" w:tplc="04160019" w:tentative="1">
+      <w:start w:val="1"/>
+      <w:numFmt w:val="lowerLetter"/>
+      <w:lvlText w:val="%2."/>
+      <w:lvlJc w:val="left"/>
+      <w:pPr>
+        <w:ind w:left="1364" w:hanging="360"/>
+      </w:pPr>
+    </w:lvl>
+    <w:lvl w:ilvl="2" w:tplc="0416001B" w:tentative="1">
+      <w:start w:val="1"/>
+      <w:numFmt w:val="lowerRoman"/>
+      <w:lvlText w:val="%3."/>
+      <w:lvlJc w:val="right"/>
+      <w:pPr>
+        <w:ind w:left="2084" w:hanging="180"/>
+      </w:pPr>
+    </w:lvl>
+    <w:lvl w:ilvl="3" w:tplc="0416000F" w:tentative="1">
+      <w:start w:val="1"/>
+      <w:numFmt w:val="decimal"/>
+      <w:lvlText w:val="%4."/>
+      <w:lvlJc w:val="left"/>
+      <w:pPr>
+        <w:ind w:left="2804" w:hanging="360"/>
+      </w:pPr>
+    </w:lvl>
+    <w:lvl w:ilvl="4" w:tplc="04160019" w:tentative="1">
+      <w:start w:val="1"/>
+      <w:numFmt w:val="lowerLetter"/>
+      <w:lvlText w:val="%5."/>
+      <w:lvlJc w:val="left"/>
+      <w:pPr>
+        <w:ind w:left="3524" w:hanging="360"/>
+      </w:pPr>
+    </w:lvl>
+    <w:lvl w:ilvl="5" w:tplc="0416001B" w:tentative="1">
+      <w:start w:val="1"/>
+      <w:numFmt w:val="lowerRoman"/>
+      <w:lvlText w:val="%6."/>
+      <w:lvlJc w:val="right"/>
+      <w:pPr>
+        <w:ind w:left="4244" w:hanging="180"/>
+      </w:pPr>
+    </w:lvl>
+    <w:lvl w:ilvl="6" w:tplc="0416000F" w:tentative="1">
+      <w:start w:val="1"/>
+      <w:numFmt w:val="decimal"/>
+      <w:lvlText w:val="%7."/>
+      <w:lvlJc w:val="left"/>
+      <w:pPr>
+        <w:ind w:left="4964" w:hanging="360"/>
+      </w:pPr>
+    </w:lvl>
+    <w:lvl w:ilvl="7" w:tplc="04160019" w:tentative="1">
+      <w:start w:val="1"/>
+      <w:numFmt w:val="lowerLetter"/>
+      <w:lvlText w:val="%8."/>
+      <w:lvlJc w:val="left"/>
+      <w:pPr>
+        <w:ind w:left="5684" w:hanging="360"/>
+      </w:pPr>
+    </w:lvl>
+    <w:lvl w:ilvl="8" w:tplc="0416001B" w:tentative="1">
+      <w:start w:val="1"/>
+      <w:numFmt w:val="lowerRoman"/>
+      <w:lvlText w:val="%9."/>
+      <w:lvlJc w:val="right"/>
+      <w:pPr>
+        <w:ind w:left="6404" w:hanging="180"/>
+      </w:pPr>
+    </w:lvl>
+  </w:abstractNum>
+  <w:abstractNum w:abstractNumId="19" w15:restartNumberingAfterBreak="0">
     <w:nsid w:val="49E170D0"/>
     <w:multiLevelType w:val="multilevel"/>
     <w:tmpl w:val="04090001"/>
@@ -6936,7 +7851,7 @@
       <w:lvlJc w:val="left"/>
     </w:lvl>
   </w:abstractNum>
-  <w:abstractNum w:abstractNumId="17" w15:restartNumberingAfterBreak="0">
+  <w:abstractNum w:abstractNumId="20" w15:restartNumberingAfterBreak="0">
     <w:nsid w:val="4F64732B"/>
     <w:multiLevelType w:val="multilevel"/>
     <w:tmpl w:val="04090001"/>
@@ -6996,7 +7911,7 @@
       <w:lvlJc w:val="left"/>
     </w:lvl>
   </w:abstractNum>
-  <w:abstractNum w:abstractNumId="18" w15:restartNumberingAfterBreak="0">
+  <w:abstractNum w:abstractNumId="21" w15:restartNumberingAfterBreak="0">
     <w:nsid w:val="52DF734E"/>
     <w:multiLevelType w:val="multilevel"/>
     <w:tmpl w:val="04090001"/>
@@ -7056,7 +7971,7 @@
       <w:lvlJc w:val="left"/>
     </w:lvl>
   </w:abstractNum>
-  <w:abstractNum w:abstractNumId="19" w15:restartNumberingAfterBreak="0">
+  <w:abstractNum w:abstractNumId="22" w15:restartNumberingAfterBreak="0">
     <w:nsid w:val="550A34FE"/>
     <w:multiLevelType w:val="hybridMultilevel"/>
     <w:tmpl w:val="70E6B894"/>
@@ -7142,7 +8057,120 @@
       </w:pPr>
     </w:lvl>
   </w:abstractNum>
-  <w:abstractNum w:abstractNumId="20" w15:restartNumberingAfterBreak="0">
+  <w:abstractNum w:abstractNumId="23" w15:restartNumberingAfterBreak="0">
+    <w:nsid w:val="5BC56A67"/>
+    <w:multiLevelType w:val="hybridMultilevel"/>
+    <w:tmpl w:val="7D00E0F2"/>
+    <w:lvl w:ilvl="0" w:tplc="04160001">
+      <w:start w:val="1"/>
+      <w:numFmt w:val="bullet"/>
+      <w:lvlText w:val=""/>
+      <w:lvlJc w:val="left"/>
+      <w:pPr>
+        <w:ind w:left="1440" w:hanging="360"/>
+      </w:pPr>
+      <w:rPr>
+        <w:rFonts w:ascii="Symbol" w:hAnsi="Symbol" w:hint="default"/>
+      </w:rPr>
+    </w:lvl>
+    <w:lvl w:ilvl="1" w:tplc="04160003" w:tentative="1">
+      <w:start w:val="1"/>
+      <w:numFmt w:val="bullet"/>
+      <w:lvlText w:val="o"/>
+      <w:lvlJc w:val="left"/>
+      <w:pPr>
+        <w:ind w:left="2160" w:hanging="360"/>
+      </w:pPr>
+      <w:rPr>
+        <w:rFonts w:ascii="Courier New" w:hAnsi="Courier New" w:cs="Courier New" w:hint="default"/>
+      </w:rPr>
+    </w:lvl>
+    <w:lvl w:ilvl="2" w:tplc="04160005" w:tentative="1">
+      <w:start w:val="1"/>
+      <w:numFmt w:val="bullet"/>
+      <w:lvlText w:val=""/>
+      <w:lvlJc w:val="left"/>
+      <w:pPr>
+        <w:ind w:left="2880" w:hanging="360"/>
+      </w:pPr>
+      <w:rPr>
+        <w:rFonts w:ascii="Wingdings" w:hAnsi="Wingdings" w:hint="default"/>
+      </w:rPr>
+    </w:lvl>
+    <w:lvl w:ilvl="3" w:tplc="04160001" w:tentative="1">
+      <w:start w:val="1"/>
+      <w:numFmt w:val="bullet"/>
+      <w:lvlText w:val=""/>
+      <w:lvlJc w:val="left"/>
+      <w:pPr>
+        <w:ind w:left="3600" w:hanging="360"/>
+      </w:pPr>
+      <w:rPr>
+        <w:rFonts w:ascii="Symbol" w:hAnsi="Symbol" w:hint="default"/>
+      </w:rPr>
+    </w:lvl>
+    <w:lvl w:ilvl="4" w:tplc="04160003" w:tentative="1">
+      <w:start w:val="1"/>
+      <w:numFmt w:val="bullet"/>
+      <w:lvlText w:val="o"/>
+      <w:lvlJc w:val="left"/>
+      <w:pPr>
+        <w:ind w:left="4320" w:hanging="360"/>
+      </w:pPr>
+      <w:rPr>
+        <w:rFonts w:ascii="Courier New" w:hAnsi="Courier New" w:cs="Courier New" w:hint="default"/>
+      </w:rPr>
+    </w:lvl>
+    <w:lvl w:ilvl="5" w:tplc="04160005" w:tentative="1">
+      <w:start w:val="1"/>
+      <w:numFmt w:val="bullet"/>
+      <w:lvlText w:val=""/>
+      <w:lvlJc w:val="left"/>
+      <w:pPr>
+        <w:ind w:left="5040" w:hanging="360"/>
+      </w:pPr>
+      <w:rPr>
+        <w:rFonts w:ascii="Wingdings" w:hAnsi="Wingdings" w:hint="default"/>
+      </w:rPr>
+    </w:lvl>
+    <w:lvl w:ilvl="6" w:tplc="04160001" w:tentative="1">
+      <w:start w:val="1"/>
+      <w:numFmt w:val="bullet"/>
+      <w:lvlText w:val=""/>
+      <w:lvlJc w:val="left"/>
+      <w:pPr>
+        <w:ind w:left="5760" w:hanging="360"/>
+      </w:pPr>
+      <w:rPr>
+        <w:rFonts w:ascii="Symbol" w:hAnsi="Symbol" w:hint="default"/>
+      </w:rPr>
+    </w:lvl>
+    <w:lvl w:ilvl="7" w:tplc="04160003" w:tentative="1">
+      <w:start w:val="1"/>
+      <w:numFmt w:val="bullet"/>
+      <w:lvlText w:val="o"/>
+      <w:lvlJc w:val="left"/>
+      <w:pPr>
+        <w:ind w:left="6480" w:hanging="360"/>
+      </w:pPr>
+      <w:rPr>
+        <w:rFonts w:ascii="Courier New" w:hAnsi="Courier New" w:cs="Courier New" w:hint="default"/>
+      </w:rPr>
+    </w:lvl>
+    <w:lvl w:ilvl="8" w:tplc="04160005" w:tentative="1">
+      <w:start w:val="1"/>
+      <w:numFmt w:val="bullet"/>
+      <w:lvlText w:val=""/>
+      <w:lvlJc w:val="left"/>
+      <w:pPr>
+        <w:ind w:left="7200" w:hanging="360"/>
+      </w:pPr>
+      <w:rPr>
+        <w:rFonts w:ascii="Wingdings" w:hAnsi="Wingdings" w:hint="default"/>
+      </w:rPr>
+    </w:lvl>
+  </w:abstractNum>
+  <w:abstractNum w:abstractNumId="24" w15:restartNumberingAfterBreak="0">
     <w:nsid w:val="6A7B30FC"/>
     <w:multiLevelType w:val="hybridMultilevel"/>
     <w:tmpl w:val="FD4CD7D4"/>
@@ -7228,7 +8256,7 @@
       </w:pPr>
     </w:lvl>
   </w:abstractNum>
-  <w:abstractNum w:abstractNumId="21" w15:restartNumberingAfterBreak="0">
+  <w:abstractNum w:abstractNumId="25" w15:restartNumberingAfterBreak="0">
     <w:nsid w:val="6D2F7D46"/>
     <w:multiLevelType w:val="multilevel"/>
     <w:tmpl w:val="04090001"/>
@@ -7288,7 +8316,7 @@
       <w:lvlJc w:val="left"/>
     </w:lvl>
   </w:abstractNum>
-  <w:abstractNum w:abstractNumId="22" w15:restartNumberingAfterBreak="0">
+  <w:abstractNum w:abstractNumId="26" w15:restartNumberingAfterBreak="0">
     <w:nsid w:val="71F21F2A"/>
     <w:multiLevelType w:val="multilevel"/>
     <w:tmpl w:val="04090001"/>
@@ -7348,7 +8376,7 @@
       <w:lvlJc w:val="left"/>
     </w:lvl>
   </w:abstractNum>
-  <w:abstractNum w:abstractNumId="23" w15:restartNumberingAfterBreak="0">
+  <w:abstractNum w:abstractNumId="27" w15:restartNumberingAfterBreak="0">
     <w:nsid w:val="743601FB"/>
     <w:multiLevelType w:val="multilevel"/>
     <w:tmpl w:val="04090001"/>
@@ -7408,7 +8436,7 @@
       <w:lvlJc w:val="left"/>
     </w:lvl>
   </w:abstractNum>
-  <w:abstractNum w:abstractNumId="24" w15:restartNumberingAfterBreak="0">
+  <w:abstractNum w:abstractNumId="28" w15:restartNumberingAfterBreak="0">
     <w:nsid w:val="756150CA"/>
     <w:multiLevelType w:val="multilevel"/>
     <w:tmpl w:val="04090001"/>
@@ -7468,7 +8496,7 @@
       <w:lvlJc w:val="left"/>
     </w:lvl>
   </w:abstractNum>
-  <w:abstractNum w:abstractNumId="25" w15:restartNumberingAfterBreak="0">
+  <w:abstractNum w:abstractNumId="29" w15:restartNumberingAfterBreak="0">
     <w:nsid w:val="75866B8B"/>
     <w:multiLevelType w:val="hybridMultilevel"/>
     <w:tmpl w:val="221E5E6A"/>
@@ -7554,7 +8582,7 @@
       </w:pPr>
     </w:lvl>
   </w:abstractNum>
-  <w:abstractNum w:abstractNumId="26" w15:restartNumberingAfterBreak="0">
+  <w:abstractNum w:abstractNumId="30" w15:restartNumberingAfterBreak="0">
     <w:nsid w:val="7B9C7102"/>
     <w:multiLevelType w:val="hybridMultilevel"/>
     <w:tmpl w:val="6644B5E8"/>
@@ -7640,7 +8668,7 @@
       </w:pPr>
     </w:lvl>
   </w:abstractNum>
-  <w:abstractNum w:abstractNumId="27" w15:restartNumberingAfterBreak="0">
+  <w:abstractNum w:abstractNumId="31" w15:restartNumberingAfterBreak="0">
     <w:nsid w:val="7BE434D7"/>
     <w:multiLevelType w:val="multilevel"/>
     <w:tmpl w:val="04090001"/>
@@ -7704,16 +8732,16 @@
     <w:abstractNumId w:val="0"/>
   </w:num>
   <w:num w:numId="2" w16cid:durableId="1270360485">
-    <w:abstractNumId w:val="11"/>
+    <w:abstractNumId w:val="13"/>
   </w:num>
   <w:num w:numId="3" w16cid:durableId="1676303978">
-    <w:abstractNumId w:val="27"/>
+    <w:abstractNumId w:val="31"/>
   </w:num>
   <w:num w:numId="4" w16cid:durableId="1681276540">
-    <w:abstractNumId w:val="18"/>
+    <w:abstractNumId w:val="21"/>
   </w:num>
   <w:num w:numId="5" w16cid:durableId="1569222483">
-    <w:abstractNumId w:val="17"/>
+    <w:abstractNumId w:val="20"/>
   </w:num>
   <w:num w:numId="6" w16cid:durableId="354158619">
     <w:abstractNumId w:val="1"/>
@@ -7735,37 +8763,37 @@
     <w:abstractNumId w:val="2"/>
   </w:num>
   <w:num w:numId="8" w16cid:durableId="1191450478">
-    <w:abstractNumId w:val="24"/>
+    <w:abstractNumId w:val="28"/>
   </w:num>
   <w:num w:numId="9" w16cid:durableId="296837179">
-    <w:abstractNumId w:val="3"/>
+    <w:abstractNumId w:val="5"/>
   </w:num>
   <w:num w:numId="10" w16cid:durableId="273367859">
-    <w:abstractNumId w:val="13"/>
+    <w:abstractNumId w:val="15"/>
   </w:num>
   <w:num w:numId="11" w16cid:durableId="1249846703">
-    <w:abstractNumId w:val="10"/>
+    <w:abstractNumId w:val="12"/>
   </w:num>
   <w:num w:numId="12" w16cid:durableId="1857962494">
-    <w:abstractNumId w:val="23"/>
+    <w:abstractNumId w:val="27"/>
   </w:num>
   <w:num w:numId="13" w16cid:durableId="1950425996">
-    <w:abstractNumId w:val="9"/>
+    <w:abstractNumId w:val="11"/>
   </w:num>
   <w:num w:numId="14" w16cid:durableId="1818036882">
-    <w:abstractNumId w:val="5"/>
+    <w:abstractNumId w:val="7"/>
   </w:num>
   <w:num w:numId="15" w16cid:durableId="1052537887">
-    <w:abstractNumId w:val="22"/>
+    <w:abstractNumId w:val="26"/>
   </w:num>
   <w:num w:numId="16" w16cid:durableId="324164333">
-    <w:abstractNumId w:val="16"/>
+    <w:abstractNumId w:val="19"/>
   </w:num>
   <w:num w:numId="17" w16cid:durableId="215748818">
-    <w:abstractNumId w:val="6"/>
+    <w:abstractNumId w:val="8"/>
   </w:num>
   <w:num w:numId="18" w16cid:durableId="98724145">
-    <w:abstractNumId w:val="15"/>
+    <w:abstractNumId w:val="17"/>
   </w:num>
   <w:num w:numId="19" w16cid:durableId="1278441549">
     <w:abstractNumId w:val="1"/>
@@ -7785,34 +8813,46 @@
     </w:lvlOverride>
   </w:num>
   <w:num w:numId="20" w16cid:durableId="1752464250">
-    <w:abstractNumId w:val="7"/>
+    <w:abstractNumId w:val="9"/>
   </w:num>
   <w:num w:numId="21" w16cid:durableId="1067650696">
-    <w:abstractNumId w:val="21"/>
+    <w:abstractNumId w:val="25"/>
   </w:num>
   <w:num w:numId="22" w16cid:durableId="1413358507">
+    <w:abstractNumId w:val="16"/>
+  </w:num>
+  <w:num w:numId="23" w16cid:durableId="689725038">
+    <w:abstractNumId w:val="30"/>
+  </w:num>
+  <w:num w:numId="24" w16cid:durableId="1195582698">
+    <w:abstractNumId w:val="24"/>
+  </w:num>
+  <w:num w:numId="25" w16cid:durableId="879243511">
     <w:abstractNumId w:val="14"/>
   </w:num>
-  <w:num w:numId="23" w16cid:durableId="689725038">
-    <w:abstractNumId w:val="26"/>
-  </w:num>
-  <w:num w:numId="24" w16cid:durableId="1195582698">
-    <w:abstractNumId w:val="20"/>
-  </w:num>
-  <w:num w:numId="25" w16cid:durableId="879243511">
-    <w:abstractNumId w:val="12"/>
-  </w:num>
   <w:num w:numId="26" w16cid:durableId="88896869">
-    <w:abstractNumId w:val="25"/>
+    <w:abstractNumId w:val="29"/>
   </w:num>
   <w:num w:numId="27" w16cid:durableId="682589108">
+    <w:abstractNumId w:val="6"/>
+  </w:num>
+  <w:num w:numId="28" w16cid:durableId="1869877736">
+    <w:abstractNumId w:val="10"/>
+  </w:num>
+  <w:num w:numId="29" w16cid:durableId="378018482">
+    <w:abstractNumId w:val="22"/>
+  </w:num>
+  <w:num w:numId="30" w16cid:durableId="903220746">
+    <w:abstractNumId w:val="18"/>
+  </w:num>
+  <w:num w:numId="31" w16cid:durableId="737898479">
     <w:abstractNumId w:val="4"/>
   </w:num>
-  <w:num w:numId="28" w16cid:durableId="1869877736">
-    <w:abstractNumId w:val="8"/>
+  <w:num w:numId="32" w16cid:durableId="500202486">
+    <w:abstractNumId w:val="23"/>
   </w:num>
-  <w:num w:numId="29" w16cid:durableId="378018482">
-    <w:abstractNumId w:val="19"/>
+  <w:num w:numId="33" w16cid:durableId="991367235">
+    <w:abstractNumId w:val="3"/>
   </w:num>
 </w:numbering>
 </file>

</xml_diff>

<commit_message>
doc v9 almost done
</commit_message>
<xml_diff>
--- a/Documentação/Documentação Trabalho.docx
+++ b/Documentação/Documentação Trabalho.docx
@@ -7662,21 +7662,301 @@
         <w:pStyle w:val="Ttulo1"/>
         <w:ind w:left="360" w:hanging="360"/>
         <w:rPr>
-          <w:sz w:val="20"/>
-          <w:szCs w:val="20"/>
           <w:lang w:val="pt-BR"/>
         </w:rPr>
       </w:pPr>
       <w:bookmarkStart w:id="22" w:name="_Toc18206193"/>
       <w:r>
         <w:rPr>
-          <w:sz w:val="20"/>
-          <w:szCs w:val="20"/>
-          <w:lang w:val="pt-BR"/>
-        </w:rPr>
-        <w:t>Visão de Dados (opcional)</w:t>
+          <w:lang w:val="pt-BR"/>
+        </w:rPr>
+        <w:t>Visão de Dados</w:t>
       </w:r>
       <w:bookmarkEnd w:id="22"/>
+    </w:p>
+    <w:p>
+      <w:pPr>
+        <w:ind w:left="360"/>
+        <w:jc w:val="both"/>
+        <w:rPr>
+          <w:lang w:val="pt-BR"/>
+        </w:rPr>
+      </w:pPr>
+      <w:r>
+        <w:rPr>
+          <w:lang w:val="pt-BR"/>
+        </w:rPr>
+        <w:t>A visão de dados na API de Gestão de Brindes para Crianças abrange a estrutura e o gerenciamento dos dados utilizados pela aplicação. Aqui estão alguns aspectos importantes da visão de dados:</w:t>
+      </w:r>
+    </w:p>
+    <w:p>
+      <w:pPr>
+        <w:ind w:left="360"/>
+        <w:jc w:val="both"/>
+        <w:rPr>
+          <w:lang w:val="pt-BR"/>
+        </w:rPr>
+      </w:pPr>
+    </w:p>
+    <w:p>
+      <w:pPr>
+        <w:pStyle w:val="PargrafodaLista"/>
+        <w:numPr>
+          <w:ilvl w:val="0"/>
+          <w:numId w:val="44"/>
+        </w:numPr>
+        <w:jc w:val="both"/>
+        <w:rPr>
+          <w:lang w:val="pt-BR"/>
+        </w:rPr>
+      </w:pPr>
+      <w:r>
+        <w:rPr>
+          <w:lang w:val="pt-BR"/>
+        </w:rPr>
+        <w:t>Modelo de Dados: O modelo de dados representa as entidades e relacionamentos relevantes para a gestão de brindes para crianças. Isso pode incluir entidades como Brinde, Beneficiário, Pedido, entre outras. O modelo de dados define os campos, atributos e tipos de dados necessários para cada entidade, bem como os relacionamentos e chaves estrangeiras entre elas.</w:t>
+      </w:r>
+    </w:p>
+    <w:p>
+      <w:pPr>
+        <w:ind w:left="360"/>
+        <w:jc w:val="both"/>
+        <w:rPr>
+          <w:lang w:val="pt-BR"/>
+        </w:rPr>
+      </w:pPr>
+    </w:p>
+    <w:p>
+      <w:pPr>
+        <w:pStyle w:val="PargrafodaLista"/>
+        <w:numPr>
+          <w:ilvl w:val="0"/>
+          <w:numId w:val="44"/>
+        </w:numPr>
+        <w:jc w:val="both"/>
+        <w:rPr>
+          <w:lang w:val="pt-BR"/>
+        </w:rPr>
+      </w:pPr>
+      <w:r>
+        <w:rPr>
+          <w:lang w:val="pt-BR"/>
+        </w:rPr>
+        <w:t xml:space="preserve">Banco de Dados: A API requer um banco de dados para armazenar e recuperar os dados. Pode-se optar por um banco de dados relacional, como MySQL, PostgreSQL ou SQL Server, ou um banco de dados </w:t>
+      </w:r>
+      <w:proofErr w:type="spellStart"/>
+      <w:r>
+        <w:rPr>
+          <w:lang w:val="pt-BR"/>
+        </w:rPr>
+        <w:t>NoSQL</w:t>
+      </w:r>
+      <w:proofErr w:type="spellEnd"/>
+      <w:r>
+        <w:rPr>
+          <w:lang w:val="pt-BR"/>
+        </w:rPr>
+        <w:t xml:space="preserve">, como </w:t>
+      </w:r>
+      <w:proofErr w:type="spellStart"/>
+      <w:r>
+        <w:rPr>
+          <w:lang w:val="pt-BR"/>
+        </w:rPr>
+        <w:t>MongoDB</w:t>
+      </w:r>
+      <w:proofErr w:type="spellEnd"/>
+      <w:r>
+        <w:rPr>
+          <w:lang w:val="pt-BR"/>
+        </w:rPr>
+        <w:t xml:space="preserve"> ou </w:t>
+      </w:r>
+      <w:proofErr w:type="spellStart"/>
+      <w:r>
+        <w:rPr>
+          <w:lang w:val="pt-BR"/>
+        </w:rPr>
+        <w:t>Firebase</w:t>
+      </w:r>
+      <w:proofErr w:type="spellEnd"/>
+      <w:r>
+        <w:rPr>
+          <w:lang w:val="pt-BR"/>
+        </w:rPr>
+        <w:t xml:space="preserve"> </w:t>
+      </w:r>
+      <w:proofErr w:type="spellStart"/>
+      <w:r>
+        <w:rPr>
+          <w:lang w:val="pt-BR"/>
+        </w:rPr>
+        <w:t>Firestore</w:t>
+      </w:r>
+      <w:proofErr w:type="spellEnd"/>
+      <w:r>
+        <w:rPr>
+          <w:lang w:val="pt-BR"/>
+        </w:rPr>
+        <w:t>, dependendo das necessidades e requisitos específicos do projeto.</w:t>
+      </w:r>
+    </w:p>
+    <w:p>
+      <w:pPr>
+        <w:ind w:left="360"/>
+        <w:jc w:val="both"/>
+        <w:rPr>
+          <w:lang w:val="pt-BR"/>
+        </w:rPr>
+      </w:pPr>
+    </w:p>
+    <w:p>
+      <w:pPr>
+        <w:pStyle w:val="PargrafodaLista"/>
+        <w:numPr>
+          <w:ilvl w:val="0"/>
+          <w:numId w:val="44"/>
+        </w:numPr>
+        <w:jc w:val="both"/>
+        <w:rPr>
+          <w:lang w:val="pt-BR"/>
+        </w:rPr>
+      </w:pPr>
+      <w:r>
+        <w:rPr>
+          <w:lang w:val="pt-BR"/>
+        </w:rPr>
+        <w:t xml:space="preserve">Mapeamento Objeto-Relacional (ORM): Para facilitar a interação entre a camada de acesso a dados e o banco de dados, pode ser utilizado um mapeamento objeto-relacional (ORM), como o Entity Framework (para .NET) ou o </w:t>
+      </w:r>
+      <w:proofErr w:type="spellStart"/>
+      <w:r>
+        <w:rPr>
+          <w:lang w:val="pt-BR"/>
+        </w:rPr>
+        <w:t>Hibernate</w:t>
+      </w:r>
+      <w:proofErr w:type="spellEnd"/>
+      <w:r>
+        <w:rPr>
+          <w:lang w:val="pt-BR"/>
+        </w:rPr>
+        <w:t xml:space="preserve"> (para Java). Essas ferramentas permitem mapear as entidades do modelo de dados para tabelas do banco de dados, além de fornecer recursos para consultas e operações de persistência.</w:t>
+      </w:r>
+    </w:p>
+    <w:p>
+      <w:pPr>
+        <w:ind w:left="360"/>
+        <w:jc w:val="both"/>
+        <w:rPr>
+          <w:lang w:val="pt-BR"/>
+        </w:rPr>
+      </w:pPr>
+    </w:p>
+    <w:p>
+      <w:pPr>
+        <w:pStyle w:val="PargrafodaLista"/>
+        <w:numPr>
+          <w:ilvl w:val="0"/>
+          <w:numId w:val="44"/>
+        </w:numPr>
+        <w:jc w:val="both"/>
+        <w:rPr>
+          <w:lang w:val="pt-BR"/>
+        </w:rPr>
+      </w:pPr>
+      <w:r>
+        <w:rPr>
+          <w:lang w:val="pt-BR"/>
+        </w:rPr>
+        <w:t>Acesso aos Dados: A camada de acesso a dados é responsável por realizar as operações de leitura, escrita, atualização e exclusão de dados no banco de dados. Isso inclui consultas para recuperar brindes, beneficiários, pedidos e outras informações relacionadas. A camada de acesso a dados também é responsável por garantir a integridade e a consistência dos dados durante as transações.</w:t>
+      </w:r>
+    </w:p>
+    <w:p>
+      <w:pPr>
+        <w:ind w:left="360"/>
+        <w:jc w:val="both"/>
+        <w:rPr>
+          <w:lang w:val="pt-BR"/>
+        </w:rPr>
+      </w:pPr>
+    </w:p>
+    <w:p>
+      <w:pPr>
+        <w:pStyle w:val="PargrafodaLista"/>
+        <w:numPr>
+          <w:ilvl w:val="0"/>
+          <w:numId w:val="44"/>
+        </w:numPr>
+        <w:jc w:val="both"/>
+        <w:rPr>
+          <w:lang w:val="pt-BR"/>
+        </w:rPr>
+      </w:pPr>
+      <w:r>
+        <w:rPr>
+          <w:lang w:val="pt-BR"/>
+        </w:rPr>
+        <w:t>Segurança dos Dados: A visão de dados também deve abordar a segurança dos dados. Isso envolve a implementação de medidas para proteger os dados sensíveis, como a utilização de técnicas de criptografia para armazenamento e transmissão de informações confidenciais, além de mecanismos de autenticação e autorização para controlar o acesso aos dados.</w:t>
+      </w:r>
+    </w:p>
+    <w:p>
+      <w:pPr>
+        <w:ind w:left="360"/>
+        <w:jc w:val="both"/>
+        <w:rPr>
+          <w:lang w:val="pt-BR"/>
+        </w:rPr>
+      </w:pPr>
+    </w:p>
+    <w:p>
+      <w:pPr>
+        <w:pStyle w:val="PargrafodaLista"/>
+        <w:numPr>
+          <w:ilvl w:val="0"/>
+          <w:numId w:val="44"/>
+        </w:numPr>
+        <w:jc w:val="both"/>
+        <w:rPr>
+          <w:lang w:val="pt-BR"/>
+        </w:rPr>
+      </w:pPr>
+      <w:r>
+        <w:rPr>
+          <w:lang w:val="pt-BR"/>
+        </w:rPr>
+        <w:t xml:space="preserve">Gerenciamento de Dados: O gerenciamento de dados inclui tarefas como a criação e migração do banco de dados, o controle de versões do esquema do banco de dados, o backup e a recuperação de dados, além do </w:t>
+      </w:r>
+      <w:r>
+        <w:rPr>
+          <w:lang w:val="pt-BR"/>
+        </w:rPr>
+        <w:lastRenderedPageBreak/>
+        <w:t>monitoramento e otimização do desempenho do banco de dados.</w:t>
+      </w:r>
+    </w:p>
+    <w:p>
+      <w:pPr>
+        <w:ind w:left="360"/>
+        <w:jc w:val="both"/>
+        <w:rPr>
+          <w:lang w:val="pt-BR"/>
+        </w:rPr>
+      </w:pPr>
+    </w:p>
+    <w:p>
+      <w:pPr>
+        <w:ind w:left="360"/>
+        <w:jc w:val="both"/>
+        <w:rPr>
+          <w:lang w:val="pt-BR"/>
+        </w:rPr>
+      </w:pPr>
+      <w:r>
+        <w:rPr>
+          <w:lang w:val="pt-BR"/>
+        </w:rPr>
+        <w:t>Essa visão de dados destaca os principais aspectos relacionados à estruturação e ao gerenciamento dos dados na API de Gestão de Brindes para Crianças. É importante adaptar esses aspectos de acordo com as necessidades específicas do projeto e seguir as melhores práticas de modelagem de dados e gerenciamento de bancos de dados.</w:t>
+      </w:r>
     </w:p>
     <w:p>
       <w:pPr>
@@ -8435,6 +8715,92 @@
     </w:lvl>
   </w:abstractNum>
   <w:abstractNum w:abstractNumId="7" w15:restartNumberingAfterBreak="0">
+    <w:nsid w:val="16D82497"/>
+    <w:multiLevelType w:val="hybridMultilevel"/>
+    <w:tmpl w:val="DE806440"/>
+    <w:lvl w:ilvl="0" w:tplc="0416000F">
+      <w:start w:val="1"/>
+      <w:numFmt w:val="decimal"/>
+      <w:lvlText w:val="%1."/>
+      <w:lvlJc w:val="left"/>
+      <w:pPr>
+        <w:ind w:left="644" w:hanging="360"/>
+      </w:pPr>
+    </w:lvl>
+    <w:lvl w:ilvl="1" w:tplc="04160019" w:tentative="1">
+      <w:start w:val="1"/>
+      <w:numFmt w:val="lowerLetter"/>
+      <w:lvlText w:val="%2."/>
+      <w:lvlJc w:val="left"/>
+      <w:pPr>
+        <w:ind w:left="1364" w:hanging="360"/>
+      </w:pPr>
+    </w:lvl>
+    <w:lvl w:ilvl="2" w:tplc="0416001B" w:tentative="1">
+      <w:start w:val="1"/>
+      <w:numFmt w:val="lowerRoman"/>
+      <w:lvlText w:val="%3."/>
+      <w:lvlJc w:val="right"/>
+      <w:pPr>
+        <w:ind w:left="2084" w:hanging="180"/>
+      </w:pPr>
+    </w:lvl>
+    <w:lvl w:ilvl="3" w:tplc="0416000F" w:tentative="1">
+      <w:start w:val="1"/>
+      <w:numFmt w:val="decimal"/>
+      <w:lvlText w:val="%4."/>
+      <w:lvlJc w:val="left"/>
+      <w:pPr>
+        <w:ind w:left="2804" w:hanging="360"/>
+      </w:pPr>
+    </w:lvl>
+    <w:lvl w:ilvl="4" w:tplc="04160019" w:tentative="1">
+      <w:start w:val="1"/>
+      <w:numFmt w:val="lowerLetter"/>
+      <w:lvlText w:val="%5."/>
+      <w:lvlJc w:val="left"/>
+      <w:pPr>
+        <w:ind w:left="3524" w:hanging="360"/>
+      </w:pPr>
+    </w:lvl>
+    <w:lvl w:ilvl="5" w:tplc="0416001B" w:tentative="1">
+      <w:start w:val="1"/>
+      <w:numFmt w:val="lowerRoman"/>
+      <w:lvlText w:val="%6."/>
+      <w:lvlJc w:val="right"/>
+      <w:pPr>
+        <w:ind w:left="4244" w:hanging="180"/>
+      </w:pPr>
+    </w:lvl>
+    <w:lvl w:ilvl="6" w:tplc="0416000F" w:tentative="1">
+      <w:start w:val="1"/>
+      <w:numFmt w:val="decimal"/>
+      <w:lvlText w:val="%7."/>
+      <w:lvlJc w:val="left"/>
+      <w:pPr>
+        <w:ind w:left="4964" w:hanging="360"/>
+      </w:pPr>
+    </w:lvl>
+    <w:lvl w:ilvl="7" w:tplc="04160019" w:tentative="1">
+      <w:start w:val="1"/>
+      <w:numFmt w:val="lowerLetter"/>
+      <w:lvlText w:val="%8."/>
+      <w:lvlJc w:val="left"/>
+      <w:pPr>
+        <w:ind w:left="5684" w:hanging="360"/>
+      </w:pPr>
+    </w:lvl>
+    <w:lvl w:ilvl="8" w:tplc="0416001B" w:tentative="1">
+      <w:start w:val="1"/>
+      <w:numFmt w:val="lowerRoman"/>
+      <w:lvlText w:val="%9."/>
+      <w:lvlJc w:val="right"/>
+      <w:pPr>
+        <w:ind w:left="6404" w:hanging="180"/>
+      </w:pPr>
+    </w:lvl>
+  </w:abstractNum>
+  <w:abstractNum w:abstractNumId="8" w15:restartNumberingAfterBreak="0">
     <w:nsid w:val="170F48A8"/>
     <w:multiLevelType w:val="hybridMultilevel"/>
     <w:tmpl w:val="3ECED0DA"/>
@@ -8520,7 +8886,7 @@
       </w:pPr>
     </w:lvl>
   </w:abstractNum>
-  <w:abstractNum w:abstractNumId="8" w15:restartNumberingAfterBreak="0">
+  <w:abstractNum w:abstractNumId="9" w15:restartNumberingAfterBreak="0">
     <w:nsid w:val="17CB6DC4"/>
     <w:multiLevelType w:val="multilevel"/>
     <w:tmpl w:val="04090001"/>
@@ -8580,7 +8946,7 @@
       <w:lvlJc w:val="left"/>
     </w:lvl>
   </w:abstractNum>
-  <w:abstractNum w:abstractNumId="9" w15:restartNumberingAfterBreak="0">
+  <w:abstractNum w:abstractNumId="10" w15:restartNumberingAfterBreak="0">
     <w:nsid w:val="1C8D7181"/>
     <w:multiLevelType w:val="hybridMultilevel"/>
     <w:tmpl w:val="3E5CD5A0"/>
@@ -8693,7 +9059,7 @@
       </w:rPr>
     </w:lvl>
   </w:abstractNum>
-  <w:abstractNum w:abstractNumId="10" w15:restartNumberingAfterBreak="0">
+  <w:abstractNum w:abstractNumId="11" w15:restartNumberingAfterBreak="0">
     <w:nsid w:val="20076E7D"/>
     <w:multiLevelType w:val="hybridMultilevel"/>
     <w:tmpl w:val="256E5A0A"/>
@@ -8806,7 +9172,7 @@
       </w:rPr>
     </w:lvl>
   </w:abstractNum>
-  <w:abstractNum w:abstractNumId="11" w15:restartNumberingAfterBreak="0">
+  <w:abstractNum w:abstractNumId="12" w15:restartNumberingAfterBreak="0">
     <w:nsid w:val="22443AC4"/>
     <w:multiLevelType w:val="multilevel"/>
     <w:tmpl w:val="04090001"/>
@@ -8866,7 +9232,7 @@
       <w:lvlJc w:val="left"/>
     </w:lvl>
   </w:abstractNum>
-  <w:abstractNum w:abstractNumId="12" w15:restartNumberingAfterBreak="0">
+  <w:abstractNum w:abstractNumId="13" w15:restartNumberingAfterBreak="0">
     <w:nsid w:val="23D30FCB"/>
     <w:multiLevelType w:val="hybridMultilevel"/>
     <w:tmpl w:val="09683B1C"/>
@@ -8979,7 +9345,7 @@
       </w:rPr>
     </w:lvl>
   </w:abstractNum>
-  <w:abstractNum w:abstractNumId="13" w15:restartNumberingAfterBreak="0">
+  <w:abstractNum w:abstractNumId="14" w15:restartNumberingAfterBreak="0">
     <w:nsid w:val="24296041"/>
     <w:multiLevelType w:val="hybridMultilevel"/>
     <w:tmpl w:val="ECCE5530"/>
@@ -9092,7 +9458,7 @@
       </w:rPr>
     </w:lvl>
   </w:abstractNum>
-  <w:abstractNum w:abstractNumId="14" w15:restartNumberingAfterBreak="0">
+  <w:abstractNum w:abstractNumId="15" w15:restartNumberingAfterBreak="0">
     <w:nsid w:val="26B22A9A"/>
     <w:multiLevelType w:val="hybridMultilevel"/>
     <w:tmpl w:val="31D63EA2"/>
@@ -9178,7 +9544,7 @@
       </w:pPr>
     </w:lvl>
   </w:abstractNum>
-  <w:abstractNum w:abstractNumId="15" w15:restartNumberingAfterBreak="0">
+  <w:abstractNum w:abstractNumId="16" w15:restartNumberingAfterBreak="0">
     <w:nsid w:val="2D4B634E"/>
     <w:multiLevelType w:val="multilevel"/>
     <w:tmpl w:val="04090001"/>
@@ -9238,7 +9604,7 @@
       <w:lvlJc w:val="left"/>
     </w:lvl>
   </w:abstractNum>
-  <w:abstractNum w:abstractNumId="16" w15:restartNumberingAfterBreak="0">
+  <w:abstractNum w:abstractNumId="17" w15:restartNumberingAfterBreak="0">
     <w:nsid w:val="2F824A50"/>
     <w:multiLevelType w:val="hybridMultilevel"/>
     <w:tmpl w:val="57166B76"/>
@@ -9351,7 +9717,7 @@
       </w:rPr>
     </w:lvl>
   </w:abstractNum>
-  <w:abstractNum w:abstractNumId="17" w15:restartNumberingAfterBreak="0">
+  <w:abstractNum w:abstractNumId="18" w15:restartNumberingAfterBreak="0">
     <w:nsid w:val="31DD2C45"/>
     <w:multiLevelType w:val="multilevel"/>
     <w:tmpl w:val="04090001"/>
@@ -9411,7 +9777,7 @@
       <w:lvlJc w:val="left"/>
     </w:lvl>
   </w:abstractNum>
-  <w:abstractNum w:abstractNumId="18" w15:restartNumberingAfterBreak="0">
+  <w:abstractNum w:abstractNumId="19" w15:restartNumberingAfterBreak="0">
     <w:nsid w:val="32982B51"/>
     <w:multiLevelType w:val="multilevel"/>
     <w:tmpl w:val="04090001"/>
@@ -9471,7 +9837,7 @@
       <w:lvlJc w:val="left"/>
     </w:lvl>
   </w:abstractNum>
-  <w:abstractNum w:abstractNumId="19" w15:restartNumberingAfterBreak="0">
+  <w:abstractNum w:abstractNumId="20" w15:restartNumberingAfterBreak="0">
     <w:nsid w:val="3375481C"/>
     <w:multiLevelType w:val="multilevel"/>
     <w:tmpl w:val="E6747DA6"/>
@@ -9531,7 +9897,7 @@
       <w:lvlJc w:val="left"/>
     </w:lvl>
   </w:abstractNum>
-  <w:abstractNum w:abstractNumId="20" w15:restartNumberingAfterBreak="0">
+  <w:abstractNum w:abstractNumId="21" w15:restartNumberingAfterBreak="0">
     <w:nsid w:val="348D39FB"/>
     <w:multiLevelType w:val="hybridMultilevel"/>
     <w:tmpl w:val="3EC69E34"/>
@@ -9617,7 +9983,7 @@
       </w:pPr>
     </w:lvl>
   </w:abstractNum>
-  <w:abstractNum w:abstractNumId="21" w15:restartNumberingAfterBreak="0">
+  <w:abstractNum w:abstractNumId="22" w15:restartNumberingAfterBreak="0">
     <w:nsid w:val="369D5471"/>
     <w:multiLevelType w:val="multilevel"/>
     <w:tmpl w:val="04090001"/>
@@ -9677,7 +10043,7 @@
       <w:lvlJc w:val="left"/>
     </w:lvl>
   </w:abstractNum>
-  <w:abstractNum w:abstractNumId="22" w15:restartNumberingAfterBreak="0">
+  <w:abstractNum w:abstractNumId="23" w15:restartNumberingAfterBreak="0">
     <w:nsid w:val="3BBD1429"/>
     <w:multiLevelType w:val="multilevel"/>
     <w:tmpl w:val="29864140"/>
@@ -9791,7 +10157,7 @@
       </w:pPr>
     </w:lvl>
   </w:abstractNum>
-  <w:abstractNum w:abstractNumId="23" w15:restartNumberingAfterBreak="0">
+  <w:abstractNum w:abstractNumId="24" w15:restartNumberingAfterBreak="0">
     <w:nsid w:val="3F8B723D"/>
     <w:multiLevelType w:val="hybridMultilevel"/>
     <w:tmpl w:val="D0480F56"/>
@@ -9904,7 +10270,7 @@
       </w:rPr>
     </w:lvl>
   </w:abstractNum>
-  <w:abstractNum w:abstractNumId="24" w15:restartNumberingAfterBreak="0">
+  <w:abstractNum w:abstractNumId="25" w15:restartNumberingAfterBreak="0">
     <w:nsid w:val="42B97F7B"/>
     <w:multiLevelType w:val="multilevel"/>
     <w:tmpl w:val="04090001"/>
@@ -9964,7 +10330,7 @@
       <w:lvlJc w:val="left"/>
     </w:lvl>
   </w:abstractNum>
-  <w:abstractNum w:abstractNumId="25" w15:restartNumberingAfterBreak="0">
+  <w:abstractNum w:abstractNumId="26" w15:restartNumberingAfterBreak="0">
     <w:nsid w:val="4859394A"/>
     <w:multiLevelType w:val="hybridMultilevel"/>
     <w:tmpl w:val="FBB63386"/>
@@ -10050,7 +10416,7 @@
       </w:pPr>
     </w:lvl>
   </w:abstractNum>
-  <w:abstractNum w:abstractNumId="26" w15:restartNumberingAfterBreak="0">
+  <w:abstractNum w:abstractNumId="27" w15:restartNumberingAfterBreak="0">
     <w:nsid w:val="49E170D0"/>
     <w:multiLevelType w:val="multilevel"/>
     <w:tmpl w:val="04090001"/>
@@ -10110,7 +10476,7 @@
       <w:lvlJc w:val="left"/>
     </w:lvl>
   </w:abstractNum>
-  <w:abstractNum w:abstractNumId="27" w15:restartNumberingAfterBreak="0">
+  <w:abstractNum w:abstractNumId="28" w15:restartNumberingAfterBreak="0">
     <w:nsid w:val="4C785AAB"/>
     <w:multiLevelType w:val="hybridMultilevel"/>
     <w:tmpl w:val="156AD54C"/>
@@ -10223,7 +10589,7 @@
       </w:rPr>
     </w:lvl>
   </w:abstractNum>
-  <w:abstractNum w:abstractNumId="28" w15:restartNumberingAfterBreak="0">
+  <w:abstractNum w:abstractNumId="29" w15:restartNumberingAfterBreak="0">
     <w:nsid w:val="4F64732B"/>
     <w:multiLevelType w:val="multilevel"/>
     <w:tmpl w:val="04090001"/>
@@ -10283,7 +10649,7 @@
       <w:lvlJc w:val="left"/>
     </w:lvl>
   </w:abstractNum>
-  <w:abstractNum w:abstractNumId="29" w15:restartNumberingAfterBreak="0">
+  <w:abstractNum w:abstractNumId="30" w15:restartNumberingAfterBreak="0">
     <w:nsid w:val="52DF734E"/>
     <w:multiLevelType w:val="multilevel"/>
     <w:tmpl w:val="04090001"/>
@@ -10343,7 +10709,7 @@
       <w:lvlJc w:val="left"/>
     </w:lvl>
   </w:abstractNum>
-  <w:abstractNum w:abstractNumId="30" w15:restartNumberingAfterBreak="0">
+  <w:abstractNum w:abstractNumId="31" w15:restartNumberingAfterBreak="0">
     <w:nsid w:val="550A34FE"/>
     <w:multiLevelType w:val="hybridMultilevel"/>
     <w:tmpl w:val="70E6B894"/>
@@ -10429,7 +10795,7 @@
       </w:pPr>
     </w:lvl>
   </w:abstractNum>
-  <w:abstractNum w:abstractNumId="31" w15:restartNumberingAfterBreak="0">
+  <w:abstractNum w:abstractNumId="32" w15:restartNumberingAfterBreak="0">
     <w:nsid w:val="55E44F21"/>
     <w:multiLevelType w:val="hybridMultilevel"/>
     <w:tmpl w:val="DC7E7730"/>
@@ -10515,7 +10881,7 @@
       </w:pPr>
     </w:lvl>
   </w:abstractNum>
-  <w:abstractNum w:abstractNumId="32" w15:restartNumberingAfterBreak="0">
+  <w:abstractNum w:abstractNumId="33" w15:restartNumberingAfterBreak="0">
     <w:nsid w:val="5BC56A67"/>
     <w:multiLevelType w:val="hybridMultilevel"/>
     <w:tmpl w:val="7D00E0F2"/>
@@ -10628,7 +10994,7 @@
       </w:rPr>
     </w:lvl>
   </w:abstractNum>
-  <w:abstractNum w:abstractNumId="33" w15:restartNumberingAfterBreak="0">
+  <w:abstractNum w:abstractNumId="34" w15:restartNumberingAfterBreak="0">
     <w:nsid w:val="6A7B30FC"/>
     <w:multiLevelType w:val="hybridMultilevel"/>
     <w:tmpl w:val="FD4CD7D4"/>
@@ -10714,7 +11080,7 @@
       </w:pPr>
     </w:lvl>
   </w:abstractNum>
-  <w:abstractNum w:abstractNumId="34" w15:restartNumberingAfterBreak="0">
+  <w:abstractNum w:abstractNumId="35" w15:restartNumberingAfterBreak="0">
     <w:nsid w:val="6D2F7D46"/>
     <w:multiLevelType w:val="multilevel"/>
     <w:tmpl w:val="04090001"/>
@@ -10774,7 +11140,7 @@
       <w:lvlJc w:val="left"/>
     </w:lvl>
   </w:abstractNum>
-  <w:abstractNum w:abstractNumId="35" w15:restartNumberingAfterBreak="0">
+  <w:abstractNum w:abstractNumId="36" w15:restartNumberingAfterBreak="0">
     <w:nsid w:val="6EE23534"/>
     <w:multiLevelType w:val="hybridMultilevel"/>
     <w:tmpl w:val="A4420600"/>
@@ -10887,7 +11253,7 @@
       </w:rPr>
     </w:lvl>
   </w:abstractNum>
-  <w:abstractNum w:abstractNumId="36" w15:restartNumberingAfterBreak="0">
+  <w:abstractNum w:abstractNumId="37" w15:restartNumberingAfterBreak="0">
     <w:nsid w:val="71F21F2A"/>
     <w:multiLevelType w:val="multilevel"/>
     <w:tmpl w:val="04090001"/>
@@ -10947,7 +11313,7 @@
       <w:lvlJc w:val="left"/>
     </w:lvl>
   </w:abstractNum>
-  <w:abstractNum w:abstractNumId="37" w15:restartNumberingAfterBreak="0">
+  <w:abstractNum w:abstractNumId="38" w15:restartNumberingAfterBreak="0">
     <w:nsid w:val="743601FB"/>
     <w:multiLevelType w:val="multilevel"/>
     <w:tmpl w:val="04090001"/>
@@ -11007,7 +11373,7 @@
       <w:lvlJc w:val="left"/>
     </w:lvl>
   </w:abstractNum>
-  <w:abstractNum w:abstractNumId="38" w15:restartNumberingAfterBreak="0">
+  <w:abstractNum w:abstractNumId="39" w15:restartNumberingAfterBreak="0">
     <w:nsid w:val="756150CA"/>
     <w:multiLevelType w:val="multilevel"/>
     <w:tmpl w:val="04090001"/>
@@ -11067,7 +11433,7 @@
       <w:lvlJc w:val="left"/>
     </w:lvl>
   </w:abstractNum>
-  <w:abstractNum w:abstractNumId="39" w15:restartNumberingAfterBreak="0">
+  <w:abstractNum w:abstractNumId="40" w15:restartNumberingAfterBreak="0">
     <w:nsid w:val="75866B8B"/>
     <w:multiLevelType w:val="hybridMultilevel"/>
     <w:tmpl w:val="221E5E6A"/>
@@ -11153,7 +11519,7 @@
       </w:pPr>
     </w:lvl>
   </w:abstractNum>
-  <w:abstractNum w:abstractNumId="40" w15:restartNumberingAfterBreak="0">
+  <w:abstractNum w:abstractNumId="41" w15:restartNumberingAfterBreak="0">
     <w:nsid w:val="7B9C7102"/>
     <w:multiLevelType w:val="hybridMultilevel"/>
     <w:tmpl w:val="6644B5E8"/>
@@ -11239,7 +11605,7 @@
       </w:pPr>
     </w:lvl>
   </w:abstractNum>
-  <w:abstractNum w:abstractNumId="41" w15:restartNumberingAfterBreak="0">
+  <w:abstractNum w:abstractNumId="42" w15:restartNumberingAfterBreak="0">
     <w:nsid w:val="7BE434D7"/>
     <w:multiLevelType w:val="multilevel"/>
     <w:tmpl w:val="04090001"/>
@@ -11303,16 +11669,16 @@
     <w:abstractNumId w:val="0"/>
   </w:num>
   <w:num w:numId="2" w16cid:durableId="1270360485">
-    <w:abstractNumId w:val="19"/>
+    <w:abstractNumId w:val="20"/>
   </w:num>
   <w:num w:numId="3" w16cid:durableId="1676303978">
-    <w:abstractNumId w:val="41"/>
+    <w:abstractNumId w:val="42"/>
   </w:num>
   <w:num w:numId="4" w16cid:durableId="1681276540">
-    <w:abstractNumId w:val="29"/>
+    <w:abstractNumId w:val="30"/>
   </w:num>
   <w:num w:numId="5" w16cid:durableId="1569222483">
-    <w:abstractNumId w:val="28"/>
+    <w:abstractNumId w:val="29"/>
   </w:num>
   <w:num w:numId="6" w16cid:durableId="354158619">
     <w:abstractNumId w:val="1"/>
@@ -11334,37 +11700,37 @@
     <w:abstractNumId w:val="2"/>
   </w:num>
   <w:num w:numId="8" w16cid:durableId="1191450478">
-    <w:abstractNumId w:val="38"/>
+    <w:abstractNumId w:val="39"/>
   </w:num>
   <w:num w:numId="9" w16cid:durableId="296837179">
     <w:abstractNumId w:val="5"/>
   </w:num>
   <w:num w:numId="10" w16cid:durableId="273367859">
-    <w:abstractNumId w:val="21"/>
+    <w:abstractNumId w:val="22"/>
   </w:num>
   <w:num w:numId="11" w16cid:durableId="1249846703">
+    <w:abstractNumId w:val="19"/>
+  </w:num>
+  <w:num w:numId="12" w16cid:durableId="1857962494">
+    <w:abstractNumId w:val="38"/>
+  </w:num>
+  <w:num w:numId="13" w16cid:durableId="1950425996">
     <w:abstractNumId w:val="18"/>
   </w:num>
-  <w:num w:numId="12" w16cid:durableId="1857962494">
+  <w:num w:numId="14" w16cid:durableId="1818036882">
+    <w:abstractNumId w:val="9"/>
+  </w:num>
+  <w:num w:numId="15" w16cid:durableId="1052537887">
     <w:abstractNumId w:val="37"/>
   </w:num>
-  <w:num w:numId="13" w16cid:durableId="1950425996">
-    <w:abstractNumId w:val="17"/>
-  </w:num>
-  <w:num w:numId="14" w16cid:durableId="1818036882">
-    <w:abstractNumId w:val="8"/>
-  </w:num>
-  <w:num w:numId="15" w16cid:durableId="1052537887">
-    <w:abstractNumId w:val="36"/>
-  </w:num>
   <w:num w:numId="16" w16cid:durableId="324164333">
-    <w:abstractNumId w:val="26"/>
+    <w:abstractNumId w:val="27"/>
   </w:num>
   <w:num w:numId="17" w16cid:durableId="215748818">
-    <w:abstractNumId w:val="11"/>
+    <w:abstractNumId w:val="12"/>
   </w:num>
   <w:num w:numId="18" w16cid:durableId="98724145">
-    <w:abstractNumId w:val="24"/>
+    <w:abstractNumId w:val="25"/>
   </w:num>
   <w:num w:numId="19" w16cid:durableId="1278441549">
     <w:abstractNumId w:val="1"/>
@@ -11384,76 +11750,79 @@
     </w:lvlOverride>
   </w:num>
   <w:num w:numId="20" w16cid:durableId="1752464250">
-    <w:abstractNumId w:val="15"/>
+    <w:abstractNumId w:val="16"/>
   </w:num>
   <w:num w:numId="21" w16cid:durableId="1067650696">
+    <w:abstractNumId w:val="35"/>
+  </w:num>
+  <w:num w:numId="22" w16cid:durableId="1413358507">
+    <w:abstractNumId w:val="23"/>
+  </w:num>
+  <w:num w:numId="23" w16cid:durableId="689725038">
+    <w:abstractNumId w:val="41"/>
+  </w:num>
+  <w:num w:numId="24" w16cid:durableId="1195582698">
     <w:abstractNumId w:val="34"/>
   </w:num>
-  <w:num w:numId="22" w16cid:durableId="1413358507">
-    <w:abstractNumId w:val="22"/>
-  </w:num>
-  <w:num w:numId="23" w16cid:durableId="689725038">
-    <w:abstractNumId w:val="40"/>
-  </w:num>
-  <w:num w:numId="24" w16cid:durableId="1195582698">
-    <w:abstractNumId w:val="33"/>
-  </w:num>
   <w:num w:numId="25" w16cid:durableId="879243511">
-    <w:abstractNumId w:val="20"/>
+    <w:abstractNumId w:val="21"/>
   </w:num>
   <w:num w:numId="26" w16cid:durableId="88896869">
-    <w:abstractNumId w:val="39"/>
+    <w:abstractNumId w:val="40"/>
   </w:num>
   <w:num w:numId="27" w16cid:durableId="682589108">
     <w:abstractNumId w:val="6"/>
   </w:num>
   <w:num w:numId="28" w16cid:durableId="1869877736">
-    <w:abstractNumId w:val="16"/>
+    <w:abstractNumId w:val="17"/>
   </w:num>
   <w:num w:numId="29" w16cid:durableId="378018482">
-    <w:abstractNumId w:val="30"/>
+    <w:abstractNumId w:val="31"/>
   </w:num>
   <w:num w:numId="30" w16cid:durableId="903220746">
-    <w:abstractNumId w:val="25"/>
+    <w:abstractNumId w:val="26"/>
   </w:num>
   <w:num w:numId="31" w16cid:durableId="737898479">
     <w:abstractNumId w:val="4"/>
   </w:num>
   <w:num w:numId="32" w16cid:durableId="500202486">
-    <w:abstractNumId w:val="32"/>
+    <w:abstractNumId w:val="33"/>
   </w:num>
   <w:num w:numId="33" w16cid:durableId="991367235">
     <w:abstractNumId w:val="3"/>
   </w:num>
   <w:num w:numId="34" w16cid:durableId="1399009643">
-    <w:abstractNumId w:val="7"/>
+    <w:abstractNumId w:val="8"/>
   </w:num>
   <w:num w:numId="35" w16cid:durableId="1514690030">
-    <w:abstractNumId w:val="31"/>
+    <w:abstractNumId w:val="32"/>
   </w:num>
   <w:num w:numId="36" w16cid:durableId="1537962405">
+    <w:abstractNumId w:val="11"/>
+  </w:num>
+  <w:num w:numId="37" w16cid:durableId="1631745292">
+    <w:abstractNumId w:val="14"/>
+  </w:num>
+  <w:num w:numId="38" w16cid:durableId="4675300">
+    <w:abstractNumId w:val="24"/>
+  </w:num>
+  <w:num w:numId="39" w16cid:durableId="1820340408">
+    <w:abstractNumId w:val="28"/>
+  </w:num>
+  <w:num w:numId="40" w16cid:durableId="885798028">
+    <w:abstractNumId w:val="13"/>
+  </w:num>
+  <w:num w:numId="41" w16cid:durableId="832600392">
     <w:abstractNumId w:val="10"/>
   </w:num>
-  <w:num w:numId="37" w16cid:durableId="1631745292">
-    <w:abstractNumId w:val="13"/>
-  </w:num>
-  <w:num w:numId="38" w16cid:durableId="4675300">
-    <w:abstractNumId w:val="23"/>
-  </w:num>
-  <w:num w:numId="39" w16cid:durableId="1820340408">
-    <w:abstractNumId w:val="27"/>
-  </w:num>
-  <w:num w:numId="40" w16cid:durableId="885798028">
-    <w:abstractNumId w:val="12"/>
-  </w:num>
-  <w:num w:numId="41" w16cid:durableId="832600392">
-    <w:abstractNumId w:val="9"/>
-  </w:num>
   <w:num w:numId="42" w16cid:durableId="1192765628">
-    <w:abstractNumId w:val="35"/>
+    <w:abstractNumId w:val="36"/>
   </w:num>
   <w:num w:numId="43" w16cid:durableId="233779697">
-    <w:abstractNumId w:val="14"/>
+    <w:abstractNumId w:val="15"/>
+  </w:num>
+  <w:num w:numId="44" w16cid:durableId="1181700535">
+    <w:abstractNumId w:val="7"/>
   </w:num>
 </w:numbering>
 </file>

</xml_diff>

<commit_message>
tamanho e desempenho definidos!
</commit_message>
<xml_diff>
--- a/Documentação/Documentação Trabalho.docx
+++ b/Documentação/Documentação Trabalho.docx
@@ -137,7 +137,15 @@
           <w:szCs w:val="28"/>
           <w:lang w:val="pt-BR"/>
         </w:rPr>
-        <w:t>7.0</w:t>
+        <w:t>10</w:t>
+      </w:r>
+      <w:r>
+        <w:rPr>
+          <w:sz w:val="28"/>
+          <w:szCs w:val="28"/>
+          <w:lang w:val="pt-BR"/>
+        </w:rPr>
+        <w:t>.0</w:t>
       </w:r>
       <w:r>
         <w:rPr>
@@ -2276,35 +2284,7 @@
         <w:rPr>
           <w:lang w:val="pt-BR"/>
         </w:rPr>
-        <w:t>API: Interface de Programação de Aplicativos (</w:t>
-      </w:r>
-      <w:proofErr w:type="spellStart"/>
-      <w:r>
-        <w:rPr>
-          <w:lang w:val="pt-BR"/>
-        </w:rPr>
-        <w:t>Application</w:t>
-      </w:r>
-      <w:proofErr w:type="spellEnd"/>
-      <w:r>
-        <w:rPr>
-          <w:lang w:val="pt-BR"/>
-        </w:rPr>
-        <w:t xml:space="preserve"> </w:t>
-      </w:r>
-      <w:proofErr w:type="spellStart"/>
-      <w:r>
-        <w:rPr>
-          <w:lang w:val="pt-BR"/>
-        </w:rPr>
-        <w:t>Programming</w:t>
-      </w:r>
-      <w:proofErr w:type="spellEnd"/>
-      <w:r>
-        <w:rPr>
-          <w:lang w:val="pt-BR"/>
-        </w:rPr>
-        <w:t xml:space="preserve"> Interface) - Um conjunto de regras e protocolos que permite a comunicação e interação entre diferentes sistemas de software.</w:t>
+        <w:t>API: Interface de Programação de Aplicativos (Application Programming Interface) - Um conjunto de regras e protocolos que permite a comunicação e interação entre diferentes sistemas de software.</w:t>
       </w:r>
     </w:p>
     <w:p>
@@ -2591,23 +2571,7 @@
         <w:rPr>
           <w:lang w:val="pt-BR"/>
         </w:rPr>
-        <w:t xml:space="preserve">Essas definições, acrônimos e abreviações são essenciais para entender e comunicar efetivamente os conceitos relacionados à API de Gestão de Brindes para Crianças, facilitando a colaboração e a compreensão mútua entre os </w:t>
-      </w:r>
-      <w:proofErr w:type="spellStart"/>
-      <w:proofErr w:type="gramStart"/>
-      <w:r>
-        <w:rPr>
-          <w:lang w:val="pt-BR"/>
-        </w:rPr>
-        <w:t>envolvidos.Definições</w:t>
-      </w:r>
-      <w:proofErr w:type="spellEnd"/>
-      <w:proofErr w:type="gramEnd"/>
-      <w:r>
-        <w:rPr>
-          <w:lang w:val="pt-BR"/>
-        </w:rPr>
-        <w:t>, Acrônimos e Abreviações relacionados à API de Gestão de Brindes para Crianças:</w:t>
+        <w:t>Essas definições, acrônimos e abreviações são essenciais para entender e comunicar efetivamente os conceitos relacionados à API de Gestão de Brindes para Crianças, facilitando a colaboração e a compreensão mútua entre os envolvidos.Definições, Acrônimos e Abreviações relacionados à API de Gestão de Brindes para Crianças:</w:t>
       </w:r>
     </w:p>
     <w:p>
@@ -2635,35 +2599,7 @@
         <w:rPr>
           <w:lang w:val="pt-BR"/>
         </w:rPr>
-        <w:t>API: Interface de Programação de Aplicativos (</w:t>
-      </w:r>
-      <w:proofErr w:type="spellStart"/>
-      <w:r>
-        <w:rPr>
-          <w:lang w:val="pt-BR"/>
-        </w:rPr>
-        <w:t>Application</w:t>
-      </w:r>
-      <w:proofErr w:type="spellEnd"/>
-      <w:r>
-        <w:rPr>
-          <w:lang w:val="pt-BR"/>
-        </w:rPr>
-        <w:t xml:space="preserve"> </w:t>
-      </w:r>
-      <w:proofErr w:type="spellStart"/>
-      <w:r>
-        <w:rPr>
-          <w:lang w:val="pt-BR"/>
-        </w:rPr>
-        <w:t>Programming</w:t>
-      </w:r>
-      <w:proofErr w:type="spellEnd"/>
-      <w:r>
-        <w:rPr>
-          <w:lang w:val="pt-BR"/>
-        </w:rPr>
-        <w:t xml:space="preserve"> Interface) - Um conjunto de regras e protocolos que permite a comunicação e interação entre diferentes sistemas de software.</w:t>
+        <w:t>API: Interface de Programação de Aplicativos (Application Programming Interface) - Um conjunto de regras e protocolos que permite a comunicação e interação entre diferentes sistemas de software.</w:t>
       </w:r>
     </w:p>
     <w:p>
@@ -3063,35 +2999,7 @@
         <w:rPr>
           <w:lang w:val="pt-BR"/>
         </w:rPr>
-        <w:t xml:space="preserve">Pesquisas de mercado: Analisar pesquisas de mercado sobre tendências, comportamento e preferências do público infantil em relação a brindes e produtos. Empresas de pesquisa de mercado, como Nielsen e </w:t>
-      </w:r>
-      <w:proofErr w:type="spellStart"/>
-      <w:r>
-        <w:rPr>
-          <w:lang w:val="pt-BR"/>
-        </w:rPr>
-        <w:t>Euromonitor</w:t>
-      </w:r>
-      <w:proofErr w:type="spellEnd"/>
-      <w:r>
-        <w:rPr>
-          <w:lang w:val="pt-BR"/>
-        </w:rPr>
-        <w:t xml:space="preserve"> </w:t>
-      </w:r>
-      <w:proofErr w:type="spellStart"/>
-      <w:r>
-        <w:rPr>
-          <w:lang w:val="pt-BR"/>
-        </w:rPr>
-        <w:t>International</w:t>
-      </w:r>
-      <w:proofErr w:type="spellEnd"/>
-      <w:r>
-        <w:rPr>
-          <w:lang w:val="pt-BR"/>
-        </w:rPr>
-        <w:t>, podem fornecer insights valiosos nesse aspecto.</w:t>
+        <w:t>Pesquisas de mercado: Analisar pesquisas de mercado sobre tendências, comportamento e preferências do público infantil em relação a brindes e produtos. Empresas de pesquisa de mercado, como Nielsen e Euromonitor International, podem fornecer insights valiosos nesse aspecto.</w:t>
       </w:r>
     </w:p>
     <w:p>
@@ -3119,49 +3027,7 @@
         <w:rPr>
           <w:lang w:val="pt-BR"/>
         </w:rPr>
-        <w:t xml:space="preserve">Best </w:t>
-      </w:r>
-      <w:proofErr w:type="spellStart"/>
-      <w:r>
-        <w:rPr>
-          <w:lang w:val="pt-BR"/>
-        </w:rPr>
-        <w:t>practices</w:t>
-      </w:r>
-      <w:proofErr w:type="spellEnd"/>
-      <w:r>
-        <w:rPr>
-          <w:lang w:val="pt-BR"/>
-        </w:rPr>
-        <w:t xml:space="preserve"> de empresas e organizações: Estudar casos de sucesso de empresas e organizações que já implementaram soluções de gestão de brindes para crianças. Isso pode envolver pesquisar estudos de caso, </w:t>
-      </w:r>
-      <w:proofErr w:type="spellStart"/>
-      <w:r>
-        <w:rPr>
-          <w:lang w:val="pt-BR"/>
-        </w:rPr>
-        <w:t>white</w:t>
-      </w:r>
-      <w:proofErr w:type="spellEnd"/>
-      <w:r>
-        <w:rPr>
-          <w:lang w:val="pt-BR"/>
-        </w:rPr>
-        <w:t xml:space="preserve"> </w:t>
-      </w:r>
-      <w:proofErr w:type="spellStart"/>
-      <w:r>
-        <w:rPr>
-          <w:lang w:val="pt-BR"/>
-        </w:rPr>
-        <w:t>papers</w:t>
-      </w:r>
-      <w:proofErr w:type="spellEnd"/>
-      <w:r>
-        <w:rPr>
-          <w:lang w:val="pt-BR"/>
-        </w:rPr>
-        <w:t xml:space="preserve"> e materiais disponibilizados por essas empresas, além de participar de conferências e eventos do setor.</w:t>
+        <w:t>Best practices de empresas e organizações: Estudar casos de sucesso de empresas e organizações que já implementaram soluções de gestão de brindes para crianças. Isso pode envolver pesquisar estudos de caso, white papers e materiais disponibilizados por essas empresas, além de participar de conferências e eventos do setor.</w:t>
       </w:r>
     </w:p>
     <w:p>
@@ -3279,63 +3145,7 @@
         <w:rPr>
           <w:lang w:val="pt-BR"/>
         </w:rPr>
-        <w:t xml:space="preserve">A representação arquitetural da API de Gestão de Brindes para Crianças pode seguir uma arquitetura </w:t>
-      </w:r>
-      <w:proofErr w:type="spellStart"/>
-      <w:r>
-        <w:rPr>
-          <w:lang w:val="pt-BR"/>
-        </w:rPr>
-        <w:t>RESTful</w:t>
-      </w:r>
-      <w:proofErr w:type="spellEnd"/>
-      <w:r>
-        <w:rPr>
-          <w:lang w:val="pt-BR"/>
-        </w:rPr>
-        <w:t xml:space="preserve"> (</w:t>
-      </w:r>
-      <w:proofErr w:type="spellStart"/>
-      <w:r>
-        <w:rPr>
-          <w:lang w:val="pt-BR"/>
-        </w:rPr>
-        <w:t>Representational</w:t>
-      </w:r>
-      <w:proofErr w:type="spellEnd"/>
-      <w:r>
-        <w:rPr>
-          <w:lang w:val="pt-BR"/>
-        </w:rPr>
-        <w:t xml:space="preserve"> </w:t>
-      </w:r>
-      <w:proofErr w:type="spellStart"/>
-      <w:r>
-        <w:rPr>
-          <w:lang w:val="pt-BR"/>
-        </w:rPr>
-        <w:t>State</w:t>
-      </w:r>
-      <w:proofErr w:type="spellEnd"/>
-      <w:r>
-        <w:rPr>
-          <w:lang w:val="pt-BR"/>
-        </w:rPr>
-        <w:t xml:space="preserve"> </w:t>
-      </w:r>
-      <w:proofErr w:type="spellStart"/>
-      <w:r>
-        <w:rPr>
-          <w:lang w:val="pt-BR"/>
-        </w:rPr>
-        <w:t>Transfer</w:t>
-      </w:r>
-      <w:proofErr w:type="spellEnd"/>
-      <w:r>
-        <w:rPr>
-          <w:lang w:val="pt-BR"/>
-        </w:rPr>
-        <w:t>), que é amplamente utilizada em projetos de APIs.</w:t>
+        <w:t>A representação arquitetural da API de Gestão de Brindes para Crianças pode seguir uma arquitetura RESTful (Representational State Transfer), que é amplamente utilizada em projetos de APIs.</w:t>
       </w:r>
     </w:p>
     <w:p>
@@ -3359,21 +3169,7 @@
         <w:rPr>
           <w:lang w:val="pt-BR"/>
         </w:rPr>
-        <w:t xml:space="preserve">Aqui está uma visão geral da arquitetura </w:t>
-      </w:r>
-      <w:proofErr w:type="spellStart"/>
-      <w:r>
-        <w:rPr>
-          <w:lang w:val="pt-BR"/>
-        </w:rPr>
-        <w:t>RESTful</w:t>
-      </w:r>
-      <w:proofErr w:type="spellEnd"/>
-      <w:r>
-        <w:rPr>
-          <w:lang w:val="pt-BR"/>
-        </w:rPr>
-        <w:t xml:space="preserve"> para a API de Gestão de Brindes para Crianças:</w:t>
+        <w:t>Aqui está uma visão geral da arquitetura RESTful para a API de Gestão de Brindes para Crianças:</w:t>
       </w:r>
     </w:p>
     <w:p>
@@ -3448,75 +3244,11 @@
           <w:lang w:val="pt-BR"/>
         </w:rPr>
       </w:pPr>
-      <w:proofErr w:type="spellStart"/>
-      <w:r>
-        <w:rPr>
-          <w:lang w:val="pt-BR"/>
-        </w:rPr>
-        <w:t>Endpoints</w:t>
-      </w:r>
-      <w:proofErr w:type="spellEnd"/>
-      <w:r>
-        <w:rPr>
-          <w:lang w:val="pt-BR"/>
-        </w:rPr>
-        <w:t xml:space="preserve">: Os </w:t>
-      </w:r>
-      <w:proofErr w:type="spellStart"/>
-      <w:r>
-        <w:rPr>
-          <w:lang w:val="pt-BR"/>
-        </w:rPr>
-        <w:t>endpoints</w:t>
-      </w:r>
-      <w:proofErr w:type="spellEnd"/>
-      <w:r>
-        <w:rPr>
-          <w:lang w:val="pt-BR"/>
-        </w:rPr>
-        <w:t xml:space="preserve"> são URLs específicas da API que representam recursos e funcionalidades. Por exemplo, "/brindes" pode ser um </w:t>
-      </w:r>
-      <w:proofErr w:type="spellStart"/>
-      <w:r>
-        <w:rPr>
-          <w:lang w:val="pt-BR"/>
-        </w:rPr>
-        <w:t>endpoint</w:t>
-      </w:r>
-      <w:proofErr w:type="spellEnd"/>
-      <w:r>
-        <w:rPr>
-          <w:lang w:val="pt-BR"/>
-        </w:rPr>
-        <w:t xml:space="preserve"> para gerenciar os brindes disponíveis, enquanto "/</w:t>
-      </w:r>
-      <w:proofErr w:type="spellStart"/>
-      <w:r>
-        <w:rPr>
-          <w:lang w:val="pt-BR"/>
-        </w:rPr>
-        <w:t>beneficiarios</w:t>
-      </w:r>
-      <w:proofErr w:type="spellEnd"/>
-      <w:r>
-        <w:rPr>
-          <w:lang w:val="pt-BR"/>
-        </w:rPr>
-        <w:t xml:space="preserve">" pode ser um </w:t>
-      </w:r>
-      <w:proofErr w:type="spellStart"/>
-      <w:r>
-        <w:rPr>
-          <w:lang w:val="pt-BR"/>
-        </w:rPr>
-        <w:t>endpoint</w:t>
-      </w:r>
-      <w:proofErr w:type="spellEnd"/>
-      <w:r>
-        <w:rPr>
-          <w:lang w:val="pt-BR"/>
-        </w:rPr>
-        <w:t xml:space="preserve"> para gerenciar informações dos beneficiários.</w:t>
+      <w:r>
+        <w:rPr>
+          <w:lang w:val="pt-BR"/>
+        </w:rPr>
+        <w:t>Endpoints: Os endpoints são URLs específicas da API que representam recursos e funcionalidades. Por exemplo, "/brindes" pode ser um endpoint para gerenciar os brindes disponíveis, enquanto "/beneficiarios" pode ser um endpoint para gerenciar informações dos beneficiários.</w:t>
       </w:r>
     </w:p>
     <w:p>
@@ -3588,49 +3320,7 @@
         <w:rPr>
           <w:lang w:val="pt-BR"/>
         </w:rPr>
-        <w:t>Formato de dados: A API pode utilizar formatos de dados comuns, como JSON (</w:t>
-      </w:r>
-      <w:proofErr w:type="spellStart"/>
-      <w:r>
-        <w:rPr>
-          <w:lang w:val="pt-BR"/>
-        </w:rPr>
-        <w:t>JavaScript</w:t>
-      </w:r>
-      <w:proofErr w:type="spellEnd"/>
-      <w:r>
-        <w:rPr>
-          <w:lang w:val="pt-BR"/>
-        </w:rPr>
-        <w:t xml:space="preserve"> </w:t>
-      </w:r>
-      <w:proofErr w:type="spellStart"/>
-      <w:r>
-        <w:rPr>
-          <w:lang w:val="pt-BR"/>
-        </w:rPr>
-        <w:t>Object</w:t>
-      </w:r>
-      <w:proofErr w:type="spellEnd"/>
-      <w:r>
-        <w:rPr>
-          <w:lang w:val="pt-BR"/>
-        </w:rPr>
-        <w:t xml:space="preserve"> </w:t>
-      </w:r>
-      <w:proofErr w:type="spellStart"/>
-      <w:r>
-        <w:rPr>
-          <w:lang w:val="pt-BR"/>
-        </w:rPr>
-        <w:t>Notation</w:t>
-      </w:r>
-      <w:proofErr w:type="spellEnd"/>
-      <w:r>
-        <w:rPr>
-          <w:lang w:val="pt-BR"/>
-        </w:rPr>
-        <w:t>), para representar os dados enviados e recebidos pela API. Isso permite a interoperabilidade e facilita o processamento dos dados pelos clientes.</w:t>
+        <w:t>Formato de dados: A API pode utilizar formatos de dados comuns, como JSON (JavaScript Object Notation), para representar os dados enviados e recebidos pela API. Isso permite a interoperabilidade e facilita o processamento dos dados pelos clientes.</w:t>
       </w:r>
     </w:p>
     <w:p>
@@ -3778,21 +3468,7 @@
         <w:rPr>
           <w:lang w:val="pt-BR"/>
         </w:rPr>
-        <w:t xml:space="preserve">Essa representação arquitetural segue os princípios </w:t>
-      </w:r>
-      <w:proofErr w:type="spellStart"/>
-      <w:r>
-        <w:rPr>
-          <w:lang w:val="pt-BR"/>
-        </w:rPr>
-        <w:t>RESTful</w:t>
-      </w:r>
-      <w:proofErr w:type="spellEnd"/>
-      <w:r>
-        <w:rPr>
-          <w:lang w:val="pt-BR"/>
-        </w:rPr>
-        <w:t>, promovendo uma comunicação de API eficiente, escalável e interoperável. No entanto, é importante adaptar a arquitetura de acordo com as necessidades específicas do projeto e considerar requisitos adicionais de segurança, desempenho e escalabilidade.</w:t>
+        <w:t>Essa representação arquitetural segue os princípios RESTful, promovendo uma comunicação de API eficiente, escalável e interoperável. No entanto, é importante adaptar a arquitetura de acordo com as necessidades específicas do projeto e considerar requisitos adicionais de segurança, desempenho e escalabilidade.</w:t>
       </w:r>
     </w:p>
     <w:p>
@@ -6754,21 +6430,7 @@
         <w:rPr>
           <w:lang w:val="pt-BR"/>
         </w:rPr>
-        <w:t xml:space="preserve">Ambiente de Implantação: A API pode ser implantada em um ambiente de produção, que pode ser um servidor local, um servidor dedicado ou um provedor de serviços em nuvem, como o Microsoft Azure, </w:t>
-      </w:r>
-      <w:proofErr w:type="spellStart"/>
-      <w:r>
-        <w:rPr>
-          <w:lang w:val="pt-BR"/>
-        </w:rPr>
-        <w:t>Amazon</w:t>
-      </w:r>
-      <w:proofErr w:type="spellEnd"/>
-      <w:r>
-        <w:rPr>
-          <w:lang w:val="pt-BR"/>
-        </w:rPr>
-        <w:t xml:space="preserve"> Web Services (AWS) ou Google Cloud Platform (GCP). A escolha do ambiente depende dos requisitos de escalabilidade, disponibilidade e custo do projeto.</w:t>
+        <w:t>Ambiente de Implantação: A API pode ser implantada em um ambiente de produção, que pode ser um servidor local, um servidor dedicado ou um provedor de serviços em nuvem, como o Microsoft Azure, Amazon Web Services (AWS) ou Google Cloud Platform (GCP). A escolha do ambiente depende dos requisitos de escalabilidade, disponibilidade e custo do projeto.</w:t>
       </w:r>
     </w:p>
     <w:p>
@@ -6791,21 +6453,7 @@
         <w:rPr>
           <w:lang w:val="pt-BR"/>
         </w:rPr>
-        <w:t xml:space="preserve">Configuração do Servidor: É necessário configurar o servidor onde a API será hospedada. Isso envolve a instalação dos componentes necessários, como o </w:t>
-      </w:r>
-      <w:proofErr w:type="spellStart"/>
-      <w:r>
-        <w:rPr>
-          <w:lang w:val="pt-BR"/>
-        </w:rPr>
-        <w:t>runtime</w:t>
-      </w:r>
-      <w:proofErr w:type="spellEnd"/>
-      <w:r>
-        <w:rPr>
-          <w:lang w:val="pt-BR"/>
-        </w:rPr>
-        <w:t xml:space="preserve"> .NET, servidor web (por exemplo, IIS) e outras dependências. Também é importante configurar as permissões adequadas e garantir que o servidor esteja devidamente configurado para atender às demandas da API.</w:t>
+        <w:t>Configuração do Servidor: É necessário configurar o servidor onde a API será hospedada. Isso envolve a instalação dos componentes necessários, como o runtime .NET, servidor web (por exemplo, IIS) e outras dependências. Também é importante configurar as permissões adequadas e garantir que o servidor esteja devidamente configurado para atender às demandas da API.</w:t>
       </w:r>
     </w:p>
     <w:p>
@@ -6874,63 +6522,7 @@
         <w:rPr>
           <w:lang w:val="pt-BR"/>
         </w:rPr>
-        <w:t xml:space="preserve">Monitoramento e </w:t>
-      </w:r>
-      <w:proofErr w:type="spellStart"/>
-      <w:r>
-        <w:rPr>
-          <w:lang w:val="pt-BR"/>
-        </w:rPr>
-        <w:t>Logging</w:t>
-      </w:r>
-      <w:proofErr w:type="spellEnd"/>
-      <w:r>
-        <w:rPr>
-          <w:lang w:val="pt-BR"/>
-        </w:rPr>
-        <w:t xml:space="preserve">: É importante implementar mecanismos de monitoramento e </w:t>
-      </w:r>
-      <w:proofErr w:type="spellStart"/>
-      <w:r>
-        <w:rPr>
-          <w:lang w:val="pt-BR"/>
-        </w:rPr>
-        <w:t>logging</w:t>
-      </w:r>
-      <w:proofErr w:type="spellEnd"/>
-      <w:r>
-        <w:rPr>
-          <w:lang w:val="pt-BR"/>
-        </w:rPr>
-        <w:t xml:space="preserve"> para acompanhar o desempenho e a saúde da API. Isso pode envolver o uso de ferramentas de monitoramento de aplicativos, como o </w:t>
-      </w:r>
-      <w:proofErr w:type="spellStart"/>
-      <w:r>
-        <w:rPr>
-          <w:lang w:val="pt-BR"/>
-        </w:rPr>
-        <w:t>Application</w:t>
-      </w:r>
-      <w:proofErr w:type="spellEnd"/>
-      <w:r>
-        <w:rPr>
-          <w:lang w:val="pt-BR"/>
-        </w:rPr>
-        <w:t xml:space="preserve"> Insights, ou soluções de </w:t>
-      </w:r>
-      <w:proofErr w:type="spellStart"/>
-      <w:r>
-        <w:rPr>
-          <w:lang w:val="pt-BR"/>
-        </w:rPr>
-        <w:t>logging</w:t>
-      </w:r>
-      <w:proofErr w:type="spellEnd"/>
-      <w:r>
-        <w:rPr>
-          <w:lang w:val="pt-BR"/>
-        </w:rPr>
-        <w:t xml:space="preserve"> para registrar eventos relevantes e diagnósticos da API.</w:t>
+        <w:t>Monitoramento e Logging: É importante implementar mecanismos de monitoramento e logging para acompanhar o desempenho e a saúde da API. Isso pode envolver o uso de ferramentas de monitoramento de aplicativos, como o Application Insights, ou soluções de logging para registrar eventos relevantes e diagnósticos da API.</w:t>
       </w:r>
     </w:p>
     <w:p>
@@ -7114,49 +6706,7 @@
         <w:rPr>
           <w:lang w:val="pt-BR"/>
         </w:rPr>
-        <w:t>Arquitetura: A API pode ser projetada seguindo padrões de arquitetura como MVC (Model-</w:t>
-      </w:r>
-      <w:proofErr w:type="spellStart"/>
-      <w:r>
-        <w:rPr>
-          <w:lang w:val="pt-BR"/>
-        </w:rPr>
-        <w:t>View</w:t>
-      </w:r>
-      <w:proofErr w:type="spellEnd"/>
-      <w:r>
-        <w:rPr>
-          <w:lang w:val="pt-BR"/>
-        </w:rPr>
-        <w:t>-</w:t>
-      </w:r>
-      <w:proofErr w:type="spellStart"/>
-      <w:r>
-        <w:rPr>
-          <w:lang w:val="pt-BR"/>
-        </w:rPr>
-        <w:t>Controller</w:t>
-      </w:r>
-      <w:proofErr w:type="spellEnd"/>
-      <w:r>
-        <w:rPr>
-          <w:lang w:val="pt-BR"/>
-        </w:rPr>
-        <w:t xml:space="preserve">) ou API </w:t>
-      </w:r>
-      <w:proofErr w:type="spellStart"/>
-      <w:r>
-        <w:rPr>
-          <w:lang w:val="pt-BR"/>
-        </w:rPr>
-        <w:t>RESTful</w:t>
-      </w:r>
-      <w:proofErr w:type="spellEnd"/>
-      <w:r>
-        <w:rPr>
-          <w:lang w:val="pt-BR"/>
-        </w:rPr>
-        <w:t>. Esses padrões ajudam a organizar o código, separando as responsabilidades entre os diferentes componentes da API.</w:t>
+        <w:t>Arquitetura: A API pode ser projetada seguindo padrões de arquitetura como MVC (Model-View-Controller) ou API RESTful. Esses padrões ajudam a organizar o código, separando as responsabilidades entre os diferentes componentes da API.</w:t>
       </w:r>
     </w:p>
     <w:p>
@@ -7184,63 +6734,7 @@
         <w:rPr>
           <w:lang w:val="pt-BR"/>
         </w:rPr>
-        <w:t xml:space="preserve">Bibliotecas e </w:t>
-      </w:r>
-      <w:proofErr w:type="spellStart"/>
-      <w:r>
-        <w:rPr>
-          <w:lang w:val="pt-BR"/>
-        </w:rPr>
-        <w:t>NuGet</w:t>
-      </w:r>
-      <w:proofErr w:type="spellEnd"/>
-      <w:r>
-        <w:rPr>
-          <w:lang w:val="pt-BR"/>
-        </w:rPr>
-        <w:t xml:space="preserve">: O ecossistema .NET possui uma vasta coleção de bibliotecas e pacotes </w:t>
-      </w:r>
-      <w:proofErr w:type="spellStart"/>
-      <w:r>
-        <w:rPr>
-          <w:lang w:val="pt-BR"/>
-        </w:rPr>
-        <w:t>NuGet</w:t>
-      </w:r>
-      <w:proofErr w:type="spellEnd"/>
-      <w:r>
-        <w:rPr>
-          <w:lang w:val="pt-BR"/>
-        </w:rPr>
-        <w:t xml:space="preserve"> que podem ser utilizados para adicionar funcionalidades adicionais à API. Por exemplo, Entity Framework pode ser usado para interagir com o banco de dados, </w:t>
-      </w:r>
-      <w:proofErr w:type="spellStart"/>
-      <w:r>
-        <w:rPr>
-          <w:lang w:val="pt-BR"/>
-        </w:rPr>
-        <w:t>AutoMapper</w:t>
-      </w:r>
-      <w:proofErr w:type="spellEnd"/>
-      <w:r>
-        <w:rPr>
-          <w:lang w:val="pt-BR"/>
-        </w:rPr>
-        <w:t xml:space="preserve"> para mapeamento de objetos, </w:t>
-      </w:r>
-      <w:proofErr w:type="spellStart"/>
-      <w:r>
-        <w:rPr>
-          <w:lang w:val="pt-BR"/>
-        </w:rPr>
-        <w:t>Identity</w:t>
-      </w:r>
-      <w:proofErr w:type="spellEnd"/>
-      <w:r>
-        <w:rPr>
-          <w:lang w:val="pt-BR"/>
-        </w:rPr>
-        <w:t xml:space="preserve"> Framework para autenticação e autorização, entre outros.</w:t>
+        <w:t>Bibliotecas e NuGet: O ecossistema .NET possui uma vasta coleção de bibliotecas e pacotes NuGet que podem ser utilizados para adicionar funcionalidades adicionais à API. Por exemplo, Entity Framework pode ser usado para interagir com o banco de dados, AutoMapper para mapeamento de objetos, Identity Framework para autenticação e autorização, entre outros.</w:t>
       </w:r>
     </w:p>
     <w:p>
@@ -7268,49 +6762,7 @@
         <w:rPr>
           <w:lang w:val="pt-BR"/>
         </w:rPr>
-        <w:t xml:space="preserve">Testes e Qualidade do Código: A implementação em .NET também inclui a criação de testes automatizados utilizando ferramentas como o </w:t>
-      </w:r>
-      <w:proofErr w:type="spellStart"/>
-      <w:r>
-        <w:rPr>
-          <w:lang w:val="pt-BR"/>
-        </w:rPr>
-        <w:t>NUnit</w:t>
-      </w:r>
-      <w:proofErr w:type="spellEnd"/>
-      <w:r>
-        <w:rPr>
-          <w:lang w:val="pt-BR"/>
-        </w:rPr>
-        <w:t xml:space="preserve"> ou o xUnit.NET. Além disso, é importante adotar boas práticas de codificação e utilizar ferramentas de análise estática de código, como o </w:t>
-      </w:r>
-      <w:proofErr w:type="spellStart"/>
-      <w:r>
-        <w:rPr>
-          <w:lang w:val="pt-BR"/>
-        </w:rPr>
-        <w:t>Roslyn</w:t>
-      </w:r>
-      <w:proofErr w:type="spellEnd"/>
-      <w:r>
-        <w:rPr>
-          <w:lang w:val="pt-BR"/>
-        </w:rPr>
-        <w:t xml:space="preserve"> </w:t>
-      </w:r>
-      <w:proofErr w:type="spellStart"/>
-      <w:r>
-        <w:rPr>
-          <w:lang w:val="pt-BR"/>
-        </w:rPr>
-        <w:t>Analyzers</w:t>
-      </w:r>
-      <w:proofErr w:type="spellEnd"/>
-      <w:r>
-        <w:rPr>
-          <w:lang w:val="pt-BR"/>
-        </w:rPr>
-        <w:t>, para garantir a qualidade do código.</w:t>
+        <w:t>Testes e Qualidade do Código: A implementação em .NET também inclui a criação de testes automatizados utilizando ferramentas como o NUnit ou o xUnit.NET. Além disso, é importante adotar boas práticas de codificação e utilizar ferramentas de análise estática de código, como o Roslyn Analyzers, para garantir a qualidade do código.</w:t>
       </w:r>
     </w:p>
     <w:p>
@@ -7338,21 +6790,7 @@
         <w:rPr>
           <w:lang w:val="pt-BR"/>
         </w:rPr>
-        <w:t xml:space="preserve">Implantação e Hospedagem: A API pode ser implantada em servidores Windows, utilizando o Internet </w:t>
-      </w:r>
-      <w:proofErr w:type="spellStart"/>
-      <w:r>
-        <w:rPr>
-          <w:lang w:val="pt-BR"/>
-        </w:rPr>
-        <w:t>Information</w:t>
-      </w:r>
-      <w:proofErr w:type="spellEnd"/>
-      <w:r>
-        <w:rPr>
-          <w:lang w:val="pt-BR"/>
-        </w:rPr>
-        <w:t xml:space="preserve"> Services (IIS) ou em ambientes de nuvem, como o Azure ou o AWS. A escolha da plataforma de hospedagem depende dos requisitos e preferências do projeto.</w:t>
+        <w:t>Implantação e Hospedagem: A API pode ser implantada em servidores Windows, utilizando o Internet Information Services (IIS) ou em ambientes de nuvem, como o Azure ou o AWS. A escolha da plataforma de hospedagem depende dos requisitos e preferências do projeto.</w:t>
       </w:r>
     </w:p>
     <w:p>
@@ -7466,35 +6904,7 @@
         <w:rPr>
           <w:lang w:val="pt-BR"/>
         </w:rPr>
-        <w:t xml:space="preserve">Essa camada lida com a interação direta com os usuários da API. Pode incluir a definição e implementação de </w:t>
-      </w:r>
-      <w:proofErr w:type="spellStart"/>
-      <w:r>
-        <w:rPr>
-          <w:lang w:val="pt-BR"/>
-        </w:rPr>
-        <w:t>endpoints</w:t>
-      </w:r>
-      <w:proofErr w:type="spellEnd"/>
-      <w:r>
-        <w:rPr>
-          <w:lang w:val="pt-BR"/>
-        </w:rPr>
-        <w:t xml:space="preserve"> </w:t>
-      </w:r>
-      <w:proofErr w:type="spellStart"/>
-      <w:r>
-        <w:rPr>
-          <w:lang w:val="pt-BR"/>
-        </w:rPr>
-        <w:t>RESTful</w:t>
-      </w:r>
-      <w:proofErr w:type="spellEnd"/>
-      <w:r>
-        <w:rPr>
-          <w:lang w:val="pt-BR"/>
-        </w:rPr>
-        <w:t xml:space="preserve"> para receber e responder a solicitações HTTP, além de lidar com a autenticação, </w:t>
+        <w:t xml:space="preserve">Essa camada lida com a interação direta com os usuários da API. Pode incluir a definição e implementação de endpoints RESTful para receber e responder a solicitações HTTP, além de lidar com a autenticação, </w:t>
       </w:r>
       <w:r>
         <w:rPr>
@@ -7618,21 +7028,7 @@
         <w:rPr>
           <w:lang w:val="pt-BR"/>
         </w:rPr>
-        <w:t>A camada de infraestrutura contém componentes reutilizáveis que fornecem suporte à implementação, como serviços de autenticação, serialização/</w:t>
-      </w:r>
-      <w:proofErr w:type="spellStart"/>
-      <w:r>
-        <w:rPr>
-          <w:lang w:val="pt-BR"/>
-        </w:rPr>
-        <w:t>deserialização</w:t>
-      </w:r>
-      <w:proofErr w:type="spellEnd"/>
-      <w:r>
-        <w:rPr>
-          <w:lang w:val="pt-BR"/>
-        </w:rPr>
-        <w:t xml:space="preserve"> de objetos, gerenciamento de configurações, manipulação de arquivos, entre outros. Essa camada ajuda a abstrair detalhes de baixo nível e promove a reutilização de código em diferentes partes da aplicação.</w:t>
+        <w:t>A camada de infraestrutura contém componentes reutilizáveis que fornecem suporte à implementação, como serviços de autenticação, serialização/deserialização de objetos, gerenciamento de configurações, manipulação de arquivos, entre outros. Essa camada ajuda a abstrair detalhes de baixo nível e promove a reutilização de código em diferentes partes da aplicação.</w:t>
       </w:r>
     </w:p>
     <w:p>
@@ -7742,63 +7138,7 @@
         <w:rPr>
           <w:lang w:val="pt-BR"/>
         </w:rPr>
-        <w:t xml:space="preserve">Banco de Dados: A API requer um banco de dados para armazenar e recuperar os dados. Pode-se optar por um banco de dados relacional, como MySQL, PostgreSQL ou SQL Server, ou um banco de dados </w:t>
-      </w:r>
-      <w:proofErr w:type="spellStart"/>
-      <w:r>
-        <w:rPr>
-          <w:lang w:val="pt-BR"/>
-        </w:rPr>
-        <w:t>NoSQL</w:t>
-      </w:r>
-      <w:proofErr w:type="spellEnd"/>
-      <w:r>
-        <w:rPr>
-          <w:lang w:val="pt-BR"/>
-        </w:rPr>
-        <w:t xml:space="preserve">, como </w:t>
-      </w:r>
-      <w:proofErr w:type="spellStart"/>
-      <w:r>
-        <w:rPr>
-          <w:lang w:val="pt-BR"/>
-        </w:rPr>
-        <w:t>MongoDB</w:t>
-      </w:r>
-      <w:proofErr w:type="spellEnd"/>
-      <w:r>
-        <w:rPr>
-          <w:lang w:val="pt-BR"/>
-        </w:rPr>
-        <w:t xml:space="preserve"> ou </w:t>
-      </w:r>
-      <w:proofErr w:type="spellStart"/>
-      <w:r>
-        <w:rPr>
-          <w:lang w:val="pt-BR"/>
-        </w:rPr>
-        <w:t>Firebase</w:t>
-      </w:r>
-      <w:proofErr w:type="spellEnd"/>
-      <w:r>
-        <w:rPr>
-          <w:lang w:val="pt-BR"/>
-        </w:rPr>
-        <w:t xml:space="preserve"> </w:t>
-      </w:r>
-      <w:proofErr w:type="spellStart"/>
-      <w:r>
-        <w:rPr>
-          <w:lang w:val="pt-BR"/>
-        </w:rPr>
-        <w:t>Firestore</w:t>
-      </w:r>
-      <w:proofErr w:type="spellEnd"/>
-      <w:r>
-        <w:rPr>
-          <w:lang w:val="pt-BR"/>
-        </w:rPr>
-        <w:t>, dependendo das necessidades e requisitos específicos do projeto.</w:t>
+        <w:t>Banco de Dados: A API requer um banco de dados para armazenar e recuperar os dados. Pode-se optar por um banco de dados relacional, como MySQL, PostgreSQL ou SQL Server, ou um banco de dados NoSQL, como MongoDB ou Firebase Firestore, dependendo das necessidades e requisitos específicos do projeto.</w:t>
       </w:r>
     </w:p>
     <w:p>
@@ -7826,21 +7166,7 @@
         <w:rPr>
           <w:lang w:val="pt-BR"/>
         </w:rPr>
-        <w:t xml:space="preserve">Mapeamento Objeto-Relacional (ORM): Para facilitar a interação entre a camada de acesso a dados e o banco de dados, pode ser utilizado um mapeamento objeto-relacional (ORM), como o Entity Framework (para .NET) ou o </w:t>
-      </w:r>
-      <w:proofErr w:type="spellStart"/>
-      <w:r>
-        <w:rPr>
-          <w:lang w:val="pt-BR"/>
-        </w:rPr>
-        <w:t>Hibernate</w:t>
-      </w:r>
-      <w:proofErr w:type="spellEnd"/>
-      <w:r>
-        <w:rPr>
-          <w:lang w:val="pt-BR"/>
-        </w:rPr>
-        <w:t xml:space="preserve"> (para Java). Essas ferramentas permitem mapear as entidades do modelo de dados para tabelas do banco de dados, além de fornecer recursos para consultas e operações de persistência.</w:t>
+        <w:t>Mapeamento Objeto-Relacional (ORM): Para facilitar a interação entre a camada de acesso a dados e o banco de dados, pode ser utilizado um mapeamento objeto-relacional (ORM), como o Entity Framework (para .NET) ou o Hibernate (para Java). Essas ferramentas permitem mapear as entidades do modelo de dados para tabelas do banco de dados, além de fornecer recursos para consultas e operações de persistência.</w:t>
       </w:r>
     </w:p>
     <w:p>
@@ -7979,6 +7305,233 @@
           <w:lang w:val="pt-BR"/>
         </w:rPr>
         <w:t xml:space="preserve"> </w:t>
+      </w:r>
+    </w:p>
+    <w:p>
+      <w:pPr>
+        <w:ind w:left="360"/>
+        <w:jc w:val="both"/>
+        <w:rPr>
+          <w:lang w:val="pt-BR"/>
+        </w:rPr>
+      </w:pPr>
+      <w:r>
+        <w:rPr>
+          <w:lang w:val="pt-BR"/>
+        </w:rPr>
+        <w:t>O tamanho e o desempenho da API de Gestão de Brindes para Crianças podem variar dependendo de vários fatores, como a quantidade de dados armazenados, a complexidade das operações realizadas e a quantidade de solicitações de clientes.</w:t>
+      </w:r>
+    </w:p>
+    <w:p>
+      <w:pPr>
+        <w:ind w:left="360"/>
+        <w:jc w:val="both"/>
+        <w:rPr>
+          <w:lang w:val="pt-BR"/>
+        </w:rPr>
+      </w:pPr>
+    </w:p>
+    <w:p>
+      <w:pPr>
+        <w:ind w:left="360"/>
+        <w:jc w:val="both"/>
+        <w:rPr>
+          <w:lang w:val="pt-BR"/>
+        </w:rPr>
+      </w:pPr>
+      <w:r>
+        <w:rPr>
+          <w:lang w:val="pt-BR"/>
+        </w:rPr>
+        <w:t>O tamanho da API pode ser determinado pela quantidade de código-fonte e arquivos necessários para sua implementação, incluindo bibliotecas, dependências e recursos estáticos, como imagens ou arquivos de configuração. O tamanho também pode ser influenciado pela quantidade de dados armazenados no banco de dados, como informações de brindes, beneficiários e pedidos.</w:t>
+      </w:r>
+    </w:p>
+    <w:p>
+      <w:pPr>
+        <w:ind w:left="360"/>
+        <w:jc w:val="both"/>
+        <w:rPr>
+          <w:lang w:val="pt-BR"/>
+        </w:rPr>
+      </w:pPr>
+    </w:p>
+    <w:p>
+      <w:pPr>
+        <w:ind w:left="360"/>
+        <w:jc w:val="both"/>
+        <w:rPr>
+          <w:lang w:val="pt-BR"/>
+        </w:rPr>
+      </w:pPr>
+      <w:r>
+        <w:rPr>
+          <w:lang w:val="pt-BR"/>
+        </w:rPr>
+        <w:t>Já o desempenho da API pode ser afetado por vários fatores, como a eficiência do código, a otimização das consultas ao banco de dados, a capacidade de processamento do servidor e a largura de banda disponível. Alguns pontos a serem considerados para melhorar o desempenho da API incluem:</w:t>
+      </w:r>
+    </w:p>
+    <w:p>
+      <w:pPr>
+        <w:ind w:left="360"/>
+        <w:jc w:val="both"/>
+        <w:rPr>
+          <w:lang w:val="pt-BR"/>
+        </w:rPr>
+      </w:pPr>
+    </w:p>
+    <w:p>
+      <w:pPr>
+        <w:pStyle w:val="PargrafodaLista"/>
+        <w:numPr>
+          <w:ilvl w:val="0"/>
+          <w:numId w:val="45"/>
+        </w:numPr>
+        <w:jc w:val="both"/>
+        <w:rPr>
+          <w:lang w:val="pt-BR"/>
+        </w:rPr>
+      </w:pPr>
+      <w:r>
+        <w:rPr>
+          <w:lang w:val="pt-BR"/>
+        </w:rPr>
+        <w:t>Otimização do código: Escrever código eficiente e otimizado pode ajudar a reduzir o tempo de resposta da API. Isso pode envolver técnicas como cache de dados, utilização de algoritmos eficientes e minimização de operações desnecessárias.</w:t>
+      </w:r>
+    </w:p>
+    <w:p>
+      <w:pPr>
+        <w:ind w:left="360"/>
+        <w:jc w:val="both"/>
+        <w:rPr>
+          <w:lang w:val="pt-BR"/>
+        </w:rPr>
+      </w:pPr>
+    </w:p>
+    <w:p>
+      <w:pPr>
+        <w:pStyle w:val="PargrafodaLista"/>
+        <w:numPr>
+          <w:ilvl w:val="0"/>
+          <w:numId w:val="45"/>
+        </w:numPr>
+        <w:jc w:val="both"/>
+        <w:rPr>
+          <w:lang w:val="pt-BR"/>
+        </w:rPr>
+      </w:pPr>
+      <w:r>
+        <w:rPr>
+          <w:lang w:val="pt-BR"/>
+        </w:rPr>
+        <w:t>Indexação do banco de dados: Criar índices adequados nas colunas relevantes do banco de dados pode acelerar as consultas, permitindo que elas sejam executadas mais rapidamente.</w:t>
+      </w:r>
+    </w:p>
+    <w:p>
+      <w:pPr>
+        <w:ind w:left="360"/>
+        <w:jc w:val="both"/>
+        <w:rPr>
+          <w:lang w:val="pt-BR"/>
+        </w:rPr>
+      </w:pPr>
+    </w:p>
+    <w:p>
+      <w:pPr>
+        <w:pStyle w:val="PargrafodaLista"/>
+        <w:numPr>
+          <w:ilvl w:val="0"/>
+          <w:numId w:val="45"/>
+        </w:numPr>
+        <w:jc w:val="both"/>
+        <w:rPr>
+          <w:lang w:val="pt-BR"/>
+        </w:rPr>
+      </w:pPr>
+      <w:r>
+        <w:rPr>
+          <w:lang w:val="pt-BR"/>
+        </w:rPr>
+        <w:t>Uso de caching: Utilizar mecanismos de caching pode melhorar o desempenho ao armazenar temporariamente dados frequentemente acessados em memória, reduzindo a necessidade de buscar esses dados novamente no banco de dados.</w:t>
+      </w:r>
+    </w:p>
+    <w:p>
+      <w:pPr>
+        <w:ind w:left="360"/>
+        <w:jc w:val="both"/>
+        <w:rPr>
+          <w:lang w:val="pt-BR"/>
+        </w:rPr>
+      </w:pPr>
+    </w:p>
+    <w:p>
+      <w:pPr>
+        <w:pStyle w:val="PargrafodaLista"/>
+        <w:numPr>
+          <w:ilvl w:val="0"/>
+          <w:numId w:val="45"/>
+        </w:numPr>
+        <w:jc w:val="both"/>
+        <w:rPr>
+          <w:lang w:val="pt-BR"/>
+        </w:rPr>
+      </w:pPr>
+      <w:r>
+        <w:rPr>
+          <w:lang w:val="pt-BR"/>
+        </w:rPr>
+        <w:t>Dimensionamento horizontal: Se a demanda da API aumentar, é possível adotar estratégias de dimensionamento horizontal, ou seja, adicionar mais instâncias do servidor para distribuir a carga e melhorar o desempenho global.</w:t>
+      </w:r>
+    </w:p>
+    <w:p>
+      <w:pPr>
+        <w:ind w:left="360"/>
+        <w:jc w:val="both"/>
+        <w:rPr>
+          <w:lang w:val="pt-BR"/>
+        </w:rPr>
+      </w:pPr>
+    </w:p>
+    <w:p>
+      <w:pPr>
+        <w:pStyle w:val="PargrafodaLista"/>
+        <w:numPr>
+          <w:ilvl w:val="0"/>
+          <w:numId w:val="45"/>
+        </w:numPr>
+        <w:jc w:val="both"/>
+        <w:rPr>
+          <w:lang w:val="pt-BR"/>
+        </w:rPr>
+      </w:pPr>
+      <w:r>
+        <w:rPr>
+          <w:lang w:val="pt-BR"/>
+        </w:rPr>
+        <w:t>Monitoramento e otimização: Monitorar o desempenho da API, identificar gargalos e realizar ajustes com base nos dados coletados pode ajudar a otimizar continuamente o desempenho da API.</w:t>
+      </w:r>
+    </w:p>
+    <w:p>
+      <w:pPr>
+        <w:ind w:left="360"/>
+        <w:jc w:val="both"/>
+        <w:rPr>
+          <w:lang w:val="pt-BR"/>
+        </w:rPr>
+      </w:pPr>
+    </w:p>
+    <w:p>
+      <w:pPr>
+        <w:ind w:left="360"/>
+        <w:jc w:val="both"/>
+        <w:rPr>
+          <w:lang w:val="pt-BR"/>
+        </w:rPr>
+      </w:pPr>
+      <w:r>
+        <w:rPr>
+          <w:lang w:val="pt-BR"/>
+        </w:rPr>
+        <w:t>É importante realizar testes de carga e avaliações periódicas para garantir que a API atenda às necessidades de desempenho esperadas. Essas medidas podem ser adaptadas de acordo com os requisitos específicos do projeto e com as melhores práticas de otimização e dimensionamento de aplicações.</w:t>
       </w:r>
     </w:p>
     <w:p>
@@ -9545,6 +9098,92 @@
     </w:lvl>
   </w:abstractNum>
   <w:abstractNum w:abstractNumId="16" w15:restartNumberingAfterBreak="0">
+    <w:nsid w:val="28353481"/>
+    <w:multiLevelType w:val="hybridMultilevel"/>
+    <w:tmpl w:val="F47029D0"/>
+    <w:lvl w:ilvl="0" w:tplc="0416000F">
+      <w:start w:val="1"/>
+      <w:numFmt w:val="decimal"/>
+      <w:lvlText w:val="%1."/>
+      <w:lvlJc w:val="left"/>
+      <w:pPr>
+        <w:ind w:left="644" w:hanging="360"/>
+      </w:pPr>
+    </w:lvl>
+    <w:lvl w:ilvl="1" w:tplc="04160019" w:tentative="1">
+      <w:start w:val="1"/>
+      <w:numFmt w:val="lowerLetter"/>
+      <w:lvlText w:val="%2."/>
+      <w:lvlJc w:val="left"/>
+      <w:pPr>
+        <w:ind w:left="1364" w:hanging="360"/>
+      </w:pPr>
+    </w:lvl>
+    <w:lvl w:ilvl="2" w:tplc="0416001B" w:tentative="1">
+      <w:start w:val="1"/>
+      <w:numFmt w:val="lowerRoman"/>
+      <w:lvlText w:val="%3."/>
+      <w:lvlJc w:val="right"/>
+      <w:pPr>
+        <w:ind w:left="2084" w:hanging="180"/>
+      </w:pPr>
+    </w:lvl>
+    <w:lvl w:ilvl="3" w:tplc="0416000F" w:tentative="1">
+      <w:start w:val="1"/>
+      <w:numFmt w:val="decimal"/>
+      <w:lvlText w:val="%4."/>
+      <w:lvlJc w:val="left"/>
+      <w:pPr>
+        <w:ind w:left="2804" w:hanging="360"/>
+      </w:pPr>
+    </w:lvl>
+    <w:lvl w:ilvl="4" w:tplc="04160019" w:tentative="1">
+      <w:start w:val="1"/>
+      <w:numFmt w:val="lowerLetter"/>
+      <w:lvlText w:val="%5."/>
+      <w:lvlJc w:val="left"/>
+      <w:pPr>
+        <w:ind w:left="3524" w:hanging="360"/>
+      </w:pPr>
+    </w:lvl>
+    <w:lvl w:ilvl="5" w:tplc="0416001B" w:tentative="1">
+      <w:start w:val="1"/>
+      <w:numFmt w:val="lowerRoman"/>
+      <w:lvlText w:val="%6."/>
+      <w:lvlJc w:val="right"/>
+      <w:pPr>
+        <w:ind w:left="4244" w:hanging="180"/>
+      </w:pPr>
+    </w:lvl>
+    <w:lvl w:ilvl="6" w:tplc="0416000F" w:tentative="1">
+      <w:start w:val="1"/>
+      <w:numFmt w:val="decimal"/>
+      <w:lvlText w:val="%7."/>
+      <w:lvlJc w:val="left"/>
+      <w:pPr>
+        <w:ind w:left="4964" w:hanging="360"/>
+      </w:pPr>
+    </w:lvl>
+    <w:lvl w:ilvl="7" w:tplc="04160019" w:tentative="1">
+      <w:start w:val="1"/>
+      <w:numFmt w:val="lowerLetter"/>
+      <w:lvlText w:val="%8."/>
+      <w:lvlJc w:val="left"/>
+      <w:pPr>
+        <w:ind w:left="5684" w:hanging="360"/>
+      </w:pPr>
+    </w:lvl>
+    <w:lvl w:ilvl="8" w:tplc="0416001B" w:tentative="1">
+      <w:start w:val="1"/>
+      <w:numFmt w:val="lowerRoman"/>
+      <w:lvlText w:val="%9."/>
+      <w:lvlJc w:val="right"/>
+      <w:pPr>
+        <w:ind w:left="6404" w:hanging="180"/>
+      </w:pPr>
+    </w:lvl>
+  </w:abstractNum>
+  <w:abstractNum w:abstractNumId="17" w15:restartNumberingAfterBreak="0">
     <w:nsid w:val="2D4B634E"/>
     <w:multiLevelType w:val="multilevel"/>
     <w:tmpl w:val="04090001"/>
@@ -9604,7 +9243,7 @@
       <w:lvlJc w:val="left"/>
     </w:lvl>
   </w:abstractNum>
-  <w:abstractNum w:abstractNumId="17" w15:restartNumberingAfterBreak="0">
+  <w:abstractNum w:abstractNumId="18" w15:restartNumberingAfterBreak="0">
     <w:nsid w:val="2F824A50"/>
     <w:multiLevelType w:val="hybridMultilevel"/>
     <w:tmpl w:val="57166B76"/>
@@ -9717,7 +9356,7 @@
       </w:rPr>
     </w:lvl>
   </w:abstractNum>
-  <w:abstractNum w:abstractNumId="18" w15:restartNumberingAfterBreak="0">
+  <w:abstractNum w:abstractNumId="19" w15:restartNumberingAfterBreak="0">
     <w:nsid w:val="31DD2C45"/>
     <w:multiLevelType w:val="multilevel"/>
     <w:tmpl w:val="04090001"/>
@@ -9777,7 +9416,7 @@
       <w:lvlJc w:val="left"/>
     </w:lvl>
   </w:abstractNum>
-  <w:abstractNum w:abstractNumId="19" w15:restartNumberingAfterBreak="0">
+  <w:abstractNum w:abstractNumId="20" w15:restartNumberingAfterBreak="0">
     <w:nsid w:val="32982B51"/>
     <w:multiLevelType w:val="multilevel"/>
     <w:tmpl w:val="04090001"/>
@@ -9837,7 +9476,7 @@
       <w:lvlJc w:val="left"/>
     </w:lvl>
   </w:abstractNum>
-  <w:abstractNum w:abstractNumId="20" w15:restartNumberingAfterBreak="0">
+  <w:abstractNum w:abstractNumId="21" w15:restartNumberingAfterBreak="0">
     <w:nsid w:val="3375481C"/>
     <w:multiLevelType w:val="multilevel"/>
     <w:tmpl w:val="E6747DA6"/>
@@ -9897,7 +9536,7 @@
       <w:lvlJc w:val="left"/>
     </w:lvl>
   </w:abstractNum>
-  <w:abstractNum w:abstractNumId="21" w15:restartNumberingAfterBreak="0">
+  <w:abstractNum w:abstractNumId="22" w15:restartNumberingAfterBreak="0">
     <w:nsid w:val="348D39FB"/>
     <w:multiLevelType w:val="hybridMultilevel"/>
     <w:tmpl w:val="3EC69E34"/>
@@ -9983,7 +9622,7 @@
       </w:pPr>
     </w:lvl>
   </w:abstractNum>
-  <w:abstractNum w:abstractNumId="22" w15:restartNumberingAfterBreak="0">
+  <w:abstractNum w:abstractNumId="23" w15:restartNumberingAfterBreak="0">
     <w:nsid w:val="369D5471"/>
     <w:multiLevelType w:val="multilevel"/>
     <w:tmpl w:val="04090001"/>
@@ -10043,7 +9682,7 @@
       <w:lvlJc w:val="left"/>
     </w:lvl>
   </w:abstractNum>
-  <w:abstractNum w:abstractNumId="23" w15:restartNumberingAfterBreak="0">
+  <w:abstractNum w:abstractNumId="24" w15:restartNumberingAfterBreak="0">
     <w:nsid w:val="3BBD1429"/>
     <w:multiLevelType w:val="multilevel"/>
     <w:tmpl w:val="29864140"/>
@@ -10157,7 +9796,7 @@
       </w:pPr>
     </w:lvl>
   </w:abstractNum>
-  <w:abstractNum w:abstractNumId="24" w15:restartNumberingAfterBreak="0">
+  <w:abstractNum w:abstractNumId="25" w15:restartNumberingAfterBreak="0">
     <w:nsid w:val="3F8B723D"/>
     <w:multiLevelType w:val="hybridMultilevel"/>
     <w:tmpl w:val="D0480F56"/>
@@ -10270,7 +9909,7 @@
       </w:rPr>
     </w:lvl>
   </w:abstractNum>
-  <w:abstractNum w:abstractNumId="25" w15:restartNumberingAfterBreak="0">
+  <w:abstractNum w:abstractNumId="26" w15:restartNumberingAfterBreak="0">
     <w:nsid w:val="42B97F7B"/>
     <w:multiLevelType w:val="multilevel"/>
     <w:tmpl w:val="04090001"/>
@@ -10330,7 +9969,7 @@
       <w:lvlJc w:val="left"/>
     </w:lvl>
   </w:abstractNum>
-  <w:abstractNum w:abstractNumId="26" w15:restartNumberingAfterBreak="0">
+  <w:abstractNum w:abstractNumId="27" w15:restartNumberingAfterBreak="0">
     <w:nsid w:val="4859394A"/>
     <w:multiLevelType w:val="hybridMultilevel"/>
     <w:tmpl w:val="FBB63386"/>
@@ -10416,7 +10055,7 @@
       </w:pPr>
     </w:lvl>
   </w:abstractNum>
-  <w:abstractNum w:abstractNumId="27" w15:restartNumberingAfterBreak="0">
+  <w:abstractNum w:abstractNumId="28" w15:restartNumberingAfterBreak="0">
     <w:nsid w:val="49E170D0"/>
     <w:multiLevelType w:val="multilevel"/>
     <w:tmpl w:val="04090001"/>
@@ -10476,7 +10115,7 @@
       <w:lvlJc w:val="left"/>
     </w:lvl>
   </w:abstractNum>
-  <w:abstractNum w:abstractNumId="28" w15:restartNumberingAfterBreak="0">
+  <w:abstractNum w:abstractNumId="29" w15:restartNumberingAfterBreak="0">
     <w:nsid w:val="4C785AAB"/>
     <w:multiLevelType w:val="hybridMultilevel"/>
     <w:tmpl w:val="156AD54C"/>
@@ -10589,7 +10228,7 @@
       </w:rPr>
     </w:lvl>
   </w:abstractNum>
-  <w:abstractNum w:abstractNumId="29" w15:restartNumberingAfterBreak="0">
+  <w:abstractNum w:abstractNumId="30" w15:restartNumberingAfterBreak="0">
     <w:nsid w:val="4F64732B"/>
     <w:multiLevelType w:val="multilevel"/>
     <w:tmpl w:val="04090001"/>
@@ -10649,7 +10288,7 @@
       <w:lvlJc w:val="left"/>
     </w:lvl>
   </w:abstractNum>
-  <w:abstractNum w:abstractNumId="30" w15:restartNumberingAfterBreak="0">
+  <w:abstractNum w:abstractNumId="31" w15:restartNumberingAfterBreak="0">
     <w:nsid w:val="52DF734E"/>
     <w:multiLevelType w:val="multilevel"/>
     <w:tmpl w:val="04090001"/>
@@ -10709,7 +10348,7 @@
       <w:lvlJc w:val="left"/>
     </w:lvl>
   </w:abstractNum>
-  <w:abstractNum w:abstractNumId="31" w15:restartNumberingAfterBreak="0">
+  <w:abstractNum w:abstractNumId="32" w15:restartNumberingAfterBreak="0">
     <w:nsid w:val="550A34FE"/>
     <w:multiLevelType w:val="hybridMultilevel"/>
     <w:tmpl w:val="70E6B894"/>
@@ -10795,7 +10434,7 @@
       </w:pPr>
     </w:lvl>
   </w:abstractNum>
-  <w:abstractNum w:abstractNumId="32" w15:restartNumberingAfterBreak="0">
+  <w:abstractNum w:abstractNumId="33" w15:restartNumberingAfterBreak="0">
     <w:nsid w:val="55E44F21"/>
     <w:multiLevelType w:val="hybridMultilevel"/>
     <w:tmpl w:val="DC7E7730"/>
@@ -10881,7 +10520,7 @@
       </w:pPr>
     </w:lvl>
   </w:abstractNum>
-  <w:abstractNum w:abstractNumId="33" w15:restartNumberingAfterBreak="0">
+  <w:abstractNum w:abstractNumId="34" w15:restartNumberingAfterBreak="0">
     <w:nsid w:val="5BC56A67"/>
     <w:multiLevelType w:val="hybridMultilevel"/>
     <w:tmpl w:val="7D00E0F2"/>
@@ -10994,7 +10633,7 @@
       </w:rPr>
     </w:lvl>
   </w:abstractNum>
-  <w:abstractNum w:abstractNumId="34" w15:restartNumberingAfterBreak="0">
+  <w:abstractNum w:abstractNumId="35" w15:restartNumberingAfterBreak="0">
     <w:nsid w:val="6A7B30FC"/>
     <w:multiLevelType w:val="hybridMultilevel"/>
     <w:tmpl w:val="FD4CD7D4"/>
@@ -11080,7 +10719,7 @@
       </w:pPr>
     </w:lvl>
   </w:abstractNum>
-  <w:abstractNum w:abstractNumId="35" w15:restartNumberingAfterBreak="0">
+  <w:abstractNum w:abstractNumId="36" w15:restartNumberingAfterBreak="0">
     <w:nsid w:val="6D2F7D46"/>
     <w:multiLevelType w:val="multilevel"/>
     <w:tmpl w:val="04090001"/>
@@ -11140,7 +10779,7 @@
       <w:lvlJc w:val="left"/>
     </w:lvl>
   </w:abstractNum>
-  <w:abstractNum w:abstractNumId="36" w15:restartNumberingAfterBreak="0">
+  <w:abstractNum w:abstractNumId="37" w15:restartNumberingAfterBreak="0">
     <w:nsid w:val="6EE23534"/>
     <w:multiLevelType w:val="hybridMultilevel"/>
     <w:tmpl w:val="A4420600"/>
@@ -11253,7 +10892,7 @@
       </w:rPr>
     </w:lvl>
   </w:abstractNum>
-  <w:abstractNum w:abstractNumId="37" w15:restartNumberingAfterBreak="0">
+  <w:abstractNum w:abstractNumId="38" w15:restartNumberingAfterBreak="0">
     <w:nsid w:val="71F21F2A"/>
     <w:multiLevelType w:val="multilevel"/>
     <w:tmpl w:val="04090001"/>
@@ -11313,7 +10952,7 @@
       <w:lvlJc w:val="left"/>
     </w:lvl>
   </w:abstractNum>
-  <w:abstractNum w:abstractNumId="38" w15:restartNumberingAfterBreak="0">
+  <w:abstractNum w:abstractNumId="39" w15:restartNumberingAfterBreak="0">
     <w:nsid w:val="743601FB"/>
     <w:multiLevelType w:val="multilevel"/>
     <w:tmpl w:val="04090001"/>
@@ -11373,7 +11012,7 @@
       <w:lvlJc w:val="left"/>
     </w:lvl>
   </w:abstractNum>
-  <w:abstractNum w:abstractNumId="39" w15:restartNumberingAfterBreak="0">
+  <w:abstractNum w:abstractNumId="40" w15:restartNumberingAfterBreak="0">
     <w:nsid w:val="756150CA"/>
     <w:multiLevelType w:val="multilevel"/>
     <w:tmpl w:val="04090001"/>
@@ -11433,7 +11072,7 @@
       <w:lvlJc w:val="left"/>
     </w:lvl>
   </w:abstractNum>
-  <w:abstractNum w:abstractNumId="40" w15:restartNumberingAfterBreak="0">
+  <w:abstractNum w:abstractNumId="41" w15:restartNumberingAfterBreak="0">
     <w:nsid w:val="75866B8B"/>
     <w:multiLevelType w:val="hybridMultilevel"/>
     <w:tmpl w:val="221E5E6A"/>
@@ -11519,7 +11158,7 @@
       </w:pPr>
     </w:lvl>
   </w:abstractNum>
-  <w:abstractNum w:abstractNumId="41" w15:restartNumberingAfterBreak="0">
+  <w:abstractNum w:abstractNumId="42" w15:restartNumberingAfterBreak="0">
     <w:nsid w:val="7B9C7102"/>
     <w:multiLevelType w:val="hybridMultilevel"/>
     <w:tmpl w:val="6644B5E8"/>
@@ -11605,7 +11244,7 @@
       </w:pPr>
     </w:lvl>
   </w:abstractNum>
-  <w:abstractNum w:abstractNumId="42" w15:restartNumberingAfterBreak="0">
+  <w:abstractNum w:abstractNumId="43" w15:restartNumberingAfterBreak="0">
     <w:nsid w:val="7BE434D7"/>
     <w:multiLevelType w:val="multilevel"/>
     <w:tmpl w:val="04090001"/>
@@ -11669,16 +11308,16 @@
     <w:abstractNumId w:val="0"/>
   </w:num>
   <w:num w:numId="2" w16cid:durableId="1270360485">
-    <w:abstractNumId w:val="20"/>
+    <w:abstractNumId w:val="21"/>
   </w:num>
   <w:num w:numId="3" w16cid:durableId="1676303978">
-    <w:abstractNumId w:val="42"/>
+    <w:abstractNumId w:val="43"/>
   </w:num>
   <w:num w:numId="4" w16cid:durableId="1681276540">
-    <w:abstractNumId w:val="30"/>
+    <w:abstractNumId w:val="31"/>
   </w:num>
   <w:num w:numId="5" w16cid:durableId="1569222483">
-    <w:abstractNumId w:val="29"/>
+    <w:abstractNumId w:val="30"/>
   </w:num>
   <w:num w:numId="6" w16cid:durableId="354158619">
     <w:abstractNumId w:val="1"/>
@@ -11700,37 +11339,37 @@
     <w:abstractNumId w:val="2"/>
   </w:num>
   <w:num w:numId="8" w16cid:durableId="1191450478">
-    <w:abstractNumId w:val="39"/>
+    <w:abstractNumId w:val="40"/>
   </w:num>
   <w:num w:numId="9" w16cid:durableId="296837179">
     <w:abstractNumId w:val="5"/>
   </w:num>
   <w:num w:numId="10" w16cid:durableId="273367859">
-    <w:abstractNumId w:val="22"/>
+    <w:abstractNumId w:val="23"/>
   </w:num>
   <w:num w:numId="11" w16cid:durableId="1249846703">
-    <w:abstractNumId w:val="19"/>
+    <w:abstractNumId w:val="20"/>
   </w:num>
   <w:num w:numId="12" w16cid:durableId="1857962494">
-    <w:abstractNumId w:val="38"/>
+    <w:abstractNumId w:val="39"/>
   </w:num>
   <w:num w:numId="13" w16cid:durableId="1950425996">
-    <w:abstractNumId w:val="18"/>
+    <w:abstractNumId w:val="19"/>
   </w:num>
   <w:num w:numId="14" w16cid:durableId="1818036882">
     <w:abstractNumId w:val="9"/>
   </w:num>
   <w:num w:numId="15" w16cid:durableId="1052537887">
-    <w:abstractNumId w:val="37"/>
+    <w:abstractNumId w:val="38"/>
   </w:num>
   <w:num w:numId="16" w16cid:durableId="324164333">
-    <w:abstractNumId w:val="27"/>
+    <w:abstractNumId w:val="28"/>
   </w:num>
   <w:num w:numId="17" w16cid:durableId="215748818">
     <w:abstractNumId w:val="12"/>
   </w:num>
   <w:num w:numId="18" w16cid:durableId="98724145">
-    <w:abstractNumId w:val="25"/>
+    <w:abstractNumId w:val="26"/>
   </w:num>
   <w:num w:numId="19" w16cid:durableId="1278441549">
     <w:abstractNumId w:val="1"/>
@@ -11750,43 +11389,43 @@
     </w:lvlOverride>
   </w:num>
   <w:num w:numId="20" w16cid:durableId="1752464250">
-    <w:abstractNumId w:val="16"/>
+    <w:abstractNumId w:val="17"/>
   </w:num>
   <w:num w:numId="21" w16cid:durableId="1067650696">
+    <w:abstractNumId w:val="36"/>
+  </w:num>
+  <w:num w:numId="22" w16cid:durableId="1413358507">
+    <w:abstractNumId w:val="24"/>
+  </w:num>
+  <w:num w:numId="23" w16cid:durableId="689725038">
+    <w:abstractNumId w:val="42"/>
+  </w:num>
+  <w:num w:numId="24" w16cid:durableId="1195582698">
     <w:abstractNumId w:val="35"/>
   </w:num>
-  <w:num w:numId="22" w16cid:durableId="1413358507">
-    <w:abstractNumId w:val="23"/>
-  </w:num>
-  <w:num w:numId="23" w16cid:durableId="689725038">
-    <w:abstractNumId w:val="41"/>
-  </w:num>
-  <w:num w:numId="24" w16cid:durableId="1195582698">
-    <w:abstractNumId w:val="34"/>
-  </w:num>
   <w:num w:numId="25" w16cid:durableId="879243511">
-    <w:abstractNumId w:val="21"/>
+    <w:abstractNumId w:val="22"/>
   </w:num>
   <w:num w:numId="26" w16cid:durableId="88896869">
-    <w:abstractNumId w:val="40"/>
+    <w:abstractNumId w:val="41"/>
   </w:num>
   <w:num w:numId="27" w16cid:durableId="682589108">
     <w:abstractNumId w:val="6"/>
   </w:num>
   <w:num w:numId="28" w16cid:durableId="1869877736">
-    <w:abstractNumId w:val="17"/>
+    <w:abstractNumId w:val="18"/>
   </w:num>
   <w:num w:numId="29" w16cid:durableId="378018482">
-    <w:abstractNumId w:val="31"/>
+    <w:abstractNumId w:val="32"/>
   </w:num>
   <w:num w:numId="30" w16cid:durableId="903220746">
-    <w:abstractNumId w:val="26"/>
+    <w:abstractNumId w:val="27"/>
   </w:num>
   <w:num w:numId="31" w16cid:durableId="737898479">
     <w:abstractNumId w:val="4"/>
   </w:num>
   <w:num w:numId="32" w16cid:durableId="500202486">
-    <w:abstractNumId w:val="33"/>
+    <w:abstractNumId w:val="34"/>
   </w:num>
   <w:num w:numId="33" w16cid:durableId="991367235">
     <w:abstractNumId w:val="3"/>
@@ -11795,7 +11434,7 @@
     <w:abstractNumId w:val="8"/>
   </w:num>
   <w:num w:numId="35" w16cid:durableId="1514690030">
-    <w:abstractNumId w:val="32"/>
+    <w:abstractNumId w:val="33"/>
   </w:num>
   <w:num w:numId="36" w16cid:durableId="1537962405">
     <w:abstractNumId w:val="11"/>
@@ -11804,10 +11443,10 @@
     <w:abstractNumId w:val="14"/>
   </w:num>
   <w:num w:numId="38" w16cid:durableId="4675300">
-    <w:abstractNumId w:val="24"/>
+    <w:abstractNumId w:val="25"/>
   </w:num>
   <w:num w:numId="39" w16cid:durableId="1820340408">
-    <w:abstractNumId w:val="28"/>
+    <w:abstractNumId w:val="29"/>
   </w:num>
   <w:num w:numId="40" w16cid:durableId="885798028">
     <w:abstractNumId w:val="13"/>
@@ -11816,13 +11455,16 @@
     <w:abstractNumId w:val="10"/>
   </w:num>
   <w:num w:numId="42" w16cid:durableId="1192765628">
-    <w:abstractNumId w:val="36"/>
+    <w:abstractNumId w:val="37"/>
   </w:num>
   <w:num w:numId="43" w16cid:durableId="233779697">
     <w:abstractNumId w:val="15"/>
   </w:num>
   <w:num w:numId="44" w16cid:durableId="1181700535">
     <w:abstractNumId w:val="7"/>
+  </w:num>
+  <w:num w:numId="45" w16cid:durableId="292643410">
+    <w:abstractNumId w:val="16"/>
   </w:num>
 </w:numbering>
 </file>

</xml_diff>